<commit_message>
[1] Commenti su alcune sezioni
</commit_message>
<xml_diff>
--- a/Smart-Battery Track.docx
+++ b/Smart-Battery Track.docx
@@ -313,15 +313,6 @@
                                       <w:lang w:val="it-IT"/>
                                     </w:rPr>
                                     <w:tab/>
-                                  </w:r>
-                                  <w:r>
-                                    <w:rPr>
-                                      <w:color w:val="0E2841" w:themeColor="text2"/>
-                                      <w:spacing w:val="10"/>
-                                      <w:sz w:val="28"/>
-                                      <w:szCs w:val="28"/>
-                                      <w:lang w:val="it-IT"/>
-                                    </w:rPr>
                                     <w:t>263799</w:t>
                                   </w:r>
                                 </w:p>
@@ -361,18 +352,18 @@
               </mc:Choice>
               <mc:Fallback>
                 <w:pict>
-                  <v:group w14:anchorId="4C257BB6" id="Gruppo 12" o:spid="_x0000_s1026" alt="Titolo: Autore e nome società con elemento grafico indicatore di taglio" style="position:absolute;margin-left:316.7pt;margin-top:0;width:367.9pt;height:265.7pt;z-index:251661312;mso-position-horizontal:right;mso-position-horizontal-relative:page;mso-position-vertical:bottom;mso-position-vertical-relative:page;mso-width-relative:margin;mso-height-relative:margin" coordsize="46718,33741" o:gfxdata="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">
-                    <v:group id="Gruppo 8" o:spid="_x0000_s1027" style="position:absolute;left:20383;width:26335;height:33741" coordsize="26289,33718" o:gfxdata="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">
-                      <v:shape id="Figura a mano libera 4" o:spid="_x0000_s1028" style="position:absolute;width:21336;height:28670;visibility:visible;mso-wrap-style:square;v-text-anchor:top" coordsize="1344,1806" o:gfxdata="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" path="m1344,1806l,1806,,1641r1176,l1176,r168,l1344,1806xe" fillcolor="#0e2841 [3215]" stroked="f">
+                  <v:group w14:anchorId="4C257BB6" id="Gruppo 12" o:spid="_x0000_s1026" alt="Titolo: Autore e nome società con elemento grafico indicatore di taglio" style="position:absolute;margin-left:316.7pt;margin-top:0;width:367.9pt;height:265.7pt;z-index:251661312;mso-position-horizontal:right;mso-position-horizontal-relative:page;mso-position-vertical:bottom;mso-position-vertical-relative:page;mso-width-relative:margin;mso-height-relative:margin" coordsize="46718,33741" o:gfxdata="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">
+                    <v:group id="Gruppo 8" o:spid="_x0000_s1027" style="position:absolute;left:20383;width:26335;height:33741" coordsize="26289,33718" o:gfxdata="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">
+                      <v:shape id="Figura a mano libera 4" o:spid="_x0000_s1028" style="position:absolute;width:21336;height:28670;visibility:visible;mso-wrap-style:square;v-text-anchor:top" coordsize="1344,1806" o:gfxdata="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" path="m1344,1806l,1806,,1641r1176,l1176,r168,l1344,1806xe" fillcolor="#0e2841 [3215]" stroked="f">
                         <v:path arrowok="t" o:connecttype="custom" o:connectlocs="2133600,2867025;0,2867025;0,2605088;1866900,2605088;1866900,0;2133600,0;2133600,2867025" o:connectangles="0,0,0,0,0,0,0"/>
                       </v:shape>
-                      <v:rect id="Rettangolo 7" o:spid="_x0000_s1029" style="position:absolute;left:95;width:26194;height:33718;visibility:visible;mso-wrap-style:square;v-text-anchor:middle" o:gfxdata="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" filled="f" stroked="f" strokeweight="1.5pt"/>
+                      <v:rect id="Rettangolo 7" o:spid="_x0000_s1029" style="position:absolute;left:95;width:26194;height:33718;visibility:visible;mso-wrap-style:square;v-text-anchor:middle" o:gfxdata="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" filled="f" stroked="f" strokeweight="1.5pt"/>
                     </v:group>
                     <v:shapetype id="_x0000_t202" coordsize="21600,21600" o:spt="202" path="m,l,21600r21600,l21600,xe">
                       <v:stroke joinstyle="miter"/>
                       <v:path gradientshapeok="t" o:connecttype="rect"/>
                     </v:shapetype>
-                    <v:shape id="Casella di testo 10" o:spid="_x0000_s1030" type="#_x0000_t202" style="position:absolute;top:11049;width:39042;height:15049;visibility:visible;mso-wrap-style:square;v-text-anchor:bottom" o:gfxdata="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" filled="f" stroked="f" strokeweight=".5pt">
+                    <v:shape id="Casella di testo 10" o:spid="_x0000_s1030" type="#_x0000_t202" style="position:absolute;top:11049;width:39042;height:15049;visibility:visible;mso-wrap-style:square;v-text-anchor:bottom" o:gfxdata="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" filled="f" stroked="f" strokeweight=".5pt">
                       <v:textbox inset="0,0,36pt,36pt">
                         <w:txbxContent>
                           <w:p>
@@ -482,15 +473,6 @@
                                 <w:lang w:val="it-IT"/>
                               </w:rPr>
                               <w:tab/>
-                            </w:r>
-                            <w:r>
-                              <w:rPr>
-                                <w:color w:val="0E2841" w:themeColor="text2"/>
-                                <w:spacing w:val="10"/>
-                                <w:sz w:val="28"/>
-                                <w:szCs w:val="28"/>
-                                <w:lang w:val="it-IT"/>
-                              </w:rPr>
                               <w:t>263799</w:t>
                             </w:r>
                           </w:p>
@@ -824,14 +806,14 @@
               </mc:Choice>
               <mc:Fallback>
                 <w:pict>
-                  <v:group w14:anchorId="26EEE670" id="Gruppo 11" o:spid="_x0000_s1031" alt="Titolo: Titolo e sottotitolo con elemento grafico indicatore di taglio" style="position:absolute;margin-left:0;margin-top:0;width:502.55pt;height:267.85pt;z-index:251660288;mso-position-horizontal:left;mso-position-horizontal-relative:page;mso-position-vertical:top;mso-position-vertical-relative:page;mso-width-relative:margin;mso-height-relative:margin" coordsize="63817,34015" o:gfxdata="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">
-                    <v:group id="Gruppo 6" o:spid="_x0000_s1032" style="position:absolute;width:26426;height:34015" coordsize="26426,34015" o:gfxdata="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">
-                      <v:shape id="Figura a mano libera 3" o:spid="_x0000_s1033" style="position:absolute;left:5048;top:5048;width:21336;height:28670;visibility:visible;mso-wrap-style:square;v-text-anchor:top" coordsize="1344,1806" o:gfxdata="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" path="m168,1806l,1806,,,1344,r,165l168,165r,1641xe" fillcolor="#0e2841 [3215]" stroked="f">
+                  <v:group w14:anchorId="26EEE670" id="Gruppo 11" o:spid="_x0000_s1031" alt="Titolo: Titolo e sottotitolo con elemento grafico indicatore di taglio" style="position:absolute;margin-left:0;margin-top:0;width:502.55pt;height:267.85pt;z-index:251660288;mso-position-horizontal:left;mso-position-horizontal-relative:page;mso-position-vertical:top;mso-position-vertical-relative:page;mso-width-relative:margin;mso-height-relative:margin" coordsize="63817,34015" o:gfxdata="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">
+                    <v:group id="Gruppo 6" o:spid="_x0000_s1032" style="position:absolute;width:26426;height:34015" coordsize="26426,34015" o:gfxdata="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">
+                      <v:shape id="Figura a mano libera 3" o:spid="_x0000_s1033" style="position:absolute;left:5048;top:5048;width:21336;height:28670;visibility:visible;mso-wrap-style:square;v-text-anchor:top" coordsize="1344,1806" o:gfxdata="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" path="m168,1806l,1806,,,1344,r,165l168,165r,1641xe" fillcolor="#0e2841 [3215]" stroked="f">
                         <v:path arrowok="t" o:connecttype="custom" o:connectlocs="266700,2867025;0,2867025;0,0;2133600,0;2133600,261938;266700,261938;266700,2867025" o:connectangles="0,0,0,0,0,0,0"/>
                       </v:shape>
-                      <v:rect id="Rettangolo 5" o:spid="_x0000_s1034" style="position:absolute;width:26426;height:34015;visibility:visible;mso-wrap-style:square;v-text-anchor:middle" o:gfxdata="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" filled="f" stroked="f" strokeweight="1.5pt"/>
+                      <v:rect id="Rettangolo 5" o:spid="_x0000_s1034" style="position:absolute;width:26426;height:34015;visibility:visible;mso-wrap-style:square;v-text-anchor:middle" o:gfxdata="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" filled="f" stroked="f" strokeweight="1.5pt"/>
                     </v:group>
-                    <v:shape id="Casella di testo 9" o:spid="_x0000_s1035" type="#_x0000_t202" style="position:absolute;left:7715;top:7620;width:56102;height:25914;visibility:visible;mso-wrap-style:square;v-text-anchor:bottom" o:gfxdata="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" filled="f" stroked="f" strokeweight=".5pt">
+                    <v:shape id="Casella di testo 9" o:spid="_x0000_s1035" type="#_x0000_t202" style="position:absolute;left:7715;top:7620;width:56102;height:25914;visibility:visible;mso-wrap-style:square;v-text-anchor:bottom" o:gfxdata="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" filled="f" stroked="f" strokeweight=".5pt">
                       <v:textbox inset="36pt,36pt,0,0">
                         <w:txbxContent>
                           <w:sdt>
@@ -996,7 +978,7 @@
               </mc:Choice>
               <mc:Fallback>
                 <w:pict>
-                  <v:rect w14:anchorId="688DBB00" id="Rettangolo 2" o:spid="_x0000_s1026" alt="Titolo: Sfondo a colori" style="position:absolute;margin-left:0;margin-top:0;width:8in;height:756pt;z-index:-251657216;visibility:visible;mso-wrap-style:square;mso-width-percent:941;mso-height-percent:954;mso-wrap-distance-left:9pt;mso-wrap-distance-top:0;mso-wrap-distance-right:9pt;mso-wrap-distance-bottom:0;mso-position-horizontal:center;mso-position-horizontal-relative:page;mso-position-vertical:center;mso-position-vertical-relative:page;mso-width-percent:941;mso-height-percent:954;mso-width-relative:page;mso-height-relative:page;v-text-anchor:top" o:gfxdata="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" fillcolor="#e8e8e8 [3214]" stroked="f">
+                  <v:rect w14:anchorId="688DBB00" id="Rettangolo 2" o:spid="_x0000_s1026" alt="Titolo: Sfondo a colori" style="position:absolute;margin-left:0;margin-top:0;width:8in;height:756pt;z-index:-251657216;visibility:visible;mso-wrap-style:square;mso-width-percent:941;mso-height-percent:954;mso-wrap-distance-left:9pt;mso-wrap-distance-top:0;mso-wrap-distance-right:9pt;mso-wrap-distance-bottom:0;mso-position-horizontal:center;mso-position-horizontal-relative:page;mso-position-vertical:center;mso-position-vertical-relative:page;mso-width-percent:941;mso-height-percent:954;mso-width-relative:page;mso-height-relative:page;v-text-anchor:top" o:gfxdata="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" fillcolor="#e8e8e8 [3214]" stroked="f">
                     <w10:wrap anchorx="page" anchory="page"/>
                   </v:rect>
                 </w:pict>
@@ -1010,9 +992,9 @@
       <w:pPr>
         <w:pStyle w:val="Titolo1"/>
         <w:sectPr>
-          <w:headerReference w:type="default" r:id="rId7"/>
-          <w:footerReference w:type="even" r:id="rId8"/>
-          <w:footerReference w:type="default" r:id="rId9"/>
+          <w:headerReference w:type="default" r:id="rId8"/>
+          <w:footerReference w:type="even" r:id="rId9"/>
+          <w:footerReference w:type="default" r:id="rId10"/>
           <w:pgSz w:w="11906" w:h="16838"/>
           <w:pgMar w:top="1417" w:right="1134" w:bottom="1134" w:left="1134" w:header="708" w:footer="708" w:gutter="0"/>
           <w:pgNumType w:start="0"/>
@@ -1022,73 +1004,573 @@
         </w:sectPr>
       </w:pPr>
     </w:p>
-    <w:p>
-      <w:pPr>
-        <w:pStyle w:val="Titolo1"/>
-      </w:pPr>
-      <w:r>
-        <w:lastRenderedPageBreak/>
-        <w:t>1</w:t>
-      </w:r>
-      <w:r>
-        <w:tab/>
-        <w:t>IDEA DI PROGETTO.</w:t>
-      </w:r>
-    </w:p>
+    <w:sdt>
+      <w:sdtPr>
+        <w:id w:val="-1095938499"/>
+        <w:docPartObj>
+          <w:docPartGallery w:val="Table of Contents"/>
+          <w:docPartUnique/>
+        </w:docPartObj>
+      </w:sdtPr>
+      <w:sdtEndPr>
+        <w:rPr>
+          <w:rFonts w:asciiTheme="minorHAnsi" w:eastAsiaTheme="minorHAnsi" w:hAnsiTheme="minorHAnsi" w:cstheme="minorBidi"/>
+          <w:b/>
+          <w:bCs/>
+          <w:color w:val="auto"/>
+          <w:kern w:val="2"/>
+          <w:sz w:val="24"/>
+          <w:szCs w:val="24"/>
+          <w:lang w:eastAsia="en-US"/>
+          <w14:ligatures w14:val="standardContextual"/>
+        </w:rPr>
+      </w:sdtEndPr>
+      <w:sdtContent>
+        <w:p>
+          <w:pPr>
+            <w:pStyle w:val="Titolosommario"/>
+          </w:pPr>
+          <w:r>
+            <w:t>Indice</w:t>
+          </w:r>
+        </w:p>
+        <w:p>
+          <w:pPr>
+            <w:pStyle w:val="Sommario1"/>
+            <w:tabs>
+              <w:tab w:val="left" w:pos="480"/>
+              <w:tab w:val="right" w:leader="dot" w:pos="9628"/>
+            </w:tabs>
+            <w:rPr>
+              <w:rFonts w:eastAsiaTheme="minorEastAsia"/>
+              <w:b w:val="0"/>
+              <w:bCs w:val="0"/>
+              <w:iCs w:val="0"/>
+              <w:noProof/>
+              <w:lang w:eastAsia="it-IT"/>
+            </w:rPr>
+          </w:pPr>
+          <w:r>
+            <w:fldChar w:fldCharType="begin"/>
+          </w:r>
+          <w:r>
+            <w:instrText xml:space="preserve"> TOC \o "1-3" \h \z \u </w:instrText>
+          </w:r>
+          <w:r>
+            <w:fldChar w:fldCharType="separate"/>
+          </w:r>
+          <w:hyperlink w:anchor="_Toc215156157" w:history="1">
+            <w:r>
+              <w:rPr>
+                <w:rStyle w:val="Collegamentoipertestuale"/>
+                <w:noProof/>
+              </w:rPr>
+              <w:t>1.</w:t>
+            </w:r>
+            <w:r>
+              <w:rPr>
+                <w:rFonts w:eastAsiaTheme="minorEastAsia"/>
+                <w:b w:val="0"/>
+                <w:bCs w:val="0"/>
+                <w:iCs w:val="0"/>
+                <w:noProof/>
+                <w:lang w:eastAsia="it-IT"/>
+              </w:rPr>
+              <w:tab/>
+            </w:r>
+            <w:r>
+              <w:rPr>
+                <w:rStyle w:val="Collegamentoipertestuale"/>
+                <w:noProof/>
+              </w:rPr>
+              <w:t>Sommario e Introduzione</w:t>
+            </w:r>
+            <w:r>
+              <w:rPr>
+                <w:noProof/>
+                <w:webHidden/>
+              </w:rPr>
+              <w:tab/>
+            </w:r>
+            <w:r>
+              <w:rPr>
+                <w:noProof/>
+                <w:webHidden/>
+              </w:rPr>
+              <w:fldChar w:fldCharType="begin"/>
+            </w:r>
+            <w:r>
+              <w:rPr>
+                <w:noProof/>
+                <w:webHidden/>
+              </w:rPr>
+              <w:instrText xml:space="preserve"> PAGEREF _Toc215156157 \h </w:instrText>
+            </w:r>
+            <w:r>
+              <w:rPr>
+                <w:noProof/>
+                <w:webHidden/>
+              </w:rPr>
+            </w:r>
+            <w:r>
+              <w:rPr>
+                <w:noProof/>
+                <w:webHidden/>
+              </w:rPr>
+              <w:fldChar w:fldCharType="separate"/>
+            </w:r>
+            <w:r>
+              <w:rPr>
+                <w:noProof/>
+                <w:webHidden/>
+              </w:rPr>
+              <w:t>2</w:t>
+            </w:r>
+            <w:r>
+              <w:rPr>
+                <w:noProof/>
+                <w:webHidden/>
+              </w:rPr>
+              <w:fldChar w:fldCharType="end"/>
+            </w:r>
+          </w:hyperlink>
+        </w:p>
+        <w:p>
+          <w:pPr>
+            <w:pStyle w:val="Sommario2"/>
+            <w:tabs>
+              <w:tab w:val="left" w:pos="960"/>
+              <w:tab w:val="right" w:leader="dot" w:pos="9628"/>
+            </w:tabs>
+            <w:rPr>
+              <w:rFonts w:eastAsiaTheme="minorEastAsia"/>
+              <w:noProof/>
+              <w:lang w:eastAsia="it-IT"/>
+            </w:rPr>
+          </w:pPr>
+          <w:hyperlink w:anchor="_Toc215156158" w:history="1">
+            <w:r>
+              <w:rPr>
+                <w:rStyle w:val="Collegamentoipertestuale"/>
+                <w:noProof/>
+              </w:rPr>
+              <w:t>1.1</w:t>
+            </w:r>
+            <w:r>
+              <w:rPr>
+                <w:rFonts w:eastAsiaTheme="minorEastAsia"/>
+                <w:noProof/>
+                <w:lang w:eastAsia="it-IT"/>
+              </w:rPr>
+              <w:tab/>
+            </w:r>
+            <w:r>
+              <w:rPr>
+                <w:rStyle w:val="Collegamentoipertestuale"/>
+                <w:noProof/>
+              </w:rPr>
+              <w:t>Descrizione dell’Idea Progettuale</w:t>
+            </w:r>
+            <w:r>
+              <w:rPr>
+                <w:noProof/>
+                <w:webHidden/>
+              </w:rPr>
+              <w:tab/>
+            </w:r>
+            <w:r>
+              <w:rPr>
+                <w:noProof/>
+                <w:webHidden/>
+              </w:rPr>
+              <w:fldChar w:fldCharType="begin"/>
+            </w:r>
+            <w:r>
+              <w:rPr>
+                <w:noProof/>
+                <w:webHidden/>
+              </w:rPr>
+              <w:instrText xml:space="preserve"> PAGEREF _Toc215156158 \h </w:instrText>
+            </w:r>
+            <w:r>
+              <w:rPr>
+                <w:noProof/>
+                <w:webHidden/>
+              </w:rPr>
+            </w:r>
+            <w:r>
+              <w:rPr>
+                <w:noProof/>
+                <w:webHidden/>
+              </w:rPr>
+              <w:fldChar w:fldCharType="separate"/>
+            </w:r>
+            <w:r>
+              <w:rPr>
+                <w:noProof/>
+                <w:webHidden/>
+              </w:rPr>
+              <w:t>2</w:t>
+            </w:r>
+            <w:r>
+              <w:rPr>
+                <w:noProof/>
+                <w:webHidden/>
+              </w:rPr>
+              <w:fldChar w:fldCharType="end"/>
+            </w:r>
+          </w:hyperlink>
+        </w:p>
+        <w:p>
+          <w:pPr>
+            <w:pStyle w:val="Sommario2"/>
+            <w:tabs>
+              <w:tab w:val="left" w:pos="960"/>
+              <w:tab w:val="right" w:leader="dot" w:pos="9628"/>
+            </w:tabs>
+            <w:rPr>
+              <w:rFonts w:eastAsiaTheme="minorEastAsia"/>
+              <w:noProof/>
+              <w:lang w:eastAsia="it-IT"/>
+            </w:rPr>
+          </w:pPr>
+          <w:hyperlink w:anchor="_Toc215156159" w:history="1">
+            <w:r>
+              <w:rPr>
+                <w:rStyle w:val="Collegamentoipertestuale"/>
+                <w:noProof/>
+              </w:rPr>
+              <w:t>1.2</w:t>
+            </w:r>
+            <w:r>
+              <w:rPr>
+                <w:rFonts w:eastAsiaTheme="minorEastAsia"/>
+                <w:noProof/>
+                <w:lang w:eastAsia="it-IT"/>
+              </w:rPr>
+              <w:tab/>
+            </w:r>
+            <w:r>
+              <w:rPr>
+                <w:rStyle w:val="Collegamentoipertestuale"/>
+                <w:noProof/>
+              </w:rPr>
+              <w:t>OBIETTIVI DEL SISTEMA.</w:t>
+            </w:r>
+            <w:r>
+              <w:rPr>
+                <w:noProof/>
+                <w:webHidden/>
+              </w:rPr>
+              <w:tab/>
+            </w:r>
+            <w:r>
+              <w:rPr>
+                <w:noProof/>
+                <w:webHidden/>
+              </w:rPr>
+              <w:fldChar w:fldCharType="begin"/>
+            </w:r>
+            <w:r>
+              <w:rPr>
+                <w:noProof/>
+                <w:webHidden/>
+              </w:rPr>
+              <w:instrText xml:space="preserve"> PAGEREF _Toc215156159 \h </w:instrText>
+            </w:r>
+            <w:r>
+              <w:rPr>
+                <w:noProof/>
+                <w:webHidden/>
+              </w:rPr>
+            </w:r>
+            <w:r>
+              <w:rPr>
+                <w:noProof/>
+                <w:webHidden/>
+              </w:rPr>
+              <w:fldChar w:fldCharType="separate"/>
+            </w:r>
+            <w:r>
+              <w:rPr>
+                <w:noProof/>
+                <w:webHidden/>
+              </w:rPr>
+              <w:t>3</w:t>
+            </w:r>
+            <w:r>
+              <w:rPr>
+                <w:noProof/>
+                <w:webHidden/>
+              </w:rPr>
+              <w:fldChar w:fldCharType="end"/>
+            </w:r>
+          </w:hyperlink>
+        </w:p>
+        <w:p>
+          <w:pPr>
+            <w:pStyle w:val="Sommario2"/>
+            <w:tabs>
+              <w:tab w:val="left" w:pos="960"/>
+              <w:tab w:val="right" w:leader="dot" w:pos="9628"/>
+            </w:tabs>
+            <w:rPr>
+              <w:rFonts w:eastAsiaTheme="minorEastAsia"/>
+              <w:noProof/>
+              <w:lang w:eastAsia="it-IT"/>
+            </w:rPr>
+          </w:pPr>
+          <w:hyperlink w:anchor="_Toc215156160" w:history="1">
+            <w:r>
+              <w:rPr>
+                <w:rStyle w:val="Collegamentoipertestuale"/>
+                <w:noProof/>
+              </w:rPr>
+              <w:t>1.3</w:t>
+            </w:r>
+            <w:r>
+              <w:rPr>
+                <w:rFonts w:eastAsiaTheme="minorEastAsia"/>
+                <w:noProof/>
+                <w:lang w:eastAsia="it-IT"/>
+              </w:rPr>
+              <w:tab/>
+            </w:r>
+            <w:r>
+              <w:rPr>
+                <w:rStyle w:val="Collegamentoipertestuale"/>
+                <w:noProof/>
+              </w:rPr>
+              <w:t>BENEFICI.</w:t>
+            </w:r>
+            <w:r>
+              <w:rPr>
+                <w:noProof/>
+                <w:webHidden/>
+              </w:rPr>
+              <w:tab/>
+            </w:r>
+            <w:r>
+              <w:rPr>
+                <w:noProof/>
+                <w:webHidden/>
+              </w:rPr>
+              <w:fldChar w:fldCharType="begin"/>
+            </w:r>
+            <w:r>
+              <w:rPr>
+                <w:noProof/>
+                <w:webHidden/>
+              </w:rPr>
+              <w:instrText xml:space="preserve"> PAGEREF _Toc215156160 \h </w:instrText>
+            </w:r>
+            <w:r>
+              <w:rPr>
+                <w:noProof/>
+                <w:webHidden/>
+              </w:rPr>
+            </w:r>
+            <w:r>
+              <w:rPr>
+                <w:noProof/>
+                <w:webHidden/>
+              </w:rPr>
+              <w:fldChar w:fldCharType="separate"/>
+            </w:r>
+            <w:r>
+              <w:rPr>
+                <w:noProof/>
+                <w:webHidden/>
+              </w:rPr>
+              <w:t>3</w:t>
+            </w:r>
+            <w:r>
+              <w:rPr>
+                <w:noProof/>
+                <w:webHidden/>
+              </w:rPr>
+              <w:fldChar w:fldCharType="end"/>
+            </w:r>
+          </w:hyperlink>
+        </w:p>
+        <w:p>
+          <w:pPr>
+            <w:pStyle w:val="Sommario2"/>
+            <w:tabs>
+              <w:tab w:val="left" w:pos="960"/>
+              <w:tab w:val="right" w:leader="dot" w:pos="9628"/>
+            </w:tabs>
+            <w:rPr>
+              <w:rFonts w:eastAsiaTheme="minorEastAsia"/>
+              <w:noProof/>
+              <w:lang w:eastAsia="it-IT"/>
+            </w:rPr>
+          </w:pPr>
+          <w:hyperlink w:anchor="_Toc215156161" w:history="1">
+            <w:r>
+              <w:rPr>
+                <w:rStyle w:val="Collegamentoipertestuale"/>
+                <w:noProof/>
+              </w:rPr>
+              <w:t>1.4</w:t>
+            </w:r>
+            <w:r>
+              <w:rPr>
+                <w:rFonts w:eastAsiaTheme="minorEastAsia"/>
+                <w:noProof/>
+                <w:lang w:eastAsia="it-IT"/>
+              </w:rPr>
+              <w:tab/>
+            </w:r>
+            <w:r>
+              <w:rPr>
+                <w:rStyle w:val="Collegamentoipertestuale"/>
+                <w:noProof/>
+              </w:rPr>
+              <w:t>ATTORI COINVOLTI.</w:t>
+            </w:r>
+            <w:r>
+              <w:rPr>
+                <w:noProof/>
+                <w:webHidden/>
+              </w:rPr>
+              <w:tab/>
+            </w:r>
+            <w:r>
+              <w:rPr>
+                <w:noProof/>
+                <w:webHidden/>
+              </w:rPr>
+              <w:fldChar w:fldCharType="begin"/>
+            </w:r>
+            <w:r>
+              <w:rPr>
+                <w:noProof/>
+                <w:webHidden/>
+              </w:rPr>
+              <w:instrText xml:space="preserve"> PAGEREF _Toc215156161 \h </w:instrText>
+            </w:r>
+            <w:r>
+              <w:rPr>
+                <w:noProof/>
+                <w:webHidden/>
+              </w:rPr>
+            </w:r>
+            <w:r>
+              <w:rPr>
+                <w:noProof/>
+                <w:webHidden/>
+              </w:rPr>
+              <w:fldChar w:fldCharType="separate"/>
+            </w:r>
+            <w:r>
+              <w:rPr>
+                <w:noProof/>
+                <w:webHidden/>
+              </w:rPr>
+              <w:t>4</w:t>
+            </w:r>
+            <w:r>
+              <w:rPr>
+                <w:noProof/>
+                <w:webHidden/>
+              </w:rPr>
+              <w:fldChar w:fldCharType="end"/>
+            </w:r>
+          </w:hyperlink>
+        </w:p>
+        <w:p>
+          <w:r>
+            <w:rPr>
+              <w:b/>
+              <w:bCs/>
+            </w:rPr>
+            <w:fldChar w:fldCharType="end"/>
+          </w:r>
+        </w:p>
+      </w:sdtContent>
+    </w:sdt>
     <w:p/>
     <w:p/>
+    <w:p/>
+    <w:p/>
+    <w:p/>
+    <w:p/>
+    <w:p/>
+    <w:p/>
+    <w:p/>
+    <w:p/>
+    <w:p/>
+    <w:p/>
+    <w:p/>
+    <w:p/>
+    <w:p/>
+    <w:p/>
+    <w:p/>
+    <w:p/>
+    <w:p/>
+    <w:p/>
+    <w:p>
+      <w:pPr>
+        <w:pStyle w:val="Titolo1"/>
+        <w:numPr>
+          <w:ilvl w:val="0"/>
+          <w:numId w:val="8"/>
+        </w:numPr>
+      </w:pPr>
+      <w:bookmarkStart w:id="0" w:name="_Toc215156157"/>
+      <w:r>
+        <w:lastRenderedPageBreak/>
+        <w:t>Sommario e Introduzione</w:t>
+      </w:r>
+      <w:bookmarkEnd w:id="0"/>
+    </w:p>
     <w:p>
       <w:pPr>
         <w:pStyle w:val="Titolo2"/>
       </w:pPr>
-      <w:r>
-        <w:t>1.1</w:t>
-      </w:r>
-      <w:r>
-        <w:tab/>
-      </w:r>
-      <w:r>
-        <w:t>SMART</w:t>
-      </w:r>
-      <w:r>
-        <w:t>-</w:t>
-      </w:r>
-      <w:r>
-        <w:t>BATTERY TRACK.</w:t>
-      </w:r>
+      <w:bookmarkStart w:id="1" w:name="_Toc215156158"/>
+      <w:r>
+        <w:t>Descrizione dell’Idea Progettuale</w:t>
+      </w:r>
+      <w:bookmarkEnd w:id="1"/>
     </w:p>
     <w:p>
       <w:pPr>
         <w:jc w:val="both"/>
       </w:pPr>
+      <w:commentRangeStart w:id="2"/>
+      <w:r>
+        <w:t xml:space="preserve">La diffusione dei veicoli elettrici e l’attenzione verso un’economia più sostenibile rendono la necessità di avere degli strumenti affidabili per poter monitorare il ciclo di vita delle batterie. L’elemento centrale dei veicoli elettrici </w:t>
+      </w:r>
+      <w:r>
+        <w:t xml:space="preserve">sono le batterie agli ioni di litio: rappresentano, infatti, </w:t>
+      </w:r>
+      <w:r>
+        <w:t>una tecnologia innovativa ma piuttosto complessa</w:t>
+      </w:r>
+      <w:r>
+        <w:t>, caratterizzata da processi produttivi abbastanza elaborati, da impatti ambientali rilevanti e necessità di tracciabilità lungo tutta la filiera produttiva (dalla loro creazione</w:t>
+      </w:r>
+      <w:r>
+        <w:t xml:space="preserve"> materiale</w:t>
+      </w:r>
+      <w:r>
+        <w:t xml:space="preserve"> fino al riciclo).</w:t>
+      </w:r>
+      <w:commentRangeEnd w:id="2"/>
+      <w:r>
+        <w:rPr>
+          <w:rStyle w:val="Rimandocommento"/>
+        </w:rPr>
+        <w:commentReference w:id="2"/>
+      </w:r>
     </w:p>
     <w:p>
       <w:pPr>
         <w:jc w:val="both"/>
       </w:pPr>
-      <w:r>
-        <w:t xml:space="preserve">La diffusione dei veicoli elettrici e l’attenzione verso un’economia più sostenibile rendono la necessità di avere degli strumenti affidabili per poter monitorare il ciclo di vita delle batterie. L’elemento centrale dei veicoli elettrici </w:t>
-      </w:r>
-      <w:r>
-        <w:t xml:space="preserve">sono le batterie agli ioni di litio: rappresentano, infatti, </w:t>
-      </w:r>
-      <w:r>
-        <w:t>una tecnologia innovativa ma piuttosto complessa</w:t>
-      </w:r>
-      <w:r>
-        <w:t>, caratterizzata da processi produttivi abbastanza elaborati, da impatti ambientali rilevanti e necessità di tracciabilità lungo tutta la filiera produttiva (dalla loro creazione</w:t>
-      </w:r>
-      <w:r>
-        <w:t xml:space="preserve"> materiale</w:t>
-      </w:r>
-      <w:r>
-        <w:t xml:space="preserve"> fino al riciclo).</w:t>
-      </w:r>
-    </w:p>
-    <w:p>
-      <w:pPr>
-        <w:jc w:val="both"/>
-      </w:pPr>
+      <w:commentRangeStart w:id="3"/>
       <w:r>
         <w:t xml:space="preserve">Questo progetto si ispira al concetto di </w:t>
       </w:r>
@@ -1335,7 +1817,6 @@
           <w:b/>
           <w:bCs/>
         </w:rPr>
-        <w:lastRenderedPageBreak/>
         <w:t>Passaggio di proprietà</w:t>
       </w:r>
       <w:r>
@@ -1402,16 +1883,25 @@
           <w:b/>
           <w:bCs/>
         </w:rPr>
+        <w:lastRenderedPageBreak/>
         <w:t>Fine ciclo di vita/Riciclo</w:t>
       </w:r>
       <w:r>
         <w:t>: registra quando la batteria viene disinstallata dal veicolo per lo smaltimento o il riciclo (aggiornando lo stato della batteria).</w:t>
       </w:r>
+      <w:commentRangeEnd w:id="3"/>
+      <w:r>
+        <w:rPr>
+          <w:rStyle w:val="Rimandocommento"/>
+        </w:rPr>
+        <w:commentReference w:id="3"/>
+      </w:r>
     </w:p>
     <w:p>
       <w:pPr>
         <w:jc w:val="both"/>
       </w:pPr>
+      <w:commentRangeStart w:id="4"/>
       <w:r>
         <w:t xml:space="preserve">Nella fase di </w:t>
       </w:r>
@@ -1528,6 +2018,13 @@
       <w:r>
         <w:t xml:space="preserve"> garantendo che le informazioni siano tracciabili, sicure ed immutabili.</w:t>
       </w:r>
+      <w:commentRangeEnd w:id="4"/>
+      <w:r>
+        <w:rPr>
+          <w:rStyle w:val="Rimandocommento"/>
+        </w:rPr>
+        <w:commentReference w:id="4"/>
+      </w:r>
     </w:p>
     <w:p>
       <w:pPr>
@@ -1538,6 +2035,7 @@
       <w:pPr>
         <w:jc w:val="both"/>
       </w:pPr>
+      <w:commentRangeStart w:id="5"/>
       <w:r>
         <w:t xml:space="preserve">La </w:t>
       </w:r>
@@ -1574,6 +2072,13 @@
       <w:r>
         <w:t>Il progetto, quindi, oltre ad illustrare gli aspetti tecnologici, analizza i possibili vantaggi in termini di efficienza operativa, sicurezza, conformità alle norme e sostenibilità ambientale.</w:t>
       </w:r>
+      <w:commentRangeEnd w:id="5"/>
+      <w:r>
+        <w:rPr>
+          <w:rStyle w:val="Rimandocommento"/>
+        </w:rPr>
+        <w:commentReference w:id="5"/>
+      </w:r>
     </w:p>
     <w:p>
       <w:pPr>
@@ -1589,15 +2094,31 @@
       <w:pPr>
         <w:pStyle w:val="Titolo2"/>
       </w:pPr>
-      <w:r>
-        <w:t>1.2</w:t>
-      </w:r>
-      <w:r>
-        <w:tab/>
-      </w:r>
+      <w:bookmarkStart w:id="6" w:name="_Toc215156159"/>
+      <w:commentRangeStart w:id="7"/>
+      <w:commentRangeStart w:id="8"/>
       <w:r>
         <w:t>OBIETTIVI DEL SISTEMA.</w:t>
       </w:r>
+      <w:commentRangeEnd w:id="7"/>
+      <w:r>
+        <w:rPr>
+          <w:rStyle w:val="Rimandocommento"/>
+          <w:rFonts w:asciiTheme="minorHAnsi" w:eastAsiaTheme="minorHAnsi" w:hAnsiTheme="minorHAnsi" w:cstheme="minorBidi"/>
+          <w:color w:val="auto"/>
+        </w:rPr>
+        <w:commentReference w:id="7"/>
+      </w:r>
+      <w:commentRangeEnd w:id="8"/>
+      <w:r>
+        <w:rPr>
+          <w:rStyle w:val="Rimandocommento"/>
+          <w:rFonts w:asciiTheme="minorHAnsi" w:eastAsiaTheme="minorHAnsi" w:hAnsiTheme="minorHAnsi" w:cstheme="minorBidi"/>
+          <w:color w:val="auto"/>
+        </w:rPr>
+        <w:commentReference w:id="8"/>
+      </w:r>
+      <w:bookmarkEnd w:id="6"/>
     </w:p>
     <w:p>
       <w:pPr>
@@ -1673,15 +2194,11 @@
       <w:pPr>
         <w:pStyle w:val="Titolo2"/>
       </w:pPr>
-      <w:r>
-        <w:t>1.3</w:t>
-      </w:r>
-      <w:r>
-        <w:tab/>
-      </w:r>
+      <w:bookmarkStart w:id="9" w:name="_Toc215156160"/>
       <w:r>
         <w:t>BENEFICI.</w:t>
       </w:r>
+      <w:bookmarkEnd w:id="9"/>
     </w:p>
     <w:p>
       <w:pPr>
@@ -1698,7 +2215,6 @@
         <w:jc w:val="both"/>
       </w:pPr>
       <w:r>
-        <w:lastRenderedPageBreak/>
         <w:t>Riduzione di frodi e contraffazioni.</w:t>
       </w:r>
     </w:p>
@@ -1770,6 +2286,7 @@
         <w:jc w:val="both"/>
       </w:pPr>
       <w:r>
+        <w:lastRenderedPageBreak/>
         <w:t>Maggiore fiducia nel mercato dell’usato.</w:t>
       </w:r>
     </w:p>
@@ -1800,15 +2317,11 @@
       <w:pPr>
         <w:pStyle w:val="Titolo2"/>
       </w:pPr>
-      <w:r>
-        <w:t>1.4</w:t>
-      </w:r>
-      <w:r>
-        <w:tab/>
-      </w:r>
+      <w:bookmarkStart w:id="10" w:name="_Toc215156161"/>
       <w:r>
         <w:t>ATTORI COINVOLTI.</w:t>
       </w:r>
+      <w:bookmarkEnd w:id="10"/>
     </w:p>
     <w:p>
       <w:pPr>
@@ -1926,7 +2439,7 @@
       </w:pPr>
     </w:p>
     <w:sectPr>
-      <w:footerReference w:type="default" r:id="rId10"/>
+      <w:footerReference w:type="default" r:id="rId15"/>
       <w:pgSz w:w="11906" w:h="16838"/>
       <w:pgMar w:top="1417" w:right="1134" w:bottom="1134" w:left="1134" w:header="708" w:footer="708" w:gutter="0"/>
       <w:cols w:space="708"/>
@@ -1934,6 +2447,319 @@
     </w:sectPr>
   </w:body>
 </w:document>
+</file>
+
+<file path=word/comments.xml><?xml version="1.0" encoding="utf-8"?>
+<w:comments xmlns:wpc="http://schemas.microsoft.com/office/word/2010/wordprocessingCanvas" xmlns:cx="http://schemas.microsoft.com/office/drawing/2014/chartex" xmlns:cx1="http://schemas.microsoft.com/office/drawing/2015/9/8/chartex" xmlns:cx2="http://schemas.microsoft.com/office/drawing/2015/10/21/chartex" xmlns:cx3="http://schemas.microsoft.com/office/drawing/2016/5/9/chartex" xmlns:cx4="http://schemas.microsoft.com/office/drawing/2016/5/10/chartex" xmlns:cx5="http://schemas.microsoft.com/office/drawing/2016/5/11/chartex" xmlns:cx6="http://schemas.microsoft.com/office/drawing/2016/5/12/chartex" xmlns:cx7="http://schemas.microsoft.com/office/drawing/2016/5/13/chartex" xmlns:cx8="http://schemas.microsoft.com/office/drawing/2016/5/14/chartex" xmlns:mc="http://schemas.openxmlformats.org/markup-compatibility/2006" xmlns:aink="http://schemas.microsoft.com/office/drawing/2016/ink" xmlns:am3d="http://schemas.microsoft.com/office/drawing/2017/model3d" xmlns:o="urn:schemas-microsoft-com:office:office" xmlns:oel="http://schemas.microsoft.com/office/2019/extlst" xmlns:r="http://schemas.openxmlformats.org/officeDocument/2006/relationships" xmlns:m="http://schemas.openxmlformats.org/officeDocument/2006/math" xmlns:v="urn:schemas-microsoft-com:vml" xmlns:wp14="http://schemas.microsoft.com/office/word/2010/wordprocessingDrawing" xmlns:wp="http://schemas.openxmlformats.org/drawingml/2006/wordprocessingDrawing" xmlns:w10="urn:schemas-microsoft-com:office:word" xmlns:w="http://schemas.openxmlformats.org/wordprocessingml/2006/main" xmlns:w14="http://schemas.microsoft.com/office/word/2010/wordml" xmlns:w15="http://schemas.microsoft.com/office/word/2012/wordml" xmlns:w16cex="http://schemas.microsoft.com/office/word/2018/wordml/cex" xmlns:w16cid="http://schemas.microsoft.com/office/word/2016/wordml/cid" xmlns:w16="http://schemas.microsoft.com/office/word/2018/wordml" xmlns:w16du="http://schemas.microsoft.com/office/word/2023/wordml/word16du" xmlns:w16sdtdh="http://schemas.microsoft.com/office/word/2020/wordml/sdtdatahash" xmlns:w16sdtfl="http://schemas.microsoft.com/office/word/2024/wordml/sdtformatlock" xmlns:w16se="http://schemas.microsoft.com/office/word/2015/wordml/symex" xmlns:wpg="http://schemas.microsoft.com/office/word/2010/wordprocessingGroup" xmlns:wpi="http://schemas.microsoft.com/office/word/2010/wordprocessingInk" xmlns:wne="http://schemas.microsoft.com/office/word/2006/wordml" xmlns:wps="http://schemas.microsoft.com/office/word/2010/wordprocessingShape" mc:Ignorable="w14 w15 w16se w16cid w16 w16cex w16sdtdh w16sdtfl w16du wp14">
+  <w:comment w:id="2" w:author="andrea tocci" w:date="2025-11-27T16:40:00Z" w:initials="at">
+    <w:p>
+      <w:pPr>
+        <w:pStyle w:val="Testocommento"/>
+      </w:pPr>
+      <w:r>
+        <w:rPr>
+          <w:rStyle w:val="Rimandocommento"/>
+        </w:rPr>
+        <w:annotationRef/>
+      </w:r>
+      <w:r>
+        <w:t xml:space="preserve">L'obiettivo del progetto è sviluppare </w:t>
+      </w:r>
+      <w:r>
+        <w:rPr>
+          <w:b/>
+          <w:bCs/>
+        </w:rPr>
+        <w:t>Smart-Battery Track</w:t>
+      </w:r>
+      <w:r>
+        <w:t xml:space="preserve">, una piattaforma innovativa per il monitoraggio del ciclo di vita delle batterie dei veicoli elettrici, garantendo tracciabilità, sicurezza e sostenibilità lungo l'intera filiera produttiva, dall'assemblaggio fino al riciclo. </w:t>
+      </w:r>
+    </w:p>
+  </w:comment>
+  <w:comment w:id="3" w:author="andrea tocci" w:date="2025-11-27T16:57:00Z" w:initials="at">
+    <w:p>
+      <w:pPr>
+        <w:pStyle w:val="Testocommento"/>
+      </w:pPr>
+      <w:r>
+        <w:rPr>
+          <w:rStyle w:val="Rimandocommento"/>
+        </w:rPr>
+        <w:annotationRef/>
+      </w:r>
+      <w:r>
+        <w:rPr>
+          <w:b/>
+          <w:bCs/>
+        </w:rPr>
+        <w:t>Contesto e Tecnologia</w:t>
+      </w:r>
+      <w:r>
+        <w:t xml:space="preserve"> Le batterie agli ioni di litio rappresentano l'elemento più critico e costoso dei veicoli elettrici, e la loro storia influisce direttamente sul valore residuo e sulla sicurezza del mezzo. Per rispondere all'esigenza di dati verificabili, il progetto propone un'architettura ibrida che combina tecnologie web tradizionali per la gestione della telemetria e tecnologie </w:t>
+      </w:r>
+      <w:r>
+        <w:rPr>
+          <w:b/>
+          <w:bCs/>
+        </w:rPr>
+        <w:t>DLT (Distributed Ledger Technology)</w:t>
+      </w:r>
+      <w:r>
+        <w:t xml:space="preserve"> per la certificazione degli eventi chiave. Ogni batteria viene dotata di un'identità digitale univoca registrata su Blockchain (tramite Smart Contract), garantendo che le informazioni critiche siano immutabili e non falsificabili. Il sistema traccia eventi fondamentali quali:</w:t>
+      </w:r>
+    </w:p>
+    <w:p>
+      <w:pPr>
+        <w:pStyle w:val="Testocommento"/>
+        <w:numPr>
+          <w:ilvl w:val="0"/>
+          <w:numId w:val="13"/>
+        </w:numPr>
+      </w:pPr>
+      <w:r>
+        <w:rPr>
+          <w:b/>
+          <w:bCs/>
+        </w:rPr>
+        <w:t>Produzione:</w:t>
+      </w:r>
+      <w:r>
+        <w:t xml:space="preserve"> Creazione dell'identità digitale e registrazione delle specifiche tecniche.</w:t>
+      </w:r>
+    </w:p>
+    <w:p>
+      <w:pPr>
+        <w:pStyle w:val="Testocommento"/>
+        <w:numPr>
+          <w:ilvl w:val="0"/>
+          <w:numId w:val="13"/>
+        </w:numPr>
+      </w:pPr>
+      <w:r>
+        <w:t xml:space="preserve"> </w:t>
+      </w:r>
+      <w:r>
+        <w:rPr>
+          <w:b/>
+          <w:bCs/>
+        </w:rPr>
+        <w:t>Eventi Critici e Manutenzione:</w:t>
+      </w:r>
+      <w:r>
+        <w:t xml:space="preserve"> Certificazione di installazioni, riparazioni e aggiornamento dello stato di salute (SoH), prevenendo frodi.</w:t>
+      </w:r>
+    </w:p>
+    <w:p>
+      <w:pPr>
+        <w:pStyle w:val="Testocommento"/>
+        <w:numPr>
+          <w:ilvl w:val="0"/>
+          <w:numId w:val="13"/>
+        </w:numPr>
+      </w:pPr>
+      <w:r>
+        <w:t xml:space="preserve"> </w:t>
+      </w:r>
+      <w:r>
+        <w:rPr>
+          <w:b/>
+          <w:bCs/>
+        </w:rPr>
+        <w:t>Passaggi di proprietà:</w:t>
+      </w:r>
+      <w:r>
+        <w:t xml:space="preserve"> Tracciamento trasparente dei trasferimenti per supportare il mercato dell'usato.</w:t>
+      </w:r>
+    </w:p>
+    <w:p>
+      <w:pPr>
+        <w:pStyle w:val="Testocommento"/>
+        <w:numPr>
+          <w:ilvl w:val="0"/>
+          <w:numId w:val="13"/>
+        </w:numPr>
+      </w:pPr>
+      <w:r>
+        <w:t xml:space="preserve"> </w:t>
+      </w:r>
+      <w:r>
+        <w:rPr>
+          <w:b/>
+          <w:bCs/>
+        </w:rPr>
+        <w:t>Fine vita e Riciclo:</w:t>
+      </w:r>
+      <w:r>
+        <w:t xml:space="preserve"> Gestione certificata dello smaltimento in ottica di economia circolare.</w:t>
+      </w:r>
+    </w:p>
+  </w:comment>
+  <w:comment w:id="4" w:author="andrea tocci" w:date="2025-11-27T17:00:00Z" w:initials="at">
+    <w:p>
+      <w:pPr>
+        <w:pStyle w:val="Testocommento"/>
+      </w:pPr>
+      <w:r>
+        <w:rPr>
+          <w:rStyle w:val="Rimandocommento"/>
+        </w:rPr>
+        <w:annotationRef/>
+      </w:r>
+      <w:r>
+        <w:rPr>
+          <w:b/>
+          <w:bCs/>
+        </w:rPr>
+        <w:t>Benefici e Obiettivi</w:t>
+      </w:r>
+      <w:r>
+        <w:t xml:space="preserve"> L'adozione di questa tecnologia porta vantaggi significativi per tutti gli attori della filiera (produttori, officine, consumatori ed enti di riciclo):</w:t>
+      </w:r>
+    </w:p>
+    <w:p>
+      <w:pPr>
+        <w:pStyle w:val="Testocommento"/>
+        <w:ind w:left="300"/>
+      </w:pPr>
+      <w:r>
+        <w:rPr>
+          <w:b/>
+          <w:bCs/>
+        </w:rPr>
+        <w:t>Certificazione dell'autenticità e sicurezza:</w:t>
+      </w:r>
+      <w:r>
+        <w:t xml:space="preserve"> Prevenzione di frodi, contraffazioni e installazioni non sicure.</w:t>
+      </w:r>
+    </w:p>
+    <w:p>
+      <w:pPr>
+        <w:pStyle w:val="Testocommento"/>
+        <w:ind w:left="300"/>
+      </w:pPr>
+      <w:r>
+        <w:rPr>
+          <w:b/>
+          <w:bCs/>
+        </w:rPr>
+        <w:t>Privacy e Compliance:</w:t>
+      </w:r>
+      <w:r>
+        <w:t xml:space="preserve"> Utilizzo di ID univoci pseudonimizzati per garantire il rispetto del GDPR, pur mantenendo la possibilità di contattare i titolari in caso di richiami tecnici.</w:t>
+      </w:r>
+    </w:p>
+    <w:p>
+      <w:pPr>
+        <w:pStyle w:val="Testocommento"/>
+        <w:ind w:left="300"/>
+      </w:pPr>
+      <w:r>
+        <w:rPr>
+          <w:b/>
+          <w:bCs/>
+        </w:rPr>
+        <w:t>Valorizzazione dell'usato:</w:t>
+      </w:r>
+      <w:r>
+        <w:t xml:space="preserve"> Grazie a dati certi sullo stato di salute e sui cicli di ricarica, si aumenta la fiducia nel mercato secondario dei veicoli e delle batterie.</w:t>
+      </w:r>
+    </w:p>
+    <w:p>
+      <w:pPr>
+        <w:pStyle w:val="Testocommento"/>
+      </w:pPr>
+      <w:r>
+        <w:t>Questa innovazione segna un progresso decisivo nella digitalizzazione del settore automotive, fornendo un modello di tracciabilità sicuro, verificabile e conforme alle future normative europee sulla sostenibilità.</w:t>
+      </w:r>
+    </w:p>
+  </w:comment>
+  <w:comment w:id="5" w:author="andrea tocci" w:date="2025-11-27T17:00:00Z" w:initials="at">
+    <w:p>
+      <w:pPr>
+        <w:pStyle w:val="Testocommento"/>
+      </w:pPr>
+      <w:r>
+        <w:rPr>
+          <w:rStyle w:val="Rimandocommento"/>
+        </w:rPr>
+        <w:annotationRef/>
+      </w:r>
+      <w:r>
+        <w:t>Secondo me da cacciare</w:t>
+      </w:r>
+    </w:p>
+  </w:comment>
+  <w:comment w:id="7" w:author="andrea tocci" w:date="2025-11-27T17:03:00Z" w:initials="at">
+    <w:p>
+      <w:pPr>
+        <w:pStyle w:val="Testocommento"/>
+      </w:pPr>
+      <w:r>
+        <w:rPr>
+          <w:rStyle w:val="Rimandocommento"/>
+        </w:rPr>
+        <w:annotationRef/>
+      </w:r>
+      <w:r>
+        <w:t>Come seconda sezione fare “Organizzazione dell’Idea Progettuale in Capitoli”</w:t>
+      </w:r>
+    </w:p>
+  </w:comment>
+  <w:comment w:id="8" w:author="andrea tocci" w:date="2025-11-27T17:07:00Z" w:initials="at">
+    <w:p>
+      <w:pPr>
+        <w:pStyle w:val="Testocommento"/>
+      </w:pPr>
+      <w:r>
+        <w:rPr>
+          <w:rStyle w:val="Rimandocommento"/>
+        </w:rPr>
+        <w:annotationRef/>
+      </w:r>
+      <w:r>
+        <w:t>Il presente documento è suddiviso in diversi capitoli, ognuno dedicato a un aspetto fondamentale dello sviluppo della piattaforma Smart-Battery Track. Di seguito è fornita una panoramica dei contenuti trattati:</w:t>
+      </w:r>
+      <w:r>
+        <w:br/>
+        <w:t># Qui poi elenchiamo tutti i vari capitoli e cosa “dicono” in breve</w:t>
+      </w:r>
+    </w:p>
+  </w:comment>
+</w:comments>
+</file>
+
+<file path=word/commentsExtended.xml><?xml version="1.0" encoding="utf-8"?>
+<w15:commentsEx xmlns:wpc="http://schemas.microsoft.com/office/word/2010/wordprocessingCanvas" xmlns:cx="http://schemas.microsoft.com/office/drawing/2014/chartex" xmlns:cx1="http://schemas.microsoft.com/office/drawing/2015/9/8/chartex" xmlns:cx2="http://schemas.microsoft.com/office/drawing/2015/10/21/chartex" xmlns:cx3="http://schemas.microsoft.com/office/drawing/2016/5/9/chartex" xmlns:cx4="http://schemas.microsoft.com/office/drawing/2016/5/10/chartex" xmlns:cx5="http://schemas.microsoft.com/office/drawing/2016/5/11/chartex" xmlns:cx6="http://schemas.microsoft.com/office/drawing/2016/5/12/chartex" xmlns:cx7="http://schemas.microsoft.com/office/drawing/2016/5/13/chartex" xmlns:cx8="http://schemas.microsoft.com/office/drawing/2016/5/14/chartex" xmlns:mc="http://schemas.openxmlformats.org/markup-compatibility/2006" xmlns:aink="http://schemas.microsoft.com/office/drawing/2016/ink" xmlns:am3d="http://schemas.microsoft.com/office/drawing/2017/model3d" xmlns:o="urn:schemas-microsoft-com:office:office" xmlns:oel="http://schemas.microsoft.com/office/2019/extlst" xmlns:r="http://schemas.openxmlformats.org/officeDocument/2006/relationships" xmlns:m="http://schemas.openxmlformats.org/officeDocument/2006/math" xmlns:v="urn:schemas-microsoft-com:vml" xmlns:wp14="http://schemas.microsoft.com/office/word/2010/wordprocessingDrawing" xmlns:wp="http://schemas.openxmlformats.org/drawingml/2006/wordprocessingDrawing" xmlns:w10="urn:schemas-microsoft-com:office:word" xmlns:w="http://schemas.openxmlformats.org/wordprocessingml/2006/main" xmlns:w14="http://schemas.microsoft.com/office/word/2010/wordml" xmlns:w15="http://schemas.microsoft.com/office/word/2012/wordml" xmlns:w16cex="http://schemas.microsoft.com/office/word/2018/wordml/cex" xmlns:w16cid="http://schemas.microsoft.com/office/word/2016/wordml/cid" xmlns:w16="http://schemas.microsoft.com/office/word/2018/wordml" xmlns:w16du="http://schemas.microsoft.com/office/word/2023/wordml/word16du" xmlns:w16sdtdh="http://schemas.microsoft.com/office/word/2020/wordml/sdtdatahash" xmlns:w16sdtfl="http://schemas.microsoft.com/office/word/2024/wordml/sdtformatlock" xmlns:w16se="http://schemas.microsoft.com/office/word/2015/wordml/symex" xmlns:wpg="http://schemas.microsoft.com/office/word/2010/wordprocessingGroup" xmlns:wpi="http://schemas.microsoft.com/office/word/2010/wordprocessingInk" xmlns:wne="http://schemas.microsoft.com/office/word/2006/wordml" xmlns:wps="http://schemas.microsoft.com/office/word/2010/wordprocessingShape" mc:Ignorable="w14 w15 w16se w16cid w16 w16cex w16sdtdh w16sdtfl w16du wp14">
+  <w15:commentEx w15:paraId="70CB7E6B" w15:done="0"/>
+  <w15:commentEx w15:paraId="3B2D5E76" w15:done="0"/>
+  <w15:commentEx w15:paraId="03E8373A" w15:done="0"/>
+  <w15:commentEx w15:paraId="0E3FABFA" w15:done="0"/>
+  <w15:commentEx w15:paraId="56D88F88" w15:done="0"/>
+  <w15:commentEx w15:paraId="75D6A7C9" w15:paraIdParent="56D88F88" w15:done="0"/>
+</w15:commentsEx>
+</file>
+
+<file path=word/commentsExtensible.xml><?xml version="1.0" encoding="utf-8"?>
+<w16cex:commentsExtensible xmlns:wpc="http://schemas.microsoft.com/office/word/2010/wordprocessingCanvas" xmlns:cx="http://schemas.microsoft.com/office/drawing/2014/chartex" xmlns:cx1="http://schemas.microsoft.com/office/drawing/2015/9/8/chartex" xmlns:cx2="http://schemas.microsoft.com/office/drawing/2015/10/21/chartex" xmlns:cx3="http://schemas.microsoft.com/office/drawing/2016/5/9/chartex" xmlns:cx4="http://schemas.microsoft.com/office/drawing/2016/5/10/chartex" xmlns:cx5="http://schemas.microsoft.com/office/drawing/2016/5/11/chartex" xmlns:cx6="http://schemas.microsoft.com/office/drawing/2016/5/12/chartex" xmlns:cx7="http://schemas.microsoft.com/office/drawing/2016/5/13/chartex" xmlns:cx8="http://schemas.microsoft.com/office/drawing/2016/5/14/chartex" xmlns:cr="http://schemas.microsoft.com/office/comments/2020/reactions" xmlns:mc="http://schemas.openxmlformats.org/markup-compatibility/2006" xmlns:aink="http://schemas.microsoft.com/office/drawing/2016/ink" xmlns:am3d="http://schemas.microsoft.com/office/drawing/2017/model3d" xmlns:o="urn:schemas-microsoft-com:office:office" xmlns:oel="http://schemas.microsoft.com/office/2019/extlst" xmlns:r="http://schemas.openxmlformats.org/officeDocument/2006/relationships" xmlns:m="http://schemas.openxmlformats.org/officeDocument/2006/math" xmlns:v="urn:schemas-microsoft-com:vml" xmlns:wp14="http://schemas.microsoft.com/office/word/2010/wordprocessingDrawing" xmlns:wp="http://schemas.openxmlformats.org/drawingml/2006/wordprocessingDrawing" xmlns:w10="urn:schemas-microsoft-com:office:word" xmlns:w="http://schemas.openxmlformats.org/wordprocessingml/2006/main" xmlns:w14="http://schemas.microsoft.com/office/word/2010/wordml" xmlns:w15="http://schemas.microsoft.com/office/word/2012/wordml" xmlns:w16cex="http://schemas.microsoft.com/office/word/2018/wordml/cex" xmlns:w16cid="http://schemas.microsoft.com/office/word/2016/wordml/cid" xmlns:w16="http://schemas.microsoft.com/office/word/2018/wordml" xmlns:w16du="http://schemas.microsoft.com/office/word/2023/wordml/word16du" xmlns:w16sdtdh="http://schemas.microsoft.com/office/word/2020/wordml/sdtdatahash" xmlns:w16sdtfl="http://schemas.microsoft.com/office/word/2024/wordml/sdtformatlock" xmlns:w16se="http://schemas.microsoft.com/office/word/2015/wordml/symex" xmlns:wpg="http://schemas.microsoft.com/office/word/2010/wordprocessingGroup" xmlns:wpi="http://schemas.microsoft.com/office/word/2010/wordprocessingInk" xmlns:wne="http://schemas.microsoft.com/office/word/2006/wordml" xmlns:wps="http://schemas.microsoft.com/office/word/2010/wordprocessingShape" mc:Ignorable="w14 w15 w16se w16cid w16 w16cex w16sdtdh w16sdtfl cr w16du wp14">
+  <w16cex:commentExtensible w16cex:durableId="7101989E" w16cex:dateUtc="2025-11-27T15:40:00Z"/>
+  <w16cex:commentExtensible w16cex:durableId="4DF3F11A" w16cex:dateUtc="2025-11-27T15:57:00Z"/>
+  <w16cex:commentExtensible w16cex:durableId="47C7C8EB" w16cex:dateUtc="2025-11-27T16:00:00Z"/>
+  <w16cex:commentExtensible w16cex:durableId="32C07375" w16cex:dateUtc="2025-11-27T16:00:00Z"/>
+  <w16cex:commentExtensible w16cex:durableId="65EDC299" w16cex:dateUtc="2025-11-27T16:03:00Z"/>
+  <w16cex:commentExtensible w16cex:durableId="24818560" w16cex:dateUtc="2025-11-27T16:07:00Z"/>
+</w16cex:commentsExtensible>
+</file>
+
+<file path=word/commentsIds.xml><?xml version="1.0" encoding="utf-8"?>
+<w16cid:commentsIds xmlns:wpc="http://schemas.microsoft.com/office/word/2010/wordprocessingCanvas" xmlns:cx="http://schemas.microsoft.com/office/drawing/2014/chartex" xmlns:cx1="http://schemas.microsoft.com/office/drawing/2015/9/8/chartex" xmlns:cx2="http://schemas.microsoft.com/office/drawing/2015/10/21/chartex" xmlns:cx3="http://schemas.microsoft.com/office/drawing/2016/5/9/chartex" xmlns:cx4="http://schemas.microsoft.com/office/drawing/2016/5/10/chartex" xmlns:cx5="http://schemas.microsoft.com/office/drawing/2016/5/11/chartex" xmlns:cx6="http://schemas.microsoft.com/office/drawing/2016/5/12/chartex" xmlns:cx7="http://schemas.microsoft.com/office/drawing/2016/5/13/chartex" xmlns:cx8="http://schemas.microsoft.com/office/drawing/2016/5/14/chartex" xmlns:mc="http://schemas.openxmlformats.org/markup-compatibility/2006" xmlns:aink="http://schemas.microsoft.com/office/drawing/2016/ink" xmlns:am3d="http://schemas.microsoft.com/office/drawing/2017/model3d" xmlns:o="urn:schemas-microsoft-com:office:office" xmlns:oel="http://schemas.microsoft.com/office/2019/extlst" xmlns:r="http://schemas.openxmlformats.org/officeDocument/2006/relationships" xmlns:m="http://schemas.openxmlformats.org/officeDocument/2006/math" xmlns:v="urn:schemas-microsoft-com:vml" xmlns:wp14="http://schemas.microsoft.com/office/word/2010/wordprocessingDrawing" xmlns:wp="http://schemas.openxmlformats.org/drawingml/2006/wordprocessingDrawing" xmlns:w10="urn:schemas-microsoft-com:office:word" xmlns:w="http://schemas.openxmlformats.org/wordprocessingml/2006/main" xmlns:w14="http://schemas.microsoft.com/office/word/2010/wordml" xmlns:w15="http://schemas.microsoft.com/office/word/2012/wordml" xmlns:w16cex="http://schemas.microsoft.com/office/word/2018/wordml/cex" xmlns:w16cid="http://schemas.microsoft.com/office/word/2016/wordml/cid" xmlns:w16="http://schemas.microsoft.com/office/word/2018/wordml" xmlns:w16du="http://schemas.microsoft.com/office/word/2023/wordml/word16du" xmlns:w16sdtdh="http://schemas.microsoft.com/office/word/2020/wordml/sdtdatahash" xmlns:w16sdtfl="http://schemas.microsoft.com/office/word/2024/wordml/sdtformatlock" xmlns:w16se="http://schemas.microsoft.com/office/word/2015/wordml/symex" xmlns:wpg="http://schemas.microsoft.com/office/word/2010/wordprocessingGroup" xmlns:wpi="http://schemas.microsoft.com/office/word/2010/wordprocessingInk" xmlns:wne="http://schemas.microsoft.com/office/word/2006/wordml" xmlns:wps="http://schemas.microsoft.com/office/word/2010/wordprocessingShape" mc:Ignorable="w14 w15 w16se w16cid w16 w16cex w16sdtdh w16sdtfl w16du wp14">
+  <w16cid:commentId w16cid:paraId="70CB7E6B" w16cid:durableId="7101989E"/>
+  <w16cid:commentId w16cid:paraId="3B2D5E76" w16cid:durableId="4DF3F11A"/>
+  <w16cid:commentId w16cid:paraId="03E8373A" w16cid:durableId="47C7C8EB"/>
+  <w16cid:commentId w16cid:paraId="0E3FABFA" w16cid:durableId="32C07375"/>
+  <w16cid:commentId w16cid:paraId="56D88F88" w16cid:durableId="65EDC299"/>
+  <w16cid:commentId w16cid:paraId="75D6A7C9" w16cid:durableId="24818560"/>
+</w16cid:commentsIds>
 </file>
 
 <file path=word/endnotes.xml><?xml version="1.0" encoding="utf-8"?>
@@ -2100,6 +2926,187 @@
 <file path=word/numbering.xml><?xml version="1.0" encoding="utf-8"?>
 <w:numbering xmlns:wpc="http://schemas.microsoft.com/office/word/2010/wordprocessingCanvas" xmlns:cx="http://schemas.microsoft.com/office/drawing/2014/chartex" xmlns:cx1="http://schemas.microsoft.com/office/drawing/2015/9/8/chartex" xmlns:cx2="http://schemas.microsoft.com/office/drawing/2015/10/21/chartex" xmlns:cx3="http://schemas.microsoft.com/office/drawing/2016/5/9/chartex" xmlns:cx4="http://schemas.microsoft.com/office/drawing/2016/5/10/chartex" xmlns:cx5="http://schemas.microsoft.com/office/drawing/2016/5/11/chartex" xmlns:cx6="http://schemas.microsoft.com/office/drawing/2016/5/12/chartex" xmlns:cx7="http://schemas.microsoft.com/office/drawing/2016/5/13/chartex" xmlns:cx8="http://schemas.microsoft.com/office/drawing/2016/5/14/chartex" xmlns:mc="http://schemas.openxmlformats.org/markup-compatibility/2006" xmlns:aink="http://schemas.microsoft.com/office/drawing/2016/ink" xmlns:am3d="http://schemas.microsoft.com/office/drawing/2017/model3d" xmlns:o="urn:schemas-microsoft-com:office:office" xmlns:oel="http://schemas.microsoft.com/office/2019/extlst" xmlns:r="http://schemas.openxmlformats.org/officeDocument/2006/relationships" xmlns:m="http://schemas.openxmlformats.org/officeDocument/2006/math" xmlns:v="urn:schemas-microsoft-com:vml" xmlns:wp14="http://schemas.microsoft.com/office/word/2010/wordprocessingDrawing" xmlns:wp="http://schemas.openxmlformats.org/drawingml/2006/wordprocessingDrawing" xmlns:w10="urn:schemas-microsoft-com:office:word" xmlns:w="http://schemas.openxmlformats.org/wordprocessingml/2006/main" xmlns:w14="http://schemas.microsoft.com/office/word/2010/wordml" xmlns:w15="http://schemas.microsoft.com/office/word/2012/wordml" xmlns:w16cex="http://schemas.microsoft.com/office/word/2018/wordml/cex" xmlns:w16cid="http://schemas.microsoft.com/office/word/2016/wordml/cid" xmlns:w16="http://schemas.microsoft.com/office/word/2018/wordml" xmlns:w16du="http://schemas.microsoft.com/office/word/2023/wordml/word16du" xmlns:w16sdtdh="http://schemas.microsoft.com/office/word/2020/wordml/sdtdatahash" xmlns:w16sdtfl="http://schemas.microsoft.com/office/word/2024/wordml/sdtformatlock" xmlns:w16se="http://schemas.microsoft.com/office/word/2015/wordml/symex" xmlns:wpg="http://schemas.microsoft.com/office/word/2010/wordprocessingGroup" xmlns:wpi="http://schemas.microsoft.com/office/word/2010/wordprocessingInk" xmlns:wne="http://schemas.microsoft.com/office/word/2006/wordml" xmlns:wps="http://schemas.microsoft.com/office/word/2010/wordprocessingShape" mc:Ignorable="w14 w15 w16se w16cid w16 w16cex w16sdtdh w16sdtfl w16du wp14">
   <w:abstractNum w:abstractNumId="0" w15:restartNumberingAfterBreak="0">
+    <w:nsid w:val="094F4A43"/>
+    <w:multiLevelType w:val="multilevel"/>
+    <w:tmpl w:val="04100025"/>
+    <w:lvl w:ilvl="0">
+      <w:start w:val="1"/>
+      <w:numFmt w:val="decimal"/>
+      <w:pStyle w:val="Titolo1"/>
+      <w:lvlText w:val="%1"/>
+      <w:lvlJc w:val="left"/>
+      <w:pPr>
+        <w:ind w:left="432" w:hanging="432"/>
+      </w:pPr>
+    </w:lvl>
+    <w:lvl w:ilvl="1">
+      <w:start w:val="1"/>
+      <w:numFmt w:val="decimal"/>
+      <w:pStyle w:val="Titolo2"/>
+      <w:lvlText w:val="%1.%2"/>
+      <w:lvlJc w:val="left"/>
+      <w:pPr>
+        <w:ind w:left="576" w:hanging="576"/>
+      </w:pPr>
+    </w:lvl>
+    <w:lvl w:ilvl="2">
+      <w:start w:val="1"/>
+      <w:numFmt w:val="decimal"/>
+      <w:pStyle w:val="Titolo3"/>
+      <w:lvlText w:val="%1.%2.%3"/>
+      <w:lvlJc w:val="left"/>
+      <w:pPr>
+        <w:ind w:left="720" w:hanging="720"/>
+      </w:pPr>
+    </w:lvl>
+    <w:lvl w:ilvl="3">
+      <w:start w:val="1"/>
+      <w:numFmt w:val="decimal"/>
+      <w:pStyle w:val="Titolo4"/>
+      <w:lvlText w:val="%1.%2.%3.%4"/>
+      <w:lvlJc w:val="left"/>
+      <w:pPr>
+        <w:ind w:left="864" w:hanging="864"/>
+      </w:pPr>
+    </w:lvl>
+    <w:lvl w:ilvl="4">
+      <w:start w:val="1"/>
+      <w:numFmt w:val="decimal"/>
+      <w:pStyle w:val="Titolo5"/>
+      <w:lvlText w:val="%1.%2.%3.%4.%5"/>
+      <w:lvlJc w:val="left"/>
+      <w:pPr>
+        <w:ind w:left="1008" w:hanging="1008"/>
+      </w:pPr>
+    </w:lvl>
+    <w:lvl w:ilvl="5">
+      <w:start w:val="1"/>
+      <w:numFmt w:val="decimal"/>
+      <w:pStyle w:val="Titolo6"/>
+      <w:lvlText w:val="%1.%2.%3.%4.%5.%6"/>
+      <w:lvlJc w:val="left"/>
+      <w:pPr>
+        <w:ind w:left="1152" w:hanging="1152"/>
+      </w:pPr>
+    </w:lvl>
+    <w:lvl w:ilvl="6">
+      <w:start w:val="1"/>
+      <w:numFmt w:val="decimal"/>
+      <w:pStyle w:val="Titolo7"/>
+      <w:lvlText w:val="%1.%2.%3.%4.%5.%6.%7"/>
+      <w:lvlJc w:val="left"/>
+      <w:pPr>
+        <w:ind w:left="1296" w:hanging="1296"/>
+      </w:pPr>
+    </w:lvl>
+    <w:lvl w:ilvl="7">
+      <w:start w:val="1"/>
+      <w:numFmt w:val="decimal"/>
+      <w:pStyle w:val="Titolo8"/>
+      <w:lvlText w:val="%1.%2.%3.%4.%5.%6.%7.%8"/>
+      <w:lvlJc w:val="left"/>
+      <w:pPr>
+        <w:ind w:left="1440" w:hanging="1440"/>
+      </w:pPr>
+    </w:lvl>
+    <w:lvl w:ilvl="8">
+      <w:start w:val="1"/>
+      <w:numFmt w:val="decimal"/>
+      <w:pStyle w:val="Titolo9"/>
+      <w:lvlText w:val="%1.%2.%3.%4.%5.%6.%7.%8.%9"/>
+      <w:lvlJc w:val="left"/>
+      <w:pPr>
+        <w:ind w:left="1584" w:hanging="1584"/>
+      </w:pPr>
+    </w:lvl>
+  </w:abstractNum>
+  <w:abstractNum w:abstractNumId="1" w15:restartNumberingAfterBreak="0">
+    <w:nsid w:val="0D8D7A61"/>
+    <w:multiLevelType w:val="multilevel"/>
+    <w:tmpl w:val="0410001F"/>
+    <w:lvl w:ilvl="0">
+      <w:start w:val="1"/>
+      <w:numFmt w:val="decimal"/>
+      <w:lvlText w:val="%1."/>
+      <w:lvlJc w:val="left"/>
+      <w:pPr>
+        <w:ind w:left="360" w:hanging="360"/>
+      </w:pPr>
+    </w:lvl>
+    <w:lvl w:ilvl="1">
+      <w:start w:val="1"/>
+      <w:numFmt w:val="decimal"/>
+      <w:lvlText w:val="%1.%2."/>
+      <w:lvlJc w:val="left"/>
+      <w:pPr>
+        <w:ind w:left="792" w:hanging="432"/>
+      </w:pPr>
+    </w:lvl>
+    <w:lvl w:ilvl="2">
+      <w:start w:val="1"/>
+      <w:numFmt w:val="decimal"/>
+      <w:lvlText w:val="%1.%2.%3."/>
+      <w:lvlJc w:val="left"/>
+      <w:pPr>
+        <w:ind w:left="1224" w:hanging="504"/>
+      </w:pPr>
+    </w:lvl>
+    <w:lvl w:ilvl="3">
+      <w:start w:val="1"/>
+      <w:numFmt w:val="decimal"/>
+      <w:lvlText w:val="%1.%2.%3.%4."/>
+      <w:lvlJc w:val="left"/>
+      <w:pPr>
+        <w:ind w:left="1728" w:hanging="648"/>
+      </w:pPr>
+    </w:lvl>
+    <w:lvl w:ilvl="4">
+      <w:start w:val="1"/>
+      <w:numFmt w:val="decimal"/>
+      <w:lvlText w:val="%1.%2.%3.%4.%5."/>
+      <w:lvlJc w:val="left"/>
+      <w:pPr>
+        <w:ind w:left="2232" w:hanging="792"/>
+      </w:pPr>
+    </w:lvl>
+    <w:lvl w:ilvl="5">
+      <w:start w:val="1"/>
+      <w:numFmt w:val="decimal"/>
+      <w:lvlText w:val="%1.%2.%3.%4.%5.%6."/>
+      <w:lvlJc w:val="left"/>
+      <w:pPr>
+        <w:ind w:left="2736" w:hanging="936"/>
+      </w:pPr>
+    </w:lvl>
+    <w:lvl w:ilvl="6">
+      <w:start w:val="1"/>
+      <w:numFmt w:val="decimal"/>
+      <w:lvlText w:val="%1.%2.%3.%4.%5.%6.%7."/>
+      <w:lvlJc w:val="left"/>
+      <w:pPr>
+        <w:ind w:left="3240" w:hanging="1080"/>
+      </w:pPr>
+    </w:lvl>
+    <w:lvl w:ilvl="7">
+      <w:start w:val="1"/>
+      <w:numFmt w:val="decimal"/>
+      <w:lvlText w:val="%1.%2.%3.%4.%5.%6.%7.%8."/>
+      <w:lvlJc w:val="left"/>
+      <w:pPr>
+        <w:ind w:left="3744" w:hanging="1224"/>
+      </w:pPr>
+    </w:lvl>
+    <w:lvl w:ilvl="8">
+      <w:start w:val="1"/>
+      <w:numFmt w:val="decimal"/>
+      <w:lvlText w:val="%1.%2.%3.%4.%5.%6.%7.%8.%9."/>
+      <w:lvlJc w:val="left"/>
+      <w:pPr>
+        <w:ind w:left="4320" w:hanging="1440"/>
+      </w:pPr>
+    </w:lvl>
+  </w:abstractNum>
+  <w:abstractNum w:abstractNumId="2" w15:restartNumberingAfterBreak="0">
     <w:nsid w:val="1AEB6AB2"/>
     <w:multiLevelType w:val="hybridMultilevel"/>
     <w:tmpl w:val="00540886"/>
@@ -2212,7 +3219,7 @@
       </w:rPr>
     </w:lvl>
   </w:abstractNum>
-  <w:abstractNum w:abstractNumId="1" w15:restartNumberingAfterBreak="0">
+  <w:abstractNum w:abstractNumId="3" w15:restartNumberingAfterBreak="0">
     <w:nsid w:val="1BE9709D"/>
     <w:multiLevelType w:val="hybridMultilevel"/>
     <w:tmpl w:val="31B0AF0C"/>
@@ -2325,7 +3332,271 @@
       </w:rPr>
     </w:lvl>
   </w:abstractNum>
-  <w:abstractNum w:abstractNumId="2" w15:restartNumberingAfterBreak="0">
+  <w:abstractNum w:abstractNumId="4" w15:restartNumberingAfterBreak="0">
+    <w:nsid w:val="1DD247AA"/>
+    <w:multiLevelType w:val="hybridMultilevel"/>
+    <w:tmpl w:val="5EEE5366"/>
+    <w:lvl w:ilvl="0" w:tplc="65143F5E">
+      <w:start w:val="1"/>
+      <w:numFmt w:val="decimal"/>
+      <w:lvlText w:val="%1"/>
+      <w:lvlJc w:val="left"/>
+      <w:pPr>
+        <w:ind w:left="720" w:hanging="360"/>
+      </w:pPr>
+      <w:rPr>
+        <w:rFonts w:hint="default"/>
+      </w:rPr>
+    </w:lvl>
+    <w:lvl w:ilvl="1" w:tplc="04100019" w:tentative="1">
+      <w:start w:val="1"/>
+      <w:numFmt w:val="lowerLetter"/>
+      <w:lvlText w:val="%2."/>
+      <w:lvlJc w:val="left"/>
+      <w:pPr>
+        <w:ind w:left="1440" w:hanging="360"/>
+      </w:pPr>
+    </w:lvl>
+    <w:lvl w:ilvl="2" w:tplc="0410001B" w:tentative="1">
+      <w:start w:val="1"/>
+      <w:numFmt w:val="lowerRoman"/>
+      <w:lvlText w:val="%3."/>
+      <w:lvlJc w:val="right"/>
+      <w:pPr>
+        <w:ind w:left="2160" w:hanging="180"/>
+      </w:pPr>
+    </w:lvl>
+    <w:lvl w:ilvl="3" w:tplc="0410000F" w:tentative="1">
+      <w:start w:val="1"/>
+      <w:numFmt w:val="decimal"/>
+      <w:lvlText w:val="%4."/>
+      <w:lvlJc w:val="left"/>
+      <w:pPr>
+        <w:ind w:left="2880" w:hanging="360"/>
+      </w:pPr>
+    </w:lvl>
+    <w:lvl w:ilvl="4" w:tplc="04100019" w:tentative="1">
+      <w:start w:val="1"/>
+      <w:numFmt w:val="lowerLetter"/>
+      <w:lvlText w:val="%5."/>
+      <w:lvlJc w:val="left"/>
+      <w:pPr>
+        <w:ind w:left="3600" w:hanging="360"/>
+      </w:pPr>
+    </w:lvl>
+    <w:lvl w:ilvl="5" w:tplc="0410001B" w:tentative="1">
+      <w:start w:val="1"/>
+      <w:numFmt w:val="lowerRoman"/>
+      <w:lvlText w:val="%6."/>
+      <w:lvlJc w:val="right"/>
+      <w:pPr>
+        <w:ind w:left="4320" w:hanging="180"/>
+      </w:pPr>
+    </w:lvl>
+    <w:lvl w:ilvl="6" w:tplc="0410000F" w:tentative="1">
+      <w:start w:val="1"/>
+      <w:numFmt w:val="decimal"/>
+      <w:lvlText w:val="%7."/>
+      <w:lvlJc w:val="left"/>
+      <w:pPr>
+        <w:ind w:left="5040" w:hanging="360"/>
+      </w:pPr>
+    </w:lvl>
+    <w:lvl w:ilvl="7" w:tplc="04100019" w:tentative="1">
+      <w:start w:val="1"/>
+      <w:numFmt w:val="lowerLetter"/>
+      <w:lvlText w:val="%8."/>
+      <w:lvlJc w:val="left"/>
+      <w:pPr>
+        <w:ind w:left="5760" w:hanging="360"/>
+      </w:pPr>
+    </w:lvl>
+    <w:lvl w:ilvl="8" w:tplc="0410001B" w:tentative="1">
+      <w:start w:val="1"/>
+      <w:numFmt w:val="lowerRoman"/>
+      <w:lvlText w:val="%9."/>
+      <w:lvlJc w:val="right"/>
+      <w:pPr>
+        <w:ind w:left="6480" w:hanging="180"/>
+      </w:pPr>
+    </w:lvl>
+  </w:abstractNum>
+  <w:abstractNum w:abstractNumId="5" w15:restartNumberingAfterBreak="0">
+    <w:nsid w:val="2F47682B"/>
+    <w:multiLevelType w:val="hybridMultilevel"/>
+    <w:tmpl w:val="3B20CE1C"/>
+    <w:lvl w:ilvl="0" w:tplc="039E4478">
+      <w:start w:val="1"/>
+      <w:numFmt w:val="decimal"/>
+      <w:lvlText w:val="%1"/>
+      <w:lvlJc w:val="left"/>
+      <w:pPr>
+        <w:ind w:left="1068" w:hanging="708"/>
+      </w:pPr>
+      <w:rPr>
+        <w:rFonts w:hint="default"/>
+      </w:rPr>
+    </w:lvl>
+    <w:lvl w:ilvl="1" w:tplc="04100019" w:tentative="1">
+      <w:start w:val="1"/>
+      <w:numFmt w:val="lowerLetter"/>
+      <w:lvlText w:val="%2."/>
+      <w:lvlJc w:val="left"/>
+      <w:pPr>
+        <w:ind w:left="1440" w:hanging="360"/>
+      </w:pPr>
+    </w:lvl>
+    <w:lvl w:ilvl="2" w:tplc="0410001B" w:tentative="1">
+      <w:start w:val="1"/>
+      <w:numFmt w:val="lowerRoman"/>
+      <w:lvlText w:val="%3."/>
+      <w:lvlJc w:val="right"/>
+      <w:pPr>
+        <w:ind w:left="2160" w:hanging="180"/>
+      </w:pPr>
+    </w:lvl>
+    <w:lvl w:ilvl="3" w:tplc="0410000F" w:tentative="1">
+      <w:start w:val="1"/>
+      <w:numFmt w:val="decimal"/>
+      <w:lvlText w:val="%4."/>
+      <w:lvlJc w:val="left"/>
+      <w:pPr>
+        <w:ind w:left="2880" w:hanging="360"/>
+      </w:pPr>
+    </w:lvl>
+    <w:lvl w:ilvl="4" w:tplc="04100019" w:tentative="1">
+      <w:start w:val="1"/>
+      <w:numFmt w:val="lowerLetter"/>
+      <w:lvlText w:val="%5."/>
+      <w:lvlJc w:val="left"/>
+      <w:pPr>
+        <w:ind w:left="3600" w:hanging="360"/>
+      </w:pPr>
+    </w:lvl>
+    <w:lvl w:ilvl="5" w:tplc="0410001B" w:tentative="1">
+      <w:start w:val="1"/>
+      <w:numFmt w:val="lowerRoman"/>
+      <w:lvlText w:val="%6."/>
+      <w:lvlJc w:val="right"/>
+      <w:pPr>
+        <w:ind w:left="4320" w:hanging="180"/>
+      </w:pPr>
+    </w:lvl>
+    <w:lvl w:ilvl="6" w:tplc="0410000F" w:tentative="1">
+      <w:start w:val="1"/>
+      <w:numFmt w:val="decimal"/>
+      <w:lvlText w:val="%7."/>
+      <w:lvlJc w:val="left"/>
+      <w:pPr>
+        <w:ind w:left="5040" w:hanging="360"/>
+      </w:pPr>
+    </w:lvl>
+    <w:lvl w:ilvl="7" w:tplc="04100019" w:tentative="1">
+      <w:start w:val="1"/>
+      <w:numFmt w:val="lowerLetter"/>
+      <w:lvlText w:val="%8."/>
+      <w:lvlJc w:val="left"/>
+      <w:pPr>
+        <w:ind w:left="5760" w:hanging="360"/>
+      </w:pPr>
+    </w:lvl>
+    <w:lvl w:ilvl="8" w:tplc="0410001B" w:tentative="1">
+      <w:start w:val="1"/>
+      <w:numFmt w:val="lowerRoman"/>
+      <w:lvlText w:val="%9."/>
+      <w:lvlJc w:val="right"/>
+      <w:pPr>
+        <w:ind w:left="6480" w:hanging="180"/>
+      </w:pPr>
+    </w:lvl>
+  </w:abstractNum>
+  <w:abstractNum w:abstractNumId="6" w15:restartNumberingAfterBreak="0">
+    <w:nsid w:val="37880B4D"/>
+    <w:multiLevelType w:val="multilevel"/>
+    <w:tmpl w:val="0410001F"/>
+    <w:lvl w:ilvl="0">
+      <w:start w:val="1"/>
+      <w:numFmt w:val="decimal"/>
+      <w:lvlText w:val="%1."/>
+      <w:lvlJc w:val="left"/>
+      <w:pPr>
+        <w:ind w:left="360" w:hanging="360"/>
+      </w:pPr>
+    </w:lvl>
+    <w:lvl w:ilvl="1">
+      <w:start w:val="1"/>
+      <w:numFmt w:val="decimal"/>
+      <w:lvlText w:val="%1.%2."/>
+      <w:lvlJc w:val="left"/>
+      <w:pPr>
+        <w:ind w:left="792" w:hanging="432"/>
+      </w:pPr>
+    </w:lvl>
+    <w:lvl w:ilvl="2">
+      <w:start w:val="1"/>
+      <w:numFmt w:val="decimal"/>
+      <w:lvlText w:val="%1.%2.%3."/>
+      <w:lvlJc w:val="left"/>
+      <w:pPr>
+        <w:ind w:left="1224" w:hanging="504"/>
+      </w:pPr>
+    </w:lvl>
+    <w:lvl w:ilvl="3">
+      <w:start w:val="1"/>
+      <w:numFmt w:val="decimal"/>
+      <w:lvlText w:val="%1.%2.%3.%4."/>
+      <w:lvlJc w:val="left"/>
+      <w:pPr>
+        <w:ind w:left="1728" w:hanging="648"/>
+      </w:pPr>
+    </w:lvl>
+    <w:lvl w:ilvl="4">
+      <w:start w:val="1"/>
+      <w:numFmt w:val="decimal"/>
+      <w:lvlText w:val="%1.%2.%3.%4.%5."/>
+      <w:lvlJc w:val="left"/>
+      <w:pPr>
+        <w:ind w:left="2232" w:hanging="792"/>
+      </w:pPr>
+    </w:lvl>
+    <w:lvl w:ilvl="5">
+      <w:start w:val="1"/>
+      <w:numFmt w:val="decimal"/>
+      <w:lvlText w:val="%1.%2.%3.%4.%5.%6."/>
+      <w:lvlJc w:val="left"/>
+      <w:pPr>
+        <w:ind w:left="2736" w:hanging="936"/>
+      </w:pPr>
+    </w:lvl>
+    <w:lvl w:ilvl="6">
+      <w:start w:val="1"/>
+      <w:numFmt w:val="decimal"/>
+      <w:lvlText w:val="%1.%2.%3.%4.%5.%6.%7."/>
+      <w:lvlJc w:val="left"/>
+      <w:pPr>
+        <w:ind w:left="3240" w:hanging="1080"/>
+      </w:pPr>
+    </w:lvl>
+    <w:lvl w:ilvl="7">
+      <w:start w:val="1"/>
+      <w:numFmt w:val="decimal"/>
+      <w:lvlText w:val="%1.%2.%3.%4.%5.%6.%7.%8."/>
+      <w:lvlJc w:val="left"/>
+      <w:pPr>
+        <w:ind w:left="3744" w:hanging="1224"/>
+      </w:pPr>
+    </w:lvl>
+    <w:lvl w:ilvl="8">
+      <w:start w:val="1"/>
+      <w:numFmt w:val="decimal"/>
+      <w:lvlText w:val="%1.%2.%3.%4.%5.%6.%7.%8.%9."/>
+      <w:lvlJc w:val="left"/>
+      <w:pPr>
+        <w:ind w:left="4320" w:hanging="1440"/>
+      </w:pPr>
+    </w:lvl>
+  </w:abstractNum>
+  <w:abstractNum w:abstractNumId="7" w15:restartNumberingAfterBreak="0">
     <w:nsid w:val="3E5C0209"/>
     <w:multiLevelType w:val="hybridMultilevel"/>
     <w:tmpl w:val="87EAAD0E"/>
@@ -2438,7 +3709,209 @@
       </w:rPr>
     </w:lvl>
   </w:abstractNum>
-  <w:abstractNum w:abstractNumId="3" w15:restartNumberingAfterBreak="0">
+  <w:abstractNum w:abstractNumId="8" w15:restartNumberingAfterBreak="0">
+    <w:nsid w:val="48581CAD"/>
+    <w:multiLevelType w:val="hybridMultilevel"/>
+    <w:tmpl w:val="B0D45ACE"/>
+    <w:lvl w:ilvl="0" w:tplc="F6945862">
+      <w:start w:val="1"/>
+      <w:numFmt w:val="bullet"/>
+      <w:lvlText w:val=""/>
+      <w:lvlJc w:val="left"/>
+      <w:pPr>
+        <w:ind w:left="1080" w:hanging="360"/>
+      </w:pPr>
+      <w:rPr>
+        <w:rFonts w:ascii="Symbol" w:hAnsi="Symbol"/>
+      </w:rPr>
+    </w:lvl>
+    <w:lvl w:ilvl="1" w:tplc="29121210">
+      <w:start w:val="1"/>
+      <w:numFmt w:val="bullet"/>
+      <w:lvlText w:val=""/>
+      <w:lvlJc w:val="left"/>
+      <w:pPr>
+        <w:ind w:left="1080" w:hanging="360"/>
+      </w:pPr>
+      <w:rPr>
+        <w:rFonts w:ascii="Symbol" w:hAnsi="Symbol"/>
+      </w:rPr>
+    </w:lvl>
+    <w:lvl w:ilvl="2" w:tplc="6AB6450A">
+      <w:start w:val="1"/>
+      <w:numFmt w:val="bullet"/>
+      <w:lvlText w:val=""/>
+      <w:lvlJc w:val="left"/>
+      <w:pPr>
+        <w:ind w:left="1080" w:hanging="360"/>
+      </w:pPr>
+      <w:rPr>
+        <w:rFonts w:ascii="Symbol" w:hAnsi="Symbol"/>
+      </w:rPr>
+    </w:lvl>
+    <w:lvl w:ilvl="3" w:tplc="1F5676FA">
+      <w:start w:val="1"/>
+      <w:numFmt w:val="bullet"/>
+      <w:lvlText w:val=""/>
+      <w:lvlJc w:val="left"/>
+      <w:pPr>
+        <w:ind w:left="1080" w:hanging="360"/>
+      </w:pPr>
+      <w:rPr>
+        <w:rFonts w:ascii="Symbol" w:hAnsi="Symbol"/>
+      </w:rPr>
+    </w:lvl>
+    <w:lvl w:ilvl="4" w:tplc="B156D602">
+      <w:start w:val="1"/>
+      <w:numFmt w:val="bullet"/>
+      <w:lvlText w:val=""/>
+      <w:lvlJc w:val="left"/>
+      <w:pPr>
+        <w:ind w:left="1080" w:hanging="360"/>
+      </w:pPr>
+      <w:rPr>
+        <w:rFonts w:ascii="Symbol" w:hAnsi="Symbol"/>
+      </w:rPr>
+    </w:lvl>
+    <w:lvl w:ilvl="5" w:tplc="97A8A844">
+      <w:start w:val="1"/>
+      <w:numFmt w:val="bullet"/>
+      <w:lvlText w:val=""/>
+      <w:lvlJc w:val="left"/>
+      <w:pPr>
+        <w:ind w:left="1080" w:hanging="360"/>
+      </w:pPr>
+      <w:rPr>
+        <w:rFonts w:ascii="Symbol" w:hAnsi="Symbol"/>
+      </w:rPr>
+    </w:lvl>
+    <w:lvl w:ilvl="6" w:tplc="BC9073CA">
+      <w:start w:val="1"/>
+      <w:numFmt w:val="bullet"/>
+      <w:lvlText w:val=""/>
+      <w:lvlJc w:val="left"/>
+      <w:pPr>
+        <w:ind w:left="1080" w:hanging="360"/>
+      </w:pPr>
+      <w:rPr>
+        <w:rFonts w:ascii="Symbol" w:hAnsi="Symbol"/>
+      </w:rPr>
+    </w:lvl>
+    <w:lvl w:ilvl="7" w:tplc="A6AA4B96">
+      <w:start w:val="1"/>
+      <w:numFmt w:val="bullet"/>
+      <w:lvlText w:val=""/>
+      <w:lvlJc w:val="left"/>
+      <w:pPr>
+        <w:ind w:left="1080" w:hanging="360"/>
+      </w:pPr>
+      <w:rPr>
+        <w:rFonts w:ascii="Symbol" w:hAnsi="Symbol"/>
+      </w:rPr>
+    </w:lvl>
+    <w:lvl w:ilvl="8" w:tplc="2D127F32">
+      <w:start w:val="1"/>
+      <w:numFmt w:val="bullet"/>
+      <w:lvlText w:val=""/>
+      <w:lvlJc w:val="left"/>
+      <w:pPr>
+        <w:ind w:left="1080" w:hanging="360"/>
+      </w:pPr>
+      <w:rPr>
+        <w:rFonts w:ascii="Symbol" w:hAnsi="Symbol"/>
+      </w:rPr>
+    </w:lvl>
+  </w:abstractNum>
+  <w:abstractNum w:abstractNumId="9" w15:restartNumberingAfterBreak="0">
+    <w:nsid w:val="5D6E106C"/>
+    <w:multiLevelType w:val="hybridMultilevel"/>
+    <w:tmpl w:val="4C2CAF9C"/>
+    <w:lvl w:ilvl="0" w:tplc="0410000F">
+      <w:start w:val="1"/>
+      <w:numFmt w:val="decimal"/>
+      <w:lvlText w:val="%1."/>
+      <w:lvlJc w:val="left"/>
+      <w:pPr>
+        <w:ind w:left="720" w:hanging="360"/>
+      </w:pPr>
+      <w:rPr>
+        <w:rFonts w:hint="default"/>
+      </w:rPr>
+    </w:lvl>
+    <w:lvl w:ilvl="1" w:tplc="04100019" w:tentative="1">
+      <w:start w:val="1"/>
+      <w:numFmt w:val="lowerLetter"/>
+      <w:lvlText w:val="%2."/>
+      <w:lvlJc w:val="left"/>
+      <w:pPr>
+        <w:ind w:left="1440" w:hanging="360"/>
+      </w:pPr>
+    </w:lvl>
+    <w:lvl w:ilvl="2" w:tplc="0410001B" w:tentative="1">
+      <w:start w:val="1"/>
+      <w:numFmt w:val="lowerRoman"/>
+      <w:lvlText w:val="%3."/>
+      <w:lvlJc w:val="right"/>
+      <w:pPr>
+        <w:ind w:left="2160" w:hanging="180"/>
+      </w:pPr>
+    </w:lvl>
+    <w:lvl w:ilvl="3" w:tplc="0410000F" w:tentative="1">
+      <w:start w:val="1"/>
+      <w:numFmt w:val="decimal"/>
+      <w:lvlText w:val="%4."/>
+      <w:lvlJc w:val="left"/>
+      <w:pPr>
+        <w:ind w:left="2880" w:hanging="360"/>
+      </w:pPr>
+    </w:lvl>
+    <w:lvl w:ilvl="4" w:tplc="04100019" w:tentative="1">
+      <w:start w:val="1"/>
+      <w:numFmt w:val="lowerLetter"/>
+      <w:lvlText w:val="%5."/>
+      <w:lvlJc w:val="left"/>
+      <w:pPr>
+        <w:ind w:left="3600" w:hanging="360"/>
+      </w:pPr>
+    </w:lvl>
+    <w:lvl w:ilvl="5" w:tplc="0410001B" w:tentative="1">
+      <w:start w:val="1"/>
+      <w:numFmt w:val="lowerRoman"/>
+      <w:lvlText w:val="%6."/>
+      <w:lvlJc w:val="right"/>
+      <w:pPr>
+        <w:ind w:left="4320" w:hanging="180"/>
+      </w:pPr>
+    </w:lvl>
+    <w:lvl w:ilvl="6" w:tplc="0410000F" w:tentative="1">
+      <w:start w:val="1"/>
+      <w:numFmt w:val="decimal"/>
+      <w:lvlText w:val="%7."/>
+      <w:lvlJc w:val="left"/>
+      <w:pPr>
+        <w:ind w:left="5040" w:hanging="360"/>
+      </w:pPr>
+    </w:lvl>
+    <w:lvl w:ilvl="7" w:tplc="04100019" w:tentative="1">
+      <w:start w:val="1"/>
+      <w:numFmt w:val="lowerLetter"/>
+      <w:lvlText w:val="%8."/>
+      <w:lvlJc w:val="left"/>
+      <w:pPr>
+        <w:ind w:left="5760" w:hanging="360"/>
+      </w:pPr>
+    </w:lvl>
+    <w:lvl w:ilvl="8" w:tplc="0410001B" w:tentative="1">
+      <w:start w:val="1"/>
+      <w:numFmt w:val="lowerRoman"/>
+      <w:lvlText w:val="%9."/>
+      <w:lvlJc w:val="right"/>
+      <w:pPr>
+        <w:ind w:left="6480" w:hanging="180"/>
+      </w:pPr>
+    </w:lvl>
+  </w:abstractNum>
+  <w:abstractNum w:abstractNumId="10" w15:restartNumberingAfterBreak="0">
     <w:nsid w:val="630500CF"/>
     <w:multiLevelType w:val="hybridMultilevel"/>
     <w:tmpl w:val="50A65394"/>
@@ -2551,19 +4024,253 @@
       </w:rPr>
     </w:lvl>
   </w:abstractNum>
+  <w:abstractNum w:abstractNumId="11" w15:restartNumberingAfterBreak="0">
+    <w:nsid w:val="7CE954BF"/>
+    <w:multiLevelType w:val="multilevel"/>
+    <w:tmpl w:val="0410001F"/>
+    <w:lvl w:ilvl="0">
+      <w:start w:val="1"/>
+      <w:numFmt w:val="decimal"/>
+      <w:lvlText w:val="%1."/>
+      <w:lvlJc w:val="left"/>
+      <w:pPr>
+        <w:ind w:left="360" w:hanging="360"/>
+      </w:pPr>
+    </w:lvl>
+    <w:lvl w:ilvl="1">
+      <w:start w:val="1"/>
+      <w:numFmt w:val="decimal"/>
+      <w:lvlText w:val="%1.%2."/>
+      <w:lvlJc w:val="left"/>
+      <w:pPr>
+        <w:ind w:left="792" w:hanging="432"/>
+      </w:pPr>
+    </w:lvl>
+    <w:lvl w:ilvl="2">
+      <w:start w:val="1"/>
+      <w:numFmt w:val="decimal"/>
+      <w:lvlText w:val="%1.%2.%3."/>
+      <w:lvlJc w:val="left"/>
+      <w:pPr>
+        <w:ind w:left="1224" w:hanging="504"/>
+      </w:pPr>
+    </w:lvl>
+    <w:lvl w:ilvl="3">
+      <w:start w:val="1"/>
+      <w:numFmt w:val="decimal"/>
+      <w:lvlText w:val="%1.%2.%3.%4."/>
+      <w:lvlJc w:val="left"/>
+      <w:pPr>
+        <w:ind w:left="1728" w:hanging="648"/>
+      </w:pPr>
+    </w:lvl>
+    <w:lvl w:ilvl="4">
+      <w:start w:val="1"/>
+      <w:numFmt w:val="decimal"/>
+      <w:lvlText w:val="%1.%2.%3.%4.%5."/>
+      <w:lvlJc w:val="left"/>
+      <w:pPr>
+        <w:ind w:left="2232" w:hanging="792"/>
+      </w:pPr>
+    </w:lvl>
+    <w:lvl w:ilvl="5">
+      <w:start w:val="1"/>
+      <w:numFmt w:val="decimal"/>
+      <w:lvlText w:val="%1.%2.%3.%4.%5.%6."/>
+      <w:lvlJc w:val="left"/>
+      <w:pPr>
+        <w:ind w:left="2736" w:hanging="936"/>
+      </w:pPr>
+    </w:lvl>
+    <w:lvl w:ilvl="6">
+      <w:start w:val="1"/>
+      <w:numFmt w:val="decimal"/>
+      <w:lvlText w:val="%1.%2.%3.%4.%5.%6.%7."/>
+      <w:lvlJc w:val="left"/>
+      <w:pPr>
+        <w:ind w:left="3240" w:hanging="1080"/>
+      </w:pPr>
+    </w:lvl>
+    <w:lvl w:ilvl="7">
+      <w:start w:val="1"/>
+      <w:numFmt w:val="decimal"/>
+      <w:lvlText w:val="%1.%2.%3.%4.%5.%6.%7.%8."/>
+      <w:lvlJc w:val="left"/>
+      <w:pPr>
+        <w:ind w:left="3744" w:hanging="1224"/>
+      </w:pPr>
+    </w:lvl>
+    <w:lvl w:ilvl="8">
+      <w:start w:val="1"/>
+      <w:numFmt w:val="decimal"/>
+      <w:lvlText w:val="%1.%2.%3.%4.%5.%6.%7.%8.%9."/>
+      <w:lvlJc w:val="left"/>
+      <w:pPr>
+        <w:ind w:left="4320" w:hanging="1440"/>
+      </w:pPr>
+    </w:lvl>
+  </w:abstractNum>
+  <w:abstractNum w:abstractNumId="12" w15:restartNumberingAfterBreak="0">
+    <w:nsid w:val="7E7A5E96"/>
+    <w:multiLevelType w:val="hybridMultilevel"/>
+    <w:tmpl w:val="EE3C1908"/>
+    <w:lvl w:ilvl="0" w:tplc="8DFC737A">
+      <w:start w:val="1"/>
+      <w:numFmt w:val="bullet"/>
+      <w:lvlText w:val=""/>
+      <w:lvlJc w:val="left"/>
+      <w:pPr>
+        <w:ind w:left="720" w:hanging="360"/>
+      </w:pPr>
+      <w:rPr>
+        <w:rFonts w:ascii="Symbol" w:hAnsi="Symbol"/>
+      </w:rPr>
+    </w:lvl>
+    <w:lvl w:ilvl="1" w:tplc="6B52B172">
+      <w:start w:val="1"/>
+      <w:numFmt w:val="bullet"/>
+      <w:lvlText w:val=""/>
+      <w:lvlJc w:val="left"/>
+      <w:pPr>
+        <w:ind w:left="720" w:hanging="360"/>
+      </w:pPr>
+      <w:rPr>
+        <w:rFonts w:ascii="Symbol" w:hAnsi="Symbol"/>
+      </w:rPr>
+    </w:lvl>
+    <w:lvl w:ilvl="2" w:tplc="CE66AFEC">
+      <w:start w:val="1"/>
+      <w:numFmt w:val="bullet"/>
+      <w:lvlText w:val=""/>
+      <w:lvlJc w:val="left"/>
+      <w:pPr>
+        <w:ind w:left="720" w:hanging="360"/>
+      </w:pPr>
+      <w:rPr>
+        <w:rFonts w:ascii="Symbol" w:hAnsi="Symbol"/>
+      </w:rPr>
+    </w:lvl>
+    <w:lvl w:ilvl="3" w:tplc="6A72FBCC">
+      <w:start w:val="1"/>
+      <w:numFmt w:val="bullet"/>
+      <w:lvlText w:val=""/>
+      <w:lvlJc w:val="left"/>
+      <w:pPr>
+        <w:ind w:left="720" w:hanging="360"/>
+      </w:pPr>
+      <w:rPr>
+        <w:rFonts w:ascii="Symbol" w:hAnsi="Symbol"/>
+      </w:rPr>
+    </w:lvl>
+    <w:lvl w:ilvl="4" w:tplc="48649CD0">
+      <w:start w:val="1"/>
+      <w:numFmt w:val="bullet"/>
+      <w:lvlText w:val=""/>
+      <w:lvlJc w:val="left"/>
+      <w:pPr>
+        <w:ind w:left="720" w:hanging="360"/>
+      </w:pPr>
+      <w:rPr>
+        <w:rFonts w:ascii="Symbol" w:hAnsi="Symbol"/>
+      </w:rPr>
+    </w:lvl>
+    <w:lvl w:ilvl="5" w:tplc="7194C3F2">
+      <w:start w:val="1"/>
+      <w:numFmt w:val="bullet"/>
+      <w:lvlText w:val=""/>
+      <w:lvlJc w:val="left"/>
+      <w:pPr>
+        <w:ind w:left="720" w:hanging="360"/>
+      </w:pPr>
+      <w:rPr>
+        <w:rFonts w:ascii="Symbol" w:hAnsi="Symbol"/>
+      </w:rPr>
+    </w:lvl>
+    <w:lvl w:ilvl="6" w:tplc="A68A684C">
+      <w:start w:val="1"/>
+      <w:numFmt w:val="bullet"/>
+      <w:lvlText w:val=""/>
+      <w:lvlJc w:val="left"/>
+      <w:pPr>
+        <w:ind w:left="720" w:hanging="360"/>
+      </w:pPr>
+      <w:rPr>
+        <w:rFonts w:ascii="Symbol" w:hAnsi="Symbol"/>
+      </w:rPr>
+    </w:lvl>
+    <w:lvl w:ilvl="7" w:tplc="9F2611F2">
+      <w:start w:val="1"/>
+      <w:numFmt w:val="bullet"/>
+      <w:lvlText w:val=""/>
+      <w:lvlJc w:val="left"/>
+      <w:pPr>
+        <w:ind w:left="720" w:hanging="360"/>
+      </w:pPr>
+      <w:rPr>
+        <w:rFonts w:ascii="Symbol" w:hAnsi="Symbol"/>
+      </w:rPr>
+    </w:lvl>
+    <w:lvl w:ilvl="8" w:tplc="DC286E82">
+      <w:start w:val="1"/>
+      <w:numFmt w:val="bullet"/>
+      <w:lvlText w:val=""/>
+      <w:lvlJc w:val="left"/>
+      <w:pPr>
+        <w:ind w:left="720" w:hanging="360"/>
+      </w:pPr>
+      <w:rPr>
+        <w:rFonts w:ascii="Symbol" w:hAnsi="Symbol"/>
+      </w:rPr>
+    </w:lvl>
+  </w:abstractNum>
   <w:num w:numId="1" w16cid:durableId="1230002430">
+    <w:abstractNumId w:val="7"/>
+  </w:num>
+  <w:num w:numId="2" w16cid:durableId="433214586">
+    <w:abstractNumId w:val="3"/>
+  </w:num>
+  <w:num w:numId="3" w16cid:durableId="125240252">
+    <w:abstractNumId w:val="10"/>
+  </w:num>
+  <w:num w:numId="4" w16cid:durableId="955908372">
     <w:abstractNumId w:val="2"/>
   </w:num>
-  <w:num w:numId="2" w16cid:durableId="433214586">
+  <w:num w:numId="5" w16cid:durableId="969364331">
+    <w:abstractNumId w:val="5"/>
+  </w:num>
+  <w:num w:numId="6" w16cid:durableId="587226565">
+    <w:abstractNumId w:val="9"/>
+  </w:num>
+  <w:num w:numId="7" w16cid:durableId="1417242621">
+    <w:abstractNumId w:val="4"/>
+  </w:num>
+  <w:num w:numId="8" w16cid:durableId="701367757">
+    <w:abstractNumId w:val="6"/>
+  </w:num>
+  <w:num w:numId="9" w16cid:durableId="1906992097">
+    <w:abstractNumId w:val="11"/>
+  </w:num>
+  <w:num w:numId="10" w16cid:durableId="1272081321">
     <w:abstractNumId w:val="1"/>
   </w:num>
-  <w:num w:numId="3" w16cid:durableId="125240252">
-    <w:abstractNumId w:val="3"/>
-  </w:num>
-  <w:num w:numId="4" w16cid:durableId="955908372">
+  <w:num w:numId="11" w16cid:durableId="843083156">
     <w:abstractNumId w:val="0"/>
   </w:num>
+  <w:num w:numId="12" w16cid:durableId="620964811">
+    <w:abstractNumId w:val="8"/>
+  </w:num>
+  <w:num w:numId="13" w16cid:durableId="2057315850">
+    <w:abstractNumId w:val="12"/>
+  </w:num>
 </w:numbering>
+</file>
+
+<file path=word/people.xml><?xml version="1.0" encoding="utf-8"?>
+<w15:people xmlns:wpc="http://schemas.microsoft.com/office/word/2010/wordprocessingCanvas" xmlns:cx="http://schemas.microsoft.com/office/drawing/2014/chartex" xmlns:cx1="http://schemas.microsoft.com/office/drawing/2015/9/8/chartex" xmlns:cx2="http://schemas.microsoft.com/office/drawing/2015/10/21/chartex" xmlns:cx3="http://schemas.microsoft.com/office/drawing/2016/5/9/chartex" xmlns:cx4="http://schemas.microsoft.com/office/drawing/2016/5/10/chartex" xmlns:cx5="http://schemas.microsoft.com/office/drawing/2016/5/11/chartex" xmlns:cx6="http://schemas.microsoft.com/office/drawing/2016/5/12/chartex" xmlns:cx7="http://schemas.microsoft.com/office/drawing/2016/5/13/chartex" xmlns:cx8="http://schemas.microsoft.com/office/drawing/2016/5/14/chartex" xmlns:mc="http://schemas.openxmlformats.org/markup-compatibility/2006" xmlns:aink="http://schemas.microsoft.com/office/drawing/2016/ink" xmlns:am3d="http://schemas.microsoft.com/office/drawing/2017/model3d" xmlns:o="urn:schemas-microsoft-com:office:office" xmlns:oel="http://schemas.microsoft.com/office/2019/extlst" xmlns:r="http://schemas.openxmlformats.org/officeDocument/2006/relationships" xmlns:m="http://schemas.openxmlformats.org/officeDocument/2006/math" xmlns:v="urn:schemas-microsoft-com:vml" xmlns:wp14="http://schemas.microsoft.com/office/word/2010/wordprocessingDrawing" xmlns:wp="http://schemas.openxmlformats.org/drawingml/2006/wordprocessingDrawing" xmlns:w10="urn:schemas-microsoft-com:office:word" xmlns:w="http://schemas.openxmlformats.org/wordprocessingml/2006/main" xmlns:w14="http://schemas.microsoft.com/office/word/2010/wordml" xmlns:w15="http://schemas.microsoft.com/office/word/2012/wordml" xmlns:w16cex="http://schemas.microsoft.com/office/word/2018/wordml/cex" xmlns:w16cid="http://schemas.microsoft.com/office/word/2016/wordml/cid" xmlns:w16="http://schemas.microsoft.com/office/word/2018/wordml" xmlns:w16du="http://schemas.microsoft.com/office/word/2023/wordml/word16du" xmlns:w16sdtdh="http://schemas.microsoft.com/office/word/2020/wordml/sdtdatahash" xmlns:w16sdtfl="http://schemas.microsoft.com/office/word/2024/wordml/sdtformatlock" xmlns:w16se="http://schemas.microsoft.com/office/word/2015/wordml/symex" xmlns:wpg="http://schemas.microsoft.com/office/word/2010/wordprocessingGroup" xmlns:wpi="http://schemas.microsoft.com/office/word/2010/wordprocessingInk" xmlns:wne="http://schemas.microsoft.com/office/word/2006/wordml" xmlns:wps="http://schemas.microsoft.com/office/word/2010/wordprocessingShape" mc:Ignorable="w14 w15 w16se w16cid w16 w16cex w16sdtdh w16sdtfl w16du wp14">
+  <w15:person w15:author="andrea tocci">
+    <w15:presenceInfo w15:providerId="Windows Live" w15:userId="339d888ce94bc325"/>
+  </w15:person>
+</w15:people>
 </file>
 
 <file path=word/styles.xml><?xml version="1.0" encoding="utf-8"?>
@@ -2978,6 +4685,9 @@
     <w:pPr>
       <w:keepNext/>
       <w:keepLines/>
+      <w:numPr>
+        <w:numId w:val="11"/>
+      </w:numPr>
       <w:spacing w:before="360" w:after="80"/>
       <w:outlineLvl w:val="0"/>
     </w:pPr>
@@ -3000,6 +4710,10 @@
     <w:pPr>
       <w:keepNext/>
       <w:keepLines/>
+      <w:numPr>
+        <w:ilvl w:val="1"/>
+        <w:numId w:val="11"/>
+      </w:numPr>
       <w:spacing w:before="160" w:after="80"/>
       <w:outlineLvl w:val="1"/>
     </w:pPr>
@@ -3023,6 +4737,10 @@
     <w:pPr>
       <w:keepNext/>
       <w:keepLines/>
+      <w:numPr>
+        <w:ilvl w:val="2"/>
+        <w:numId w:val="11"/>
+      </w:numPr>
       <w:spacing w:before="160" w:after="80"/>
       <w:outlineLvl w:val="2"/>
     </w:pPr>
@@ -3046,6 +4764,10 @@
     <w:pPr>
       <w:keepNext/>
       <w:keepLines/>
+      <w:numPr>
+        <w:ilvl w:val="3"/>
+        <w:numId w:val="11"/>
+      </w:numPr>
       <w:spacing w:before="80" w:after="40"/>
       <w:outlineLvl w:val="3"/>
     </w:pPr>
@@ -3069,6 +4791,10 @@
     <w:pPr>
       <w:keepNext/>
       <w:keepLines/>
+      <w:numPr>
+        <w:ilvl w:val="4"/>
+        <w:numId w:val="11"/>
+      </w:numPr>
       <w:spacing w:before="80" w:after="40"/>
       <w:outlineLvl w:val="4"/>
     </w:pPr>
@@ -3090,6 +4816,10 @@
     <w:pPr>
       <w:keepNext/>
       <w:keepLines/>
+      <w:numPr>
+        <w:ilvl w:val="5"/>
+        <w:numId w:val="11"/>
+      </w:numPr>
       <w:spacing w:before="40" w:after="0"/>
       <w:outlineLvl w:val="5"/>
     </w:pPr>
@@ -3113,6 +4843,10 @@
     <w:pPr>
       <w:keepNext/>
       <w:keepLines/>
+      <w:numPr>
+        <w:ilvl w:val="6"/>
+        <w:numId w:val="11"/>
+      </w:numPr>
       <w:spacing w:before="40" w:after="0"/>
       <w:outlineLvl w:val="6"/>
     </w:pPr>
@@ -3134,6 +4868,10 @@
     <w:pPr>
       <w:keepNext/>
       <w:keepLines/>
+      <w:numPr>
+        <w:ilvl w:val="7"/>
+        <w:numId w:val="11"/>
+      </w:numPr>
       <w:spacing w:after="0"/>
       <w:outlineLvl w:val="7"/>
     </w:pPr>
@@ -3157,6 +4895,10 @@
     <w:pPr>
       <w:keepNext/>
       <w:keepLines/>
+      <w:numPr>
+        <w:ilvl w:val="8"/>
+        <w:numId w:val="11"/>
+      </w:numPr>
       <w:spacing w:after="0"/>
       <w:outlineLvl w:val="8"/>
     </w:pPr>
@@ -3585,6 +5327,116 @@
       <w14:ligatures w14:val="none"/>
     </w:rPr>
   </w:style>
+  <w:style w:type="paragraph" w:styleId="Titolosommario">
+    <w:name w:val="TOC Heading"/>
+    <w:basedOn w:val="Titolo1"/>
+    <w:next w:val="Normale"/>
+    <w:uiPriority w:val="39"/>
+    <w:unhideWhenUsed/>
+    <w:qFormat/>
+    <w:rsid w:val="00E44623"/>
+    <w:pPr>
+      <w:spacing w:before="240" w:after="0" w:line="259" w:lineRule="auto"/>
+      <w:outlineLvl w:val="9"/>
+    </w:pPr>
+    <w:rPr>
+      <w:kern w:val="0"/>
+      <w:sz w:val="32"/>
+      <w:szCs w:val="32"/>
+      <w:lang w:eastAsia="it-IT"/>
+      <w14:ligatures w14:val="none"/>
+    </w:rPr>
+  </w:style>
+  <w:style w:type="paragraph" w:styleId="Sommario2">
+    <w:name w:val="toc 2"/>
+    <w:basedOn w:val="Normale"/>
+    <w:next w:val="Normale"/>
+    <w:autoRedefine/>
+    <w:uiPriority w:val="39"/>
+    <w:unhideWhenUsed/>
+    <w:rsid w:val="00E44623"/>
+    <w:pPr>
+      <w:spacing w:after="100"/>
+      <w:ind w:left="240"/>
+    </w:pPr>
+  </w:style>
+  <w:style w:type="character" w:styleId="Collegamentoipertestuale">
+    <w:name w:val="Hyperlink"/>
+    <w:basedOn w:val="Carpredefinitoparagrafo"/>
+    <w:uiPriority w:val="99"/>
+    <w:unhideWhenUsed/>
+    <w:rsid w:val="00E44623"/>
+    <w:rPr>
+      <w:color w:val="467886" w:themeColor="hyperlink"/>
+      <w:u w:val="single"/>
+    </w:rPr>
+  </w:style>
+  <w:style w:type="character" w:styleId="Rimandocommento">
+    <w:name w:val="annotation reference"/>
+    <w:basedOn w:val="Carpredefinitoparagrafo"/>
+    <w:uiPriority w:val="99"/>
+    <w:semiHidden/>
+    <w:unhideWhenUsed/>
+    <w:rsid w:val="008B2A50"/>
+    <w:rPr>
+      <w:sz w:val="16"/>
+      <w:szCs w:val="16"/>
+    </w:rPr>
+  </w:style>
+  <w:style w:type="paragraph" w:styleId="Testocommento">
+    <w:name w:val="annotation text"/>
+    <w:basedOn w:val="Normale"/>
+    <w:link w:val="TestocommentoCarattere"/>
+    <w:uiPriority w:val="99"/>
+    <w:unhideWhenUsed/>
+    <w:rsid w:val="008B2A50"/>
+    <w:pPr>
+      <w:spacing w:line="240" w:lineRule="auto"/>
+    </w:pPr>
+    <w:rPr>
+      <w:sz w:val="20"/>
+      <w:szCs w:val="20"/>
+    </w:rPr>
+  </w:style>
+  <w:style w:type="character" w:customStyle="1" w:styleId="TestocommentoCarattere">
+    <w:name w:val="Testo commento Carattere"/>
+    <w:basedOn w:val="Carpredefinitoparagrafo"/>
+    <w:link w:val="Testocommento"/>
+    <w:uiPriority w:val="99"/>
+    <w:rsid w:val="008B2A50"/>
+    <w:rPr>
+      <w:sz w:val="20"/>
+      <w:szCs w:val="20"/>
+    </w:rPr>
+  </w:style>
+  <w:style w:type="paragraph" w:styleId="Soggettocommento">
+    <w:name w:val="annotation subject"/>
+    <w:basedOn w:val="Testocommento"/>
+    <w:next w:val="Testocommento"/>
+    <w:link w:val="SoggettocommentoCarattere"/>
+    <w:uiPriority w:val="99"/>
+    <w:semiHidden/>
+    <w:unhideWhenUsed/>
+    <w:rsid w:val="008B2A50"/>
+    <w:rPr>
+      <w:b/>
+      <w:bCs/>
+    </w:rPr>
+  </w:style>
+  <w:style w:type="character" w:customStyle="1" w:styleId="SoggettocommentoCarattere">
+    <w:name w:val="Soggetto commento Carattere"/>
+    <w:basedOn w:val="TestocommentoCarattere"/>
+    <w:link w:val="Soggettocommento"/>
+    <w:uiPriority w:val="99"/>
+    <w:semiHidden/>
+    <w:rsid w:val="008B2A50"/>
+    <w:rPr>
+      <w:b/>
+      <w:bCs/>
+      <w:sz w:val="20"/>
+      <w:szCs w:val="20"/>
+    </w:rPr>
+  </w:style>
 </w:styles>
 </file>
 
@@ -3901,4 +5753,16 @@
     </a:ext>
   </a:extLst>
 </a:theme>
+</file>
+
+<file path=customXml/item1.xml><?xml version="1.0" encoding="utf-8"?>
+<b:Sources xmlns:b="http://schemas.openxmlformats.org/officeDocument/2006/bibliography" xmlns="http://schemas.openxmlformats.org/officeDocument/2006/bibliography" SelectedStyle="\APASixthEditionOfficeOnline.xsl" StyleName="APA" Version="6"/>
+</file>
+
+<file path=customXml/itemProps1.xml><?xml version="1.0" encoding="utf-8"?>
+<ds:datastoreItem xmlns:ds="http://schemas.openxmlformats.org/officeDocument/2006/customXml" ds:itemID="{645FC55E-69D8-4457-9EF3-B02680313CF7}">
+  <ds:schemaRefs>
+    <ds:schemaRef ds:uri="http://schemas.openxmlformats.org/officeDocument/2006/bibliography"/>
+  </ds:schemaRefs>
+</ds:datastoreItem>
 </file>
</xml_diff>

<commit_message>
[2] Inizio secondo capitolo
</commit_message>
<xml_diff>
--- a/Smart-Battery Track.docx
+++ b/Smart-Battery Track.docx
@@ -19,7 +19,7 @@
             <mc:AlternateContent>
               <mc:Choice Requires="wpg">
                 <w:drawing>
-                  <wp:anchor distT="0" distB="0" distL="114300" distR="114300" simplePos="0" relativeHeight="251661312" behindDoc="0" locked="0" layoutInCell="1" allowOverlap="1" wp14:anchorId="4C257BB6" wp14:editId="5507CA76">
+                  <wp:anchor distT="0" distB="0" distL="114300" distR="114300" simplePos="0" relativeHeight="251661312" behindDoc="0" locked="0" layoutInCell="1" allowOverlap="1" wp14:anchorId="4C257BB6" wp14:editId="358EFD88">
                     <wp:simplePos x="0" y="0"/>
                     <wp:positionH relativeFrom="page">
                       <wp:align>right</wp:align>
@@ -1006,6 +1006,15 @@
     </w:p>
     <w:sdt>
       <w:sdtPr>
+        <w:rPr>
+          <w:rFonts w:asciiTheme="minorHAnsi" w:eastAsiaTheme="minorHAnsi" w:hAnsiTheme="minorHAnsi" w:cstheme="minorBidi"/>
+          <w:color w:val="auto"/>
+          <w:kern w:val="2"/>
+          <w:sz w:val="24"/>
+          <w:szCs w:val="24"/>
+          <w:lang w:eastAsia="en-US"/>
+          <w14:ligatures w14:val="standardContextual"/>
+        </w:rPr>
         <w:id w:val="-1095938499"/>
         <w:docPartObj>
           <w:docPartGallery w:val="Table of Contents"/>
@@ -1014,21 +1023,18 @@
       </w:sdtPr>
       <w:sdtEndPr>
         <w:rPr>
-          <w:rFonts w:asciiTheme="minorHAnsi" w:eastAsiaTheme="minorHAnsi" w:hAnsiTheme="minorHAnsi" w:cstheme="minorBidi"/>
           <w:b/>
           <w:bCs/>
-          <w:color w:val="auto"/>
-          <w:kern w:val="2"/>
-          <w:sz w:val="24"/>
-          <w:szCs w:val="24"/>
-          <w:lang w:eastAsia="en-US"/>
-          <w14:ligatures w14:val="standardContextual"/>
         </w:rPr>
       </w:sdtEndPr>
       <w:sdtContent>
         <w:p>
           <w:pPr>
             <w:pStyle w:val="Titolosommario"/>
+            <w:numPr>
+              <w:ilvl w:val="0"/>
+              <w:numId w:val="0"/>
+            </w:numPr>
           </w:pPr>
           <w:r>
             <w:t>Indice</w:t>
@@ -1480,6 +1486,12 @@
           </w:hyperlink>
         </w:p>
         <w:p>
+          <w:pPr>
+            <w:rPr>
+              <w:b/>
+              <w:bCs/>
+            </w:rPr>
+          </w:pPr>
           <w:r>
             <w:rPr>
               <w:b/>
@@ -1490,35 +1502,24 @@
         </w:p>
       </w:sdtContent>
     </w:sdt>
-    <w:p/>
-    <w:p/>
-    <w:p/>
-    <w:p/>
-    <w:p/>
-    <w:p/>
-    <w:p/>
-    <w:p/>
-    <w:p/>
-    <w:p/>
-    <w:p/>
-    <w:p/>
-    <w:p/>
-    <w:p/>
-    <w:p/>
-    <w:p/>
-    <w:p/>
-    <w:p/>
-    <w:p/>
-    <w:p/>
+    <w:p>
+      <w:pPr>
+        <w:rPr>
+          <w:rFonts w:asciiTheme="majorHAnsi" w:eastAsiaTheme="majorEastAsia" w:hAnsiTheme="majorHAnsi" w:cstheme="majorBidi"/>
+          <w:color w:val="0F4761" w:themeColor="accent1" w:themeShade="BF"/>
+          <w:sz w:val="40"/>
+          <w:szCs w:val="40"/>
+        </w:rPr>
+      </w:pPr>
+      <w:bookmarkStart w:id="0" w:name="_Toc215156157"/>
+      <w:r>
+        <w:br w:type="page"/>
+      </w:r>
+    </w:p>
     <w:p>
       <w:pPr>
         <w:pStyle w:val="Titolo1"/>
-        <w:numPr>
-          <w:ilvl w:val="0"/>
-          <w:numId w:val="8"/>
-        </w:numPr>
-      </w:pPr>
-      <w:bookmarkStart w:id="0" w:name="_Toc215156157"/>
+      </w:pPr>
       <w:r>
         <w:lastRenderedPageBreak/>
         <w:t>Sommario e Introduzione</w:t>
@@ -1574,21 +1575,12 @@
       <w:r>
         <w:t xml:space="preserve">Questo progetto si ispira al concetto di </w:t>
       </w:r>
-      <w:proofErr w:type="spellStart"/>
       <w:r>
         <w:rPr>
           <w:b/>
           <w:bCs/>
         </w:rPr>
-        <w:t>Battery</w:t>
-      </w:r>
-      <w:proofErr w:type="spellEnd"/>
-      <w:r>
-        <w:rPr>
-          <w:b/>
-          <w:bCs/>
-        </w:rPr>
-        <w:t xml:space="preserve"> Passport</w:t>
+        <w:t>Battery Passport</w:t>
       </w:r>
       <w:r>
         <w:t xml:space="preserve"> (passaporto digitale), che raccoglie informazioni sulle caratteristiche tecniche e gli utilizzi di una batteria nel corso di tutta la sua vita.</w:t>
@@ -2430,14 +2422,186 @@
     </w:p>
     <w:p>
       <w:pPr>
-        <w:jc w:val="both"/>
-      </w:pPr>
-    </w:p>
-    <w:p>
-      <w:pPr>
-        <w:jc w:val="both"/>
-      </w:pPr>
-    </w:p>
+        <w:rPr>
+          <w:rFonts w:asciiTheme="majorHAnsi" w:eastAsiaTheme="majorEastAsia" w:hAnsiTheme="majorHAnsi" w:cstheme="majorBidi"/>
+          <w:color w:val="0F4761" w:themeColor="accent1" w:themeShade="BF"/>
+          <w:sz w:val="40"/>
+          <w:szCs w:val="40"/>
+        </w:rPr>
+      </w:pPr>
+      <w:r>
+        <w:br w:type="page"/>
+      </w:r>
+    </w:p>
+    <w:p>
+      <w:pPr>
+        <w:pStyle w:val="Titolo1"/>
+      </w:pPr>
+      <w:r>
+        <w:lastRenderedPageBreak/>
+        <w:t>Analisi del Contesto</w:t>
+      </w:r>
+    </w:p>
+    <w:p>
+      <w:pPr>
+        <w:pStyle w:val="Titolo2"/>
+      </w:pPr>
+      <w:r>
+        <w:t>Descrizione del Contesto</w:t>
+      </w:r>
+    </w:p>
+    <w:p>
+      <w:r>
+        <w:t>Il settore della mobilità elettrica sta vivendo una rapida espansione, trainata dalla necessità globale di ridurre le emissioni di carbonio e di transitare verso un’economia più sostenibile. In questo scenario, le batterie agli ioni di litio rappresentano il componente più critico e costoso dei veicoli elettrici. Nonostante il ruolo centrale, la filiera delle batterie è caratterizzata da una notevole complessità tecnica e logistica, che va dall’estrazione delle materie prime fino allo smaltimento o al riciclo.</w:t>
+      </w:r>
+    </w:p>
+    <w:p>
+      <w:r>
+        <w:t xml:space="preserve">Attualmente, la mancanza di standard condivisi per la raccolta e la condivisione dei dati rende difficile monitorare l’effettivo stato di salute e la storia di una batteria lungo il suo ciclo di vita. Questo vuoto informativo rappresenta un ostacolo significativo per la fiducia del mercato e per l’efficienza della filiera. </w:t>
+      </w:r>
+      <w:commentRangeStart w:id="11"/>
+      <w:r>
+        <w:t xml:space="preserve">A ciò si aggiunge la pressione normativa: </w:t>
+      </w:r>
+      <w:r>
+        <w:t xml:space="preserve">il </w:t>
+      </w:r>
+      <w:r>
+        <w:rPr>
+          <w:b/>
+          <w:bCs/>
+        </w:rPr>
+        <w:t>Regolamento Batterie dell’Unione Europea</w:t>
+      </w:r>
+      <w:r>
+        <w:t xml:space="preserve"> renderà obbligatorio il “Battery Passport” digitale entro il 2027, imponendo agli attori del settore di dotarsi di sistemi di tracciabilità certificati.</w:t>
+      </w:r>
+      <w:commentRangeEnd w:id="11"/>
+      <w:r>
+        <w:rPr>
+          <w:rStyle w:val="Rimandocommento"/>
+        </w:rPr>
+        <w:commentReference w:id="11"/>
+      </w:r>
+    </w:p>
+    <w:p>
+      <w:pPr>
+        <w:pStyle w:val="Titolo3"/>
+      </w:pPr>
+      <w:r>
+        <w:t>Problematiche principali</w:t>
+      </w:r>
+    </w:p>
+    <w:p>
+      <w:r>
+        <w:t>L’analisi del contesto attuale evidenzia diverse criticità che il progetto intende risolvere:</w:t>
+      </w:r>
+    </w:p>
+    <w:p>
+      <w:pPr>
+        <w:pStyle w:val="Paragrafoelenco"/>
+        <w:numPr>
+          <w:ilvl w:val="0"/>
+          <w:numId w:val="14"/>
+        </w:numPr>
+      </w:pPr>
+      <w:r>
+        <w:rPr>
+          <w:b/>
+          <w:bCs/>
+        </w:rPr>
+        <w:t>Mancanza di trasparenza sullo Stato di Salute</w:t>
+      </w:r>
+      <w:r>
+        <w:t xml:space="preserve">: Nel mercato dell’usato, è spesso impossibile per un acquirente o un rivenditore verificare in modo affidabile la capacità residua e la storia di ricarica di una batteria. I dati attuali sono spesso frammentati o accessibili solo ai produttori, lasciando spazio a incertezze sulla reale autonomia e valore del veicolo. </w:t>
+      </w:r>
+    </w:p>
+    <w:p>
+      <w:pPr>
+        <w:pStyle w:val="Paragrafoelenco"/>
+        <w:numPr>
+          <w:ilvl w:val="0"/>
+          <w:numId w:val="14"/>
+        </w:numPr>
+      </w:pPr>
+      <w:r>
+        <w:rPr>
+          <w:b/>
+          <w:bCs/>
+        </w:rPr>
+        <w:t>Rischio di Frodi e Manipolazioni</w:t>
+      </w:r>
+      <w:r>
+        <w:t>:</w:t>
+      </w:r>
+      <w:r>
+        <w:t xml:space="preserve"> Senza un registro immutabile, esiste il rischio concreto di manomissioni dei dati relativi al chilometraggio o agli interventi di manutenzione, così come la possibilità di installazione di ricambi non originali o non sicuri.</w:t>
+      </w:r>
+    </w:p>
+    <w:p>
+      <w:pPr>
+        <w:pStyle w:val="Paragrafoelenco"/>
+        <w:numPr>
+          <w:ilvl w:val="0"/>
+          <w:numId w:val="14"/>
+        </w:numPr>
+      </w:pPr>
+      <w:r>
+        <w:rPr>
+          <w:b/>
+          <w:bCs/>
+        </w:rPr>
+        <w:t>Gestione inefficiente del Fine Vita</w:t>
+      </w:r>
+      <w:r>
+        <w:t>:</w:t>
+      </w:r>
+      <w:r>
+        <w:t xml:space="preserve"> Le batterie giunte al termine della loro vita utile sul veicolo possono spesso essere riutilizzate per applicazioni di accumulo statico (second-life)</w:t>
+      </w:r>
+      <w:r>
+        <w:t xml:space="preserve"> o devono essere riciclate per recuperare materiali critici. Tuttavia, senza conoscere l’esatta composizione chimica e lo stress pregresso della batteria, i centri di riciclo operano con inefficienze e rischi per la sicurezza.</w:t>
+      </w:r>
+    </w:p>
+    <w:p>
+      <w:pPr>
+        <w:pStyle w:val="Paragrafoelenco"/>
+        <w:numPr>
+          <w:ilvl w:val="0"/>
+          <w:numId w:val="14"/>
+        </w:numPr>
+      </w:pPr>
+      <w:commentRangeStart w:id="12"/>
+      <w:r>
+        <w:rPr>
+          <w:b/>
+          <w:bCs/>
+        </w:rPr>
+        <w:t>Compliance Normativa</w:t>
+      </w:r>
+      <w:r>
+        <w:t>:</w:t>
+      </w:r>
+      <w:r>
+        <w:t xml:space="preserve"> Le case automobilistiche e i produttori di batterie si trovano a dover gestire una mole crescente di requisiti di rendicontazione imposti dalle normative europee sulla sostenibilità, la cui gestione manuale o non standardizzata risulta costosa e soggetta a errori.</w:t>
+      </w:r>
+      <w:commentRangeEnd w:id="12"/>
+      <w:r>
+        <w:rPr>
+          <w:rStyle w:val="Rimandocommento"/>
+        </w:rPr>
+        <w:commentReference w:id="12"/>
+      </w:r>
+    </w:p>
+    <w:p>
+      <w:pPr>
+        <w:pStyle w:val="Titolo3"/>
+      </w:pPr>
+      <w:r>
+        <w:t>Vantaggi nell’uso delle Tecnologie DLT</w:t>
+      </w:r>
+    </w:p>
+    <w:p/>
     <w:sectPr>
       <w:footerReference w:type="default" r:id="rId15"/>
       <w:pgSz w:w="11906" w:h="16838"/>
@@ -2726,6 +2890,38 @@
       </w:r>
     </w:p>
   </w:comment>
+  <w:comment w:id="11" w:author="andrea tocci" w:date="2025-11-30T12:21:00Z" w:initials="at">
+    <w:p>
+      <w:pPr>
+        <w:pStyle w:val="Testocommento"/>
+      </w:pPr>
+      <w:r>
+        <w:rPr>
+          <w:rStyle w:val="Rimandocommento"/>
+        </w:rPr>
+        <w:annotationRef/>
+      </w:r>
+      <w:r>
+        <w:t>Lasciare?</w:t>
+      </w:r>
+    </w:p>
+  </w:comment>
+  <w:comment w:id="12" w:author="andrea tocci" w:date="2025-11-30T12:40:00Z" w:initials="at">
+    <w:p>
+      <w:pPr>
+        <w:pStyle w:val="Testocommento"/>
+      </w:pPr>
+      <w:r>
+        <w:rPr>
+          <w:rStyle w:val="Rimandocommento"/>
+        </w:rPr>
+        <w:annotationRef/>
+      </w:r>
+      <w:r>
+        <w:t>Da modificare</w:t>
+      </w:r>
+    </w:p>
+  </w:comment>
 </w:comments>
 </file>
 
@@ -2737,6 +2933,8 @@
   <w15:commentEx w15:paraId="0E3FABFA" w15:done="0"/>
   <w15:commentEx w15:paraId="56D88F88" w15:done="0"/>
   <w15:commentEx w15:paraId="75D6A7C9" w15:paraIdParent="56D88F88" w15:done="0"/>
+  <w15:commentEx w15:paraId="60FBD35B" w15:done="0"/>
+  <w15:commentEx w15:paraId="57E4EB35" w15:done="0"/>
 </w15:commentsEx>
 </file>
 
@@ -2748,6 +2946,8 @@
   <w16cex:commentExtensible w16cex:durableId="32C07375" w16cex:dateUtc="2025-11-27T16:00:00Z"/>
   <w16cex:commentExtensible w16cex:durableId="65EDC299" w16cex:dateUtc="2025-11-27T16:03:00Z"/>
   <w16cex:commentExtensible w16cex:durableId="24818560" w16cex:dateUtc="2025-11-27T16:07:00Z"/>
+  <w16cex:commentExtensible w16cex:durableId="0DA0E3E6" w16cex:dateUtc="2025-11-30T11:21:00Z"/>
+  <w16cex:commentExtensible w16cex:durableId="78F05A5D" w16cex:dateUtc="2025-11-30T11:40:00Z"/>
 </w16cex:commentsExtensible>
 </file>
 
@@ -2759,6 +2959,8 @@
   <w16cid:commentId w16cid:paraId="0E3FABFA" w16cid:durableId="32C07375"/>
   <w16cid:commentId w16cid:paraId="56D88F88" w16cid:durableId="65EDC299"/>
   <w16cid:commentId w16cid:paraId="75D6A7C9" w16cid:durableId="24818560"/>
+  <w16cid:commentId w16cid:paraId="60FBD35B" w16cid:durableId="0DA0E3E6"/>
+  <w16cid:commentId w16cid:paraId="57E4EB35" w16cid:durableId="78F05A5D"/>
 </w16cid:commentsIds>
 </file>
 
@@ -3823,6 +4025,92 @@
     </w:lvl>
   </w:abstractNum>
   <w:abstractNum w:abstractNumId="9" w15:restartNumberingAfterBreak="0">
+    <w:nsid w:val="4EA3126C"/>
+    <w:multiLevelType w:val="multilevel"/>
+    <w:tmpl w:val="0410001F"/>
+    <w:lvl w:ilvl="0">
+      <w:start w:val="1"/>
+      <w:numFmt w:val="decimal"/>
+      <w:lvlText w:val="%1."/>
+      <w:lvlJc w:val="left"/>
+      <w:pPr>
+        <w:ind w:left="1068" w:hanging="360"/>
+      </w:pPr>
+    </w:lvl>
+    <w:lvl w:ilvl="1">
+      <w:start w:val="1"/>
+      <w:numFmt w:val="decimal"/>
+      <w:lvlText w:val="%1.%2."/>
+      <w:lvlJc w:val="left"/>
+      <w:pPr>
+        <w:ind w:left="1500" w:hanging="432"/>
+      </w:pPr>
+    </w:lvl>
+    <w:lvl w:ilvl="2">
+      <w:start w:val="1"/>
+      <w:numFmt w:val="decimal"/>
+      <w:lvlText w:val="%1.%2.%3."/>
+      <w:lvlJc w:val="left"/>
+      <w:pPr>
+        <w:ind w:left="1932" w:hanging="504"/>
+      </w:pPr>
+    </w:lvl>
+    <w:lvl w:ilvl="3">
+      <w:start w:val="1"/>
+      <w:numFmt w:val="decimal"/>
+      <w:lvlText w:val="%1.%2.%3.%4."/>
+      <w:lvlJc w:val="left"/>
+      <w:pPr>
+        <w:ind w:left="2436" w:hanging="648"/>
+      </w:pPr>
+    </w:lvl>
+    <w:lvl w:ilvl="4">
+      <w:start w:val="1"/>
+      <w:numFmt w:val="decimal"/>
+      <w:lvlText w:val="%1.%2.%3.%4.%5."/>
+      <w:lvlJc w:val="left"/>
+      <w:pPr>
+        <w:ind w:left="2940" w:hanging="792"/>
+      </w:pPr>
+    </w:lvl>
+    <w:lvl w:ilvl="5">
+      <w:start w:val="1"/>
+      <w:numFmt w:val="decimal"/>
+      <w:lvlText w:val="%1.%2.%3.%4.%5.%6."/>
+      <w:lvlJc w:val="left"/>
+      <w:pPr>
+        <w:ind w:left="3444" w:hanging="936"/>
+      </w:pPr>
+    </w:lvl>
+    <w:lvl w:ilvl="6">
+      <w:start w:val="1"/>
+      <w:numFmt w:val="decimal"/>
+      <w:lvlText w:val="%1.%2.%3.%4.%5.%6.%7."/>
+      <w:lvlJc w:val="left"/>
+      <w:pPr>
+        <w:ind w:left="3948" w:hanging="1080"/>
+      </w:pPr>
+    </w:lvl>
+    <w:lvl w:ilvl="7">
+      <w:start w:val="1"/>
+      <w:numFmt w:val="decimal"/>
+      <w:lvlText w:val="%1.%2.%3.%4.%5.%6.%7.%8."/>
+      <w:lvlJc w:val="left"/>
+      <w:pPr>
+        <w:ind w:left="4452" w:hanging="1224"/>
+      </w:pPr>
+    </w:lvl>
+    <w:lvl w:ilvl="8">
+      <w:start w:val="1"/>
+      <w:numFmt w:val="decimal"/>
+      <w:lvlText w:val="%1.%2.%3.%4.%5.%6.%7.%8.%9."/>
+      <w:lvlJc w:val="left"/>
+      <w:pPr>
+        <w:ind w:left="5028" w:hanging="1440"/>
+      </w:pPr>
+    </w:lvl>
+  </w:abstractNum>
+  <w:abstractNum w:abstractNumId="10" w15:restartNumberingAfterBreak="0">
     <w:nsid w:val="5D6E106C"/>
     <w:multiLevelType w:val="hybridMultilevel"/>
     <w:tmpl w:val="4C2CAF9C"/>
@@ -3911,7 +4199,7 @@
       </w:pPr>
     </w:lvl>
   </w:abstractNum>
-  <w:abstractNum w:abstractNumId="10" w15:restartNumberingAfterBreak="0">
+  <w:abstractNum w:abstractNumId="11" w15:restartNumberingAfterBreak="0">
     <w:nsid w:val="630500CF"/>
     <w:multiLevelType w:val="hybridMultilevel"/>
     <w:tmpl w:val="50A65394"/>
@@ -4024,7 +4312,7 @@
       </w:rPr>
     </w:lvl>
   </w:abstractNum>
-  <w:abstractNum w:abstractNumId="11" w15:restartNumberingAfterBreak="0">
+  <w:abstractNum w:abstractNumId="12" w15:restartNumberingAfterBreak="0">
     <w:nsid w:val="7CE954BF"/>
     <w:multiLevelType w:val="multilevel"/>
     <w:tmpl w:val="0410001F"/>
@@ -4110,7 +4398,7 @@
       </w:pPr>
     </w:lvl>
   </w:abstractNum>
-  <w:abstractNum w:abstractNumId="12" w15:restartNumberingAfterBreak="0">
+  <w:abstractNum w:abstractNumId="13" w15:restartNumberingAfterBreak="0">
     <w:nsid w:val="7E7A5E96"/>
     <w:multiLevelType w:val="hybridMultilevel"/>
     <w:tmpl w:val="EE3C1908"/>
@@ -4230,7 +4518,7 @@
     <w:abstractNumId w:val="3"/>
   </w:num>
   <w:num w:numId="3" w16cid:durableId="125240252">
-    <w:abstractNumId w:val="10"/>
+    <w:abstractNumId w:val="11"/>
   </w:num>
   <w:num w:numId="4" w16cid:durableId="955908372">
     <w:abstractNumId w:val="2"/>
@@ -4239,7 +4527,7 @@
     <w:abstractNumId w:val="5"/>
   </w:num>
   <w:num w:numId="6" w16cid:durableId="587226565">
-    <w:abstractNumId w:val="9"/>
+    <w:abstractNumId w:val="10"/>
   </w:num>
   <w:num w:numId="7" w16cid:durableId="1417242621">
     <w:abstractNumId w:val="4"/>
@@ -4248,7 +4536,7 @@
     <w:abstractNumId w:val="6"/>
   </w:num>
   <w:num w:numId="9" w16cid:durableId="1906992097">
-    <w:abstractNumId w:val="11"/>
+    <w:abstractNumId w:val="12"/>
   </w:num>
   <w:num w:numId="10" w16cid:durableId="1272081321">
     <w:abstractNumId w:val="1"/>
@@ -4260,7 +4548,10 @@
     <w:abstractNumId w:val="8"/>
   </w:num>
   <w:num w:numId="13" w16cid:durableId="2057315850">
-    <w:abstractNumId w:val="12"/>
+    <w:abstractNumId w:val="13"/>
+  </w:num>
+  <w:num w:numId="14" w16cid:durableId="1190222632">
+    <w:abstractNumId w:val="9"/>
   </w:num>
 </w:numbering>
 </file>
@@ -4730,7 +5021,6 @@
     <w:next w:val="Normale"/>
     <w:link w:val="Titolo3Carattere"/>
     <w:uiPriority w:val="9"/>
-    <w:semiHidden/>
     <w:unhideWhenUsed/>
     <w:qFormat/>
     <w:rsid w:val="005A153C"/>
@@ -4984,7 +5274,6 @@
     <w:basedOn w:val="Carpredefinitoparagrafo"/>
     <w:link w:val="Titolo3"/>
     <w:uiPriority w:val="9"/>
-    <w:semiHidden/>
     <w:rsid w:val="005A153C"/>
     <w:rPr>
       <w:rFonts w:eastAsiaTheme="majorEastAsia" w:cstheme="majorBidi"/>

</xml_diff>

<commit_message>
[2] Modificata parte GOReM
</commit_message>
<xml_diff>
--- a/Smart-Battery Track.docx
+++ b/Smart-Battery Track.docx
@@ -1065,13 +1065,13 @@
           <w:r>
             <w:fldChar w:fldCharType="separate"/>
           </w:r>
-          <w:hyperlink w:anchor="_Toc215156157" w:history="1">
+          <w:hyperlink w:anchor="_Toc215417142" w:history="1">
             <w:r>
               <w:rPr>
                 <w:rStyle w:val="Collegamentoipertestuale"/>
                 <w:noProof/>
               </w:rPr>
-              <w:t>1.</w:t>
+              <w:t>1</w:t>
             </w:r>
             <w:r>
               <w:rPr>
@@ -1110,7 +1110,7 @@
                 <w:noProof/>
                 <w:webHidden/>
               </w:rPr>
-              <w:instrText xml:space="preserve"> PAGEREF _Toc215156157 \h </w:instrText>
+              <w:instrText xml:space="preserve"> PAGEREF _Toc215417142 \h </w:instrText>
             </w:r>
             <w:r>
               <w:rPr>
@@ -1154,7 +1154,7 @@
               <w:lang w:eastAsia="it-IT"/>
             </w:rPr>
           </w:pPr>
-          <w:hyperlink w:anchor="_Toc215156158" w:history="1">
+          <w:hyperlink w:anchor="_Toc215417143" w:history="1">
             <w:r>
               <w:rPr>
                 <w:rStyle w:val="Collegamentoipertestuale"/>
@@ -1196,7 +1196,7 @@
                 <w:noProof/>
                 <w:webHidden/>
               </w:rPr>
-              <w:instrText xml:space="preserve"> PAGEREF _Toc215156158 \h </w:instrText>
+              <w:instrText xml:space="preserve"> PAGEREF _Toc215417143 \h </w:instrText>
             </w:r>
             <w:r>
               <w:rPr>
@@ -1240,7 +1240,7 @@
               <w:lang w:eastAsia="it-IT"/>
             </w:rPr>
           </w:pPr>
-          <w:hyperlink w:anchor="_Toc215156159" w:history="1">
+          <w:hyperlink w:anchor="_Toc215417144" w:history="1">
             <w:r>
               <w:rPr>
                 <w:rStyle w:val="Collegamentoipertestuale"/>
@@ -1282,7 +1282,7 @@
                 <w:noProof/>
                 <w:webHidden/>
               </w:rPr>
-              <w:instrText xml:space="preserve"> PAGEREF _Toc215156159 \h </w:instrText>
+              <w:instrText xml:space="preserve"> PAGEREF _Toc215417144 \h </w:instrText>
             </w:r>
             <w:r>
               <w:rPr>
@@ -1326,7 +1326,7 @@
               <w:lang w:eastAsia="it-IT"/>
             </w:rPr>
           </w:pPr>
-          <w:hyperlink w:anchor="_Toc215156160" w:history="1">
+          <w:hyperlink w:anchor="_Toc215417145" w:history="1">
             <w:r>
               <w:rPr>
                 <w:rStyle w:val="Collegamentoipertestuale"/>
@@ -1368,7 +1368,7 @@
                 <w:noProof/>
                 <w:webHidden/>
               </w:rPr>
-              <w:instrText xml:space="preserve"> PAGEREF _Toc215156160 \h </w:instrText>
+              <w:instrText xml:space="preserve"> PAGEREF _Toc215417145 \h </w:instrText>
             </w:r>
             <w:r>
               <w:rPr>
@@ -1412,7 +1412,7 @@
               <w:lang w:eastAsia="it-IT"/>
             </w:rPr>
           </w:pPr>
-          <w:hyperlink w:anchor="_Toc215156161" w:history="1">
+          <w:hyperlink w:anchor="_Toc215417146" w:history="1">
             <w:r>
               <w:rPr>
                 <w:rStyle w:val="Collegamentoipertestuale"/>
@@ -1454,7 +1454,7 @@
                 <w:noProof/>
                 <w:webHidden/>
               </w:rPr>
-              <w:instrText xml:space="preserve"> PAGEREF _Toc215156161 \h </w:instrText>
+              <w:instrText xml:space="preserve"> PAGEREF _Toc215417146 \h </w:instrText>
             </w:r>
             <w:r>
               <w:rPr>
@@ -1475,6 +1475,348 @@
                 <w:webHidden/>
               </w:rPr>
               <w:t>4</w:t>
+            </w:r>
+            <w:r>
+              <w:rPr>
+                <w:noProof/>
+                <w:webHidden/>
+              </w:rPr>
+              <w:fldChar w:fldCharType="end"/>
+            </w:r>
+          </w:hyperlink>
+        </w:p>
+        <w:p>
+          <w:pPr>
+            <w:pStyle w:val="Sommario1"/>
+            <w:tabs>
+              <w:tab w:val="left" w:pos="480"/>
+              <w:tab w:val="right" w:leader="dot" w:pos="9628"/>
+            </w:tabs>
+            <w:rPr>
+              <w:rFonts w:eastAsiaTheme="minorEastAsia"/>
+              <w:b w:val="0"/>
+              <w:bCs w:val="0"/>
+              <w:iCs w:val="0"/>
+              <w:noProof/>
+              <w:lang w:eastAsia="it-IT"/>
+            </w:rPr>
+          </w:pPr>
+          <w:hyperlink w:anchor="_Toc215417147" w:history="1">
+            <w:r>
+              <w:rPr>
+                <w:rStyle w:val="Collegamentoipertestuale"/>
+                <w:noProof/>
+              </w:rPr>
+              <w:t>2</w:t>
+            </w:r>
+            <w:r>
+              <w:rPr>
+                <w:rFonts w:eastAsiaTheme="minorEastAsia"/>
+                <w:b w:val="0"/>
+                <w:bCs w:val="0"/>
+                <w:iCs w:val="0"/>
+                <w:noProof/>
+                <w:lang w:eastAsia="it-IT"/>
+              </w:rPr>
+              <w:tab/>
+            </w:r>
+            <w:r>
+              <w:rPr>
+                <w:rStyle w:val="Collegamentoipertestuale"/>
+                <w:noProof/>
+              </w:rPr>
+              <w:t>Analisi del Contesto</w:t>
+            </w:r>
+            <w:r>
+              <w:rPr>
+                <w:noProof/>
+                <w:webHidden/>
+              </w:rPr>
+              <w:tab/>
+            </w:r>
+            <w:r>
+              <w:rPr>
+                <w:noProof/>
+                <w:webHidden/>
+              </w:rPr>
+              <w:fldChar w:fldCharType="begin"/>
+            </w:r>
+            <w:r>
+              <w:rPr>
+                <w:noProof/>
+                <w:webHidden/>
+              </w:rPr>
+              <w:instrText xml:space="preserve"> PAGEREF _Toc215417147 \h </w:instrText>
+            </w:r>
+            <w:r>
+              <w:rPr>
+                <w:noProof/>
+                <w:webHidden/>
+              </w:rPr>
+            </w:r>
+            <w:r>
+              <w:rPr>
+                <w:noProof/>
+                <w:webHidden/>
+              </w:rPr>
+              <w:fldChar w:fldCharType="separate"/>
+            </w:r>
+            <w:r>
+              <w:rPr>
+                <w:noProof/>
+                <w:webHidden/>
+              </w:rPr>
+              <w:t>5</w:t>
+            </w:r>
+            <w:r>
+              <w:rPr>
+                <w:noProof/>
+                <w:webHidden/>
+              </w:rPr>
+              <w:fldChar w:fldCharType="end"/>
+            </w:r>
+          </w:hyperlink>
+        </w:p>
+        <w:p>
+          <w:pPr>
+            <w:pStyle w:val="Sommario2"/>
+            <w:tabs>
+              <w:tab w:val="left" w:pos="960"/>
+              <w:tab w:val="right" w:leader="dot" w:pos="9628"/>
+            </w:tabs>
+            <w:rPr>
+              <w:rFonts w:eastAsiaTheme="minorEastAsia"/>
+              <w:noProof/>
+              <w:lang w:eastAsia="it-IT"/>
+            </w:rPr>
+          </w:pPr>
+          <w:hyperlink w:anchor="_Toc215417148" w:history="1">
+            <w:r>
+              <w:rPr>
+                <w:rStyle w:val="Collegamentoipertestuale"/>
+                <w:noProof/>
+              </w:rPr>
+              <w:t>2.1</w:t>
+            </w:r>
+            <w:r>
+              <w:rPr>
+                <w:rFonts w:eastAsiaTheme="minorEastAsia"/>
+                <w:noProof/>
+                <w:lang w:eastAsia="it-IT"/>
+              </w:rPr>
+              <w:tab/>
+            </w:r>
+            <w:r>
+              <w:rPr>
+                <w:rStyle w:val="Collegamentoipertestuale"/>
+                <w:noProof/>
+              </w:rPr>
+              <w:t>Descrizione del Contesto</w:t>
+            </w:r>
+            <w:r>
+              <w:rPr>
+                <w:noProof/>
+                <w:webHidden/>
+              </w:rPr>
+              <w:tab/>
+            </w:r>
+            <w:r>
+              <w:rPr>
+                <w:noProof/>
+                <w:webHidden/>
+              </w:rPr>
+              <w:fldChar w:fldCharType="begin"/>
+            </w:r>
+            <w:r>
+              <w:rPr>
+                <w:noProof/>
+                <w:webHidden/>
+              </w:rPr>
+              <w:instrText xml:space="preserve"> PAGEREF _Toc215417148 \h </w:instrText>
+            </w:r>
+            <w:r>
+              <w:rPr>
+                <w:noProof/>
+                <w:webHidden/>
+              </w:rPr>
+            </w:r>
+            <w:r>
+              <w:rPr>
+                <w:noProof/>
+                <w:webHidden/>
+              </w:rPr>
+              <w:fldChar w:fldCharType="separate"/>
+            </w:r>
+            <w:r>
+              <w:rPr>
+                <w:noProof/>
+                <w:webHidden/>
+              </w:rPr>
+              <w:t>5</w:t>
+            </w:r>
+            <w:r>
+              <w:rPr>
+                <w:noProof/>
+                <w:webHidden/>
+              </w:rPr>
+              <w:fldChar w:fldCharType="end"/>
+            </w:r>
+          </w:hyperlink>
+        </w:p>
+        <w:p>
+          <w:pPr>
+            <w:pStyle w:val="Sommario3"/>
+            <w:tabs>
+              <w:tab w:val="left" w:pos="1440"/>
+              <w:tab w:val="right" w:leader="dot" w:pos="9628"/>
+            </w:tabs>
+            <w:rPr>
+              <w:noProof/>
+            </w:rPr>
+          </w:pPr>
+          <w:hyperlink w:anchor="_Toc215417149" w:history="1">
+            <w:r>
+              <w:rPr>
+                <w:rStyle w:val="Collegamentoipertestuale"/>
+                <w:noProof/>
+              </w:rPr>
+              <w:t>2.1.1</w:t>
+            </w:r>
+            <w:r>
+              <w:rPr>
+                <w:noProof/>
+              </w:rPr>
+              <w:tab/>
+            </w:r>
+            <w:r>
+              <w:rPr>
+                <w:rStyle w:val="Collegamentoipertestuale"/>
+                <w:noProof/>
+              </w:rPr>
+              <w:t>Problematiche principali</w:t>
+            </w:r>
+            <w:r>
+              <w:rPr>
+                <w:noProof/>
+                <w:webHidden/>
+              </w:rPr>
+              <w:tab/>
+            </w:r>
+            <w:r>
+              <w:rPr>
+                <w:noProof/>
+                <w:webHidden/>
+              </w:rPr>
+              <w:fldChar w:fldCharType="begin"/>
+            </w:r>
+            <w:r>
+              <w:rPr>
+                <w:noProof/>
+                <w:webHidden/>
+              </w:rPr>
+              <w:instrText xml:space="preserve"> PAGEREF _Toc215417149 \h </w:instrText>
+            </w:r>
+            <w:r>
+              <w:rPr>
+                <w:noProof/>
+                <w:webHidden/>
+              </w:rPr>
+            </w:r>
+            <w:r>
+              <w:rPr>
+                <w:noProof/>
+                <w:webHidden/>
+              </w:rPr>
+              <w:fldChar w:fldCharType="separate"/>
+            </w:r>
+            <w:r>
+              <w:rPr>
+                <w:noProof/>
+                <w:webHidden/>
+              </w:rPr>
+              <w:t>5</w:t>
+            </w:r>
+            <w:r>
+              <w:rPr>
+                <w:noProof/>
+                <w:webHidden/>
+              </w:rPr>
+              <w:fldChar w:fldCharType="end"/>
+            </w:r>
+          </w:hyperlink>
+        </w:p>
+        <w:p>
+          <w:pPr>
+            <w:pStyle w:val="Sommario3"/>
+            <w:tabs>
+              <w:tab w:val="left" w:pos="1440"/>
+              <w:tab w:val="right" w:leader="dot" w:pos="9628"/>
+            </w:tabs>
+            <w:rPr>
+              <w:noProof/>
+            </w:rPr>
+          </w:pPr>
+          <w:hyperlink w:anchor="_Toc215417150" w:history="1">
+            <w:r>
+              <w:rPr>
+                <w:rStyle w:val="Collegamentoipertestuale"/>
+                <w:noProof/>
+              </w:rPr>
+              <w:t>2.1.2</w:t>
+            </w:r>
+            <w:r>
+              <w:rPr>
+                <w:noProof/>
+              </w:rPr>
+              <w:tab/>
+            </w:r>
+            <w:r>
+              <w:rPr>
+                <w:rStyle w:val="Collegamentoipertestuale"/>
+                <w:noProof/>
+              </w:rPr>
+              <w:t>Vantaggi nell’uso delle Tecnologie DLT</w:t>
+            </w:r>
+            <w:r>
+              <w:rPr>
+                <w:noProof/>
+                <w:webHidden/>
+              </w:rPr>
+              <w:tab/>
+            </w:r>
+            <w:r>
+              <w:rPr>
+                <w:noProof/>
+                <w:webHidden/>
+              </w:rPr>
+              <w:fldChar w:fldCharType="begin"/>
+            </w:r>
+            <w:r>
+              <w:rPr>
+                <w:noProof/>
+                <w:webHidden/>
+              </w:rPr>
+              <w:instrText xml:space="preserve"> PAGEREF _Toc215417150 \h </w:instrText>
+            </w:r>
+            <w:r>
+              <w:rPr>
+                <w:noProof/>
+                <w:webHidden/>
+              </w:rPr>
+            </w:r>
+            <w:r>
+              <w:rPr>
+                <w:noProof/>
+                <w:webHidden/>
+              </w:rPr>
+              <w:fldChar w:fldCharType="separate"/>
+            </w:r>
+            <w:r>
+              <w:rPr>
+                <w:noProof/>
+                <w:webHidden/>
+              </w:rPr>
+              <w:t>5</w:t>
             </w:r>
             <w:r>
               <w:rPr>
@@ -1511,7 +1853,6 @@
           <w:szCs w:val="40"/>
         </w:rPr>
       </w:pPr>
-      <w:bookmarkStart w:id="0" w:name="_Toc215156157"/>
       <w:r>
         <w:br w:type="page"/>
       </w:r>
@@ -1520,27 +1861,38 @@
       <w:pPr>
         <w:pStyle w:val="Titolo1"/>
       </w:pPr>
+      <w:bookmarkStart w:id="0" w:name="_Toc215417142"/>
+      <w:commentRangeStart w:id="1"/>
       <w:r>
         <w:lastRenderedPageBreak/>
         <w:t>Sommario e Introduzione</w:t>
       </w:r>
       <w:bookmarkEnd w:id="0"/>
+      <w:commentRangeEnd w:id="1"/>
+      <w:r>
+        <w:rPr>
+          <w:rStyle w:val="Rimandocommento"/>
+          <w:rFonts w:asciiTheme="minorHAnsi" w:eastAsiaTheme="minorHAnsi" w:hAnsiTheme="minorHAnsi" w:cstheme="minorBidi"/>
+          <w:color w:val="auto"/>
+        </w:rPr>
+        <w:commentReference w:id="1"/>
+      </w:r>
     </w:p>
     <w:p>
       <w:pPr>
         <w:pStyle w:val="Titolo2"/>
       </w:pPr>
-      <w:bookmarkStart w:id="1" w:name="_Toc215156158"/>
+      <w:bookmarkStart w:id="2" w:name="_Toc215417143"/>
       <w:r>
         <w:t>Descrizione dell’Idea Progettuale</w:t>
       </w:r>
-      <w:bookmarkEnd w:id="1"/>
+      <w:bookmarkEnd w:id="2"/>
     </w:p>
     <w:p>
       <w:pPr>
         <w:jc w:val="both"/>
       </w:pPr>
-      <w:commentRangeStart w:id="2"/>
+      <w:commentRangeStart w:id="3"/>
       <w:r>
         <w:t xml:space="preserve">La diffusione dei veicoli elettrici e l’attenzione verso un’economia più sostenibile rendono la necessità di avere degli strumenti affidabili per poter monitorare il ciclo di vita delle batterie. L’elemento centrale dei veicoli elettrici </w:t>
       </w:r>
@@ -1559,19 +1911,19 @@
       <w:r>
         <w:t xml:space="preserve"> fino al riciclo).</w:t>
       </w:r>
-      <w:commentRangeEnd w:id="2"/>
+      <w:commentRangeEnd w:id="3"/>
       <w:r>
         <w:rPr>
           <w:rStyle w:val="Rimandocommento"/>
         </w:rPr>
-        <w:commentReference w:id="2"/>
+        <w:commentReference w:id="3"/>
       </w:r>
     </w:p>
     <w:p>
       <w:pPr>
         <w:jc w:val="both"/>
       </w:pPr>
-      <w:commentRangeStart w:id="3"/>
+      <w:commentRangeStart w:id="4"/>
       <w:r>
         <w:t xml:space="preserve">Questo progetto si ispira al concetto di </w:t>
       </w:r>
@@ -1881,19 +2233,19 @@
       <w:r>
         <w:t>: registra quando la batteria viene disinstallata dal veicolo per lo smaltimento o il riciclo (aggiornando lo stato della batteria).</w:t>
       </w:r>
-      <w:commentRangeEnd w:id="3"/>
+      <w:commentRangeEnd w:id="4"/>
       <w:r>
         <w:rPr>
           <w:rStyle w:val="Rimandocommento"/>
         </w:rPr>
-        <w:commentReference w:id="3"/>
+        <w:commentReference w:id="4"/>
       </w:r>
     </w:p>
     <w:p>
       <w:pPr>
         <w:jc w:val="both"/>
       </w:pPr>
-      <w:commentRangeStart w:id="4"/>
+      <w:commentRangeStart w:id="5"/>
       <w:r>
         <w:t xml:space="preserve">Nella fase di </w:t>
       </w:r>
@@ -2010,12 +2362,12 @@
       <w:r>
         <w:t xml:space="preserve"> garantendo che le informazioni siano tracciabili, sicure ed immutabili.</w:t>
       </w:r>
-      <w:commentRangeEnd w:id="4"/>
+      <w:commentRangeEnd w:id="5"/>
       <w:r>
         <w:rPr>
           <w:rStyle w:val="Rimandocommento"/>
         </w:rPr>
-        <w:commentReference w:id="4"/>
+        <w:commentReference w:id="5"/>
       </w:r>
     </w:p>
     <w:p>
@@ -2027,7 +2379,7 @@
       <w:pPr>
         <w:jc w:val="both"/>
       </w:pPr>
-      <w:commentRangeStart w:id="5"/>
+      <w:commentRangeStart w:id="6"/>
       <w:r>
         <w:t xml:space="preserve">La </w:t>
       </w:r>
@@ -2064,12 +2416,12 @@
       <w:r>
         <w:t>Il progetto, quindi, oltre ad illustrare gli aspetti tecnologici, analizza i possibili vantaggi in termini di efficienza operativa, sicurezza, conformità alle norme e sostenibilità ambientale.</w:t>
       </w:r>
-      <w:commentRangeEnd w:id="5"/>
+      <w:commentRangeEnd w:id="6"/>
       <w:r>
         <w:rPr>
           <w:rStyle w:val="Rimandocommento"/>
         </w:rPr>
-        <w:commentReference w:id="5"/>
+        <w:commentReference w:id="6"/>
       </w:r>
     </w:p>
     <w:p>
@@ -2086,31 +2438,31 @@
       <w:pPr>
         <w:pStyle w:val="Titolo2"/>
       </w:pPr>
-      <w:bookmarkStart w:id="6" w:name="_Toc215156159"/>
-      <w:commentRangeStart w:id="7"/>
+      <w:bookmarkStart w:id="7" w:name="_Toc215417144"/>
       <w:commentRangeStart w:id="8"/>
+      <w:commentRangeStart w:id="9"/>
       <w:r>
         <w:t>OBIETTIVI DEL SISTEMA.</w:t>
       </w:r>
-      <w:commentRangeEnd w:id="7"/>
+      <w:commentRangeEnd w:id="8"/>
       <w:r>
         <w:rPr>
           <w:rStyle w:val="Rimandocommento"/>
           <w:rFonts w:asciiTheme="minorHAnsi" w:eastAsiaTheme="minorHAnsi" w:hAnsiTheme="minorHAnsi" w:cstheme="minorBidi"/>
           <w:color w:val="auto"/>
         </w:rPr>
-        <w:commentReference w:id="7"/>
-      </w:r>
-      <w:commentRangeEnd w:id="8"/>
+        <w:commentReference w:id="8"/>
+      </w:r>
+      <w:commentRangeEnd w:id="9"/>
       <w:r>
         <w:rPr>
           <w:rStyle w:val="Rimandocommento"/>
           <w:rFonts w:asciiTheme="minorHAnsi" w:eastAsiaTheme="minorHAnsi" w:hAnsiTheme="minorHAnsi" w:cstheme="minorBidi"/>
           <w:color w:val="auto"/>
         </w:rPr>
-        <w:commentReference w:id="8"/>
-      </w:r>
-      <w:bookmarkEnd w:id="6"/>
+        <w:commentReference w:id="9"/>
+      </w:r>
+      <w:bookmarkEnd w:id="7"/>
     </w:p>
     <w:p>
       <w:pPr>
@@ -2186,11 +2538,11 @@
       <w:pPr>
         <w:pStyle w:val="Titolo2"/>
       </w:pPr>
-      <w:bookmarkStart w:id="9" w:name="_Toc215156160"/>
+      <w:bookmarkStart w:id="10" w:name="_Toc215417145"/>
       <w:r>
         <w:t>BENEFICI.</w:t>
       </w:r>
-      <w:bookmarkEnd w:id="9"/>
+      <w:bookmarkEnd w:id="10"/>
     </w:p>
     <w:p>
       <w:pPr>
@@ -2309,11 +2661,11 @@
       <w:pPr>
         <w:pStyle w:val="Titolo2"/>
       </w:pPr>
-      <w:bookmarkStart w:id="10" w:name="_Toc215156161"/>
+      <w:bookmarkStart w:id="11" w:name="_Toc215417146"/>
       <w:r>
         <w:t>ATTORI COINVOLTI.</w:t>
       </w:r>
-      <w:bookmarkEnd w:id="10"/>
+      <w:bookmarkEnd w:id="11"/>
     </w:p>
     <w:p>
       <w:pPr>
@@ -2437,18 +2789,22 @@
       <w:pPr>
         <w:pStyle w:val="Titolo1"/>
       </w:pPr>
+      <w:bookmarkStart w:id="12" w:name="_Toc215417147"/>
       <w:r>
         <w:lastRenderedPageBreak/>
         <w:t>Analisi del Contesto</w:t>
       </w:r>
+      <w:bookmarkEnd w:id="12"/>
     </w:p>
     <w:p>
       <w:pPr>
         <w:pStyle w:val="Titolo2"/>
       </w:pPr>
+      <w:bookmarkStart w:id="13" w:name="_Toc215417148"/>
       <w:r>
         <w:t>Descrizione del Contesto</w:t>
       </w:r>
+      <w:bookmarkEnd w:id="13"/>
     </w:p>
     <w:p>
       <w:r>
@@ -2459,7 +2815,7 @@
       <w:r>
         <w:t xml:space="preserve">Attualmente, la mancanza di standard condivisi per la raccolta e la condivisione dei dati rende difficile monitorare l’effettivo stato di salute e la storia di una batteria lungo il suo ciclo di vita. Questo vuoto informativo rappresenta un ostacolo significativo per la fiducia del mercato e per l’efficienza della filiera. </w:t>
       </w:r>
-      <w:commentRangeStart w:id="11"/>
+      <w:commentRangeStart w:id="14"/>
       <w:r>
         <w:t xml:space="preserve">A ciò si aggiunge la pressione normativa: </w:t>
       </w:r>
@@ -2476,21 +2832,23 @@
       <w:r>
         <w:t xml:space="preserve"> renderà obbligatorio il “Battery Passport” digitale entro il 2027, imponendo agli attori del settore di dotarsi di sistemi di tracciabilità certificati.</w:t>
       </w:r>
-      <w:commentRangeEnd w:id="11"/>
+      <w:commentRangeEnd w:id="14"/>
       <w:r>
         <w:rPr>
           <w:rStyle w:val="Rimandocommento"/>
         </w:rPr>
-        <w:commentReference w:id="11"/>
+        <w:commentReference w:id="14"/>
       </w:r>
     </w:p>
     <w:p>
       <w:pPr>
         <w:pStyle w:val="Titolo3"/>
       </w:pPr>
+      <w:bookmarkStart w:id="15" w:name="_Toc215417149"/>
       <w:r>
         <w:t>Problematiche principali</w:t>
       </w:r>
+      <w:bookmarkEnd w:id="15"/>
     </w:p>
     <w:p>
       <w:r>
@@ -2571,39 +2929,844 @@
           <w:numId w:val="14"/>
         </w:numPr>
       </w:pPr>
-      <w:commentRangeStart w:id="12"/>
       <w:r>
         <w:rPr>
           <w:b/>
           <w:bCs/>
         </w:rPr>
-        <w:t>Compliance Normativa</w:t>
+        <w:t>Conformità alle regole</w:t>
       </w:r>
       <w:r>
         <w:t>:</w:t>
       </w:r>
       <w:r>
-        <w:t xml:space="preserve"> Le case automobilistiche e i produttori di batterie si trovano a dover gestire una mole crescente di requisiti di rendicontazione imposti dalle normative europee sulla sostenibilità, la cui gestione manuale o non standardizzata risulta costosa e soggetta a errori.</w:t>
-      </w:r>
-      <w:commentRangeEnd w:id="12"/>
+        <w:t xml:space="preserve"> Le case automobilistiche e i produttori di batterie si trovano a dover gestire una mole crescente di </w:t>
+      </w:r>
+      <w:r>
+        <w:t>obblighi di documentazione</w:t>
+      </w:r>
+      <w:r>
+        <w:t xml:space="preserve"> imposti dalle normative europee sulla sostenibilità, la cui gestione manuale o non standardizzata risulta costosa e soggetta a errori.</w:t>
+      </w:r>
+    </w:p>
+    <w:p>
+      <w:pPr>
+        <w:pStyle w:val="Titolo3"/>
+      </w:pPr>
+      <w:bookmarkStart w:id="16" w:name="_Toc215417150"/>
+      <w:r>
+        <w:lastRenderedPageBreak/>
+        <w:t>Vantaggi nell’uso delle Tecnologie DLT</w:t>
+      </w:r>
+      <w:bookmarkEnd w:id="16"/>
+    </w:p>
+    <w:p>
+      <w:r>
+        <w:t>Per rispondere a queste sfide, l’adozione di un’architettura che integra tecnologie DLT (Distributed Ledger Technology) offre benefici sostanziali rispetto ai database tradizionali. Il progetto Smart-Battery Track propone un approccio ibrido:</w:t>
+      </w:r>
+    </w:p>
+    <w:p>
+      <w:pPr>
+        <w:pStyle w:val="Paragrafoelenco"/>
+        <w:numPr>
+          <w:ilvl w:val="0"/>
+          <w:numId w:val="15"/>
+        </w:numPr>
+      </w:pPr>
+      <w:r>
+        <w:rPr>
+          <w:b/>
+          <w:bCs/>
+        </w:rPr>
+        <w:t>Immutabilità e Fiducia</w:t>
+      </w:r>
+      <w:r>
+        <w:t>: La blockchain viene utilizzata per registrare in modo indelebile gli eventi chiave del ciclo di vita della batteria (produzione, passaggi di proprietà, incidenti rilevanti). Questo crea un “passaporto digitale” che certifica l’autenticità dei dati senza la necessità di un ente centrale di certificazione, aumentando la fiducia tra parti che potrebbero non fidarsi l’una dell’altra (es. venditore e acquirente di usato)</w:t>
+      </w:r>
+      <w:r>
+        <w:t>.</w:t>
+      </w:r>
+    </w:p>
+    <w:p>
+      <w:pPr>
+        <w:pStyle w:val="Paragrafoelenco"/>
+        <w:numPr>
+          <w:ilvl w:val="0"/>
+          <w:numId w:val="15"/>
+        </w:numPr>
+      </w:pPr>
+      <w:r>
+        <w:rPr>
+          <w:b/>
+          <w:bCs/>
+        </w:rPr>
+        <w:t>Efficienza e Scalabilità</w:t>
+      </w:r>
+      <w:r>
+        <w:t xml:space="preserve">: A differenza di soluzioni puramente blockchain che potrebbero soffrire di problemi di scalabilità, l’uso mirato della DLT per i soli dati critici, </w:t>
+      </w:r>
+      <w:r>
+        <w:t>mantenendo la telemetria ad alta frequenza su backend tradizionali, garantisce prestazioni e costi di gestione sostenibili.</w:t>
+      </w:r>
+    </w:p>
+    <w:p>
+      <w:pPr>
+        <w:pStyle w:val="Paragrafoelenco"/>
+        <w:numPr>
+          <w:ilvl w:val="0"/>
+          <w:numId w:val="15"/>
+        </w:numPr>
+      </w:pPr>
+      <w:r>
+        <w:rPr>
+          <w:b/>
+          <w:bCs/>
+        </w:rPr>
+        <w:t>Interoperabilità Sicura</w:t>
+      </w:r>
+      <w:r>
+        <w:t xml:space="preserve">: Gli Smart Contract permettono di automatizzare processi complessi, come il trasferimento della proprietà digitale o l’aggiornamento dello stato della batteria in seguito a </w:t>
+      </w:r>
+      <w:r>
+        <w:rPr>
+          <w:u w:val="single"/>
+        </w:rPr>
+        <w:t>manutenzione</w:t>
+      </w:r>
+      <w:r>
+        <w:t xml:space="preserve"> certificata, riducendo i costi amministrativi e il rischio di errore umano</w:t>
+      </w:r>
+    </w:p>
+    <w:p>
+      <w:pPr>
+        <w:pStyle w:val="Titolo2"/>
+      </w:pPr>
+      <w:commentRangeStart w:id="17"/>
+      <w:r>
+        <w:t>Modellazione del Contesto in GOREM</w:t>
+      </w:r>
+      <w:commentRangeEnd w:id="17"/>
       <w:r>
         <w:rPr>
           <w:rStyle w:val="Rimandocommento"/>
-        </w:rPr>
-        <w:commentReference w:id="12"/>
-      </w:r>
-    </w:p>
-    <w:p>
-      <w:pPr>
-        <w:pStyle w:val="Titolo3"/>
-      </w:pPr>
-      <w:r>
-        <w:t>Vantaggi nell’uso delle Tecnologie DLT</w:t>
-      </w:r>
-    </w:p>
-    <w:p/>
+          <w:rFonts w:asciiTheme="minorHAnsi" w:eastAsiaTheme="minorHAnsi" w:hAnsiTheme="minorHAnsi" w:cstheme="minorBidi"/>
+          <w:color w:val="auto"/>
+        </w:rPr>
+        <w:commentReference w:id="17"/>
+      </w:r>
+    </w:p>
+    <w:p>
+      <w:r>
+        <w:rPr>
+          <w:noProof/>
+        </w:rPr>
+        <mc:AlternateContent>
+          <mc:Choice Requires="wps">
+            <w:drawing>
+              <wp:anchor distT="0" distB="0" distL="114300" distR="114300" simplePos="0" relativeHeight="251664384" behindDoc="0" locked="0" layoutInCell="1" allowOverlap="1" wp14:anchorId="124ED744" wp14:editId="71855E0F">
+                <wp:simplePos x="0" y="0"/>
+                <wp:positionH relativeFrom="column">
+                  <wp:posOffset>-191770</wp:posOffset>
+                </wp:positionH>
+                <wp:positionV relativeFrom="paragraph">
+                  <wp:posOffset>4122420</wp:posOffset>
+                </wp:positionV>
+                <wp:extent cx="6513195" cy="635"/>
+                <wp:effectExtent l="0" t="0" r="0" b="0"/>
+                <wp:wrapTopAndBottom/>
+                <wp:docPr id="1330147310" name="Casella di testo 1"/>
+                <wp:cNvGraphicFramePr/>
+                <a:graphic xmlns:a="http://schemas.openxmlformats.org/drawingml/2006/main">
+                  <a:graphicData uri="http://schemas.microsoft.com/office/word/2010/wordprocessingShape">
+                    <wps:wsp>
+                      <wps:cNvSpPr txBox="1"/>
+                      <wps:spPr>
+                        <a:xfrm>
+                          <a:off x="0" y="0"/>
+                          <a:ext cx="6513195" cy="635"/>
+                        </a:xfrm>
+                        <a:prstGeom prst="rect">
+                          <a:avLst/>
+                        </a:prstGeom>
+                        <a:solidFill>
+                          <a:prstClr val="white"/>
+                        </a:solidFill>
+                        <a:ln>
+                          <a:noFill/>
+                        </a:ln>
+                      </wps:spPr>
+                      <wps:txbx>
+                        <w:txbxContent>
+                          <w:p>
+                            <w:pPr>
+                              <w:pStyle w:val="Didascalia"/>
+                              <w:jc w:val="center"/>
+                              <w:rPr>
+                                <w:b/>
+                                <w:bCs/>
+                              </w:rPr>
+                            </w:pPr>
+                            <w:bookmarkStart w:id="18" w:name="_Ref215831072"/>
+                            <w:r>
+                              <w:rPr>
+                                <w:b/>
+                                <w:bCs/>
+                              </w:rPr>
+                              <w:t xml:space="preserve">Figura </w:t>
+                            </w:r>
+                            <w:r>
+                              <w:rPr>
+                                <w:b/>
+                                <w:bCs/>
+                              </w:rPr>
+                              <w:fldChar w:fldCharType="begin"/>
+                            </w:r>
+                            <w:r>
+                              <w:rPr>
+                                <w:b/>
+                                <w:bCs/>
+                              </w:rPr>
+                              <w:instrText xml:space="preserve"> SEQ Figura \* ARABIC </w:instrText>
+                            </w:r>
+                            <w:r>
+                              <w:rPr>
+                                <w:b/>
+                                <w:bCs/>
+                              </w:rPr>
+                              <w:fldChar w:fldCharType="separate"/>
+                            </w:r>
+                            <w:r>
+                              <w:rPr>
+                                <w:b/>
+                                <w:bCs/>
+                                <w:noProof/>
+                              </w:rPr>
+                              <w:t>1</w:t>
+                            </w:r>
+                            <w:r>
+                              <w:rPr>
+                                <w:b/>
+                                <w:bCs/>
+                              </w:rPr>
+                              <w:fldChar w:fldCharType="end"/>
+                            </w:r>
+                            <w:bookmarkEnd w:id="18"/>
+                            <w:r>
+                              <w:rPr>
+                                <w:b/>
+                                <w:bCs/>
+                              </w:rPr>
+                              <w:t>: Diagramma degli Stakeholder</w:t>
+                            </w:r>
+                          </w:p>
+                        </w:txbxContent>
+                      </wps:txbx>
+                      <wps:bodyPr rot="0" spcFirstLastPara="0" vertOverflow="overflow" horzOverflow="overflow" vert="horz" wrap="square" lIns="0" tIns="0" rIns="0" bIns="0" numCol="1" spcCol="0" rtlCol="0" fromWordArt="0" anchor="t" anchorCtr="0" forceAA="0" compatLnSpc="1">
+                        <a:prstTxWarp prst="textNoShape">
+                          <a:avLst/>
+                        </a:prstTxWarp>
+                        <a:spAutoFit/>
+                      </wps:bodyPr>
+                    </wps:wsp>
+                  </a:graphicData>
+                </a:graphic>
+              </wp:anchor>
+            </w:drawing>
+          </mc:Choice>
+          <mc:Fallback>
+            <w:pict>
+              <v:shape w14:anchorId="124ED744" id="Casella di testo 1" o:spid="_x0000_s1036" type="#_x0000_t202" style="position:absolute;margin-left:-15.1pt;margin-top:324.6pt;width:512.85pt;height:.05pt;z-index:251664384;visibility:visible;mso-wrap-style:square;mso-wrap-distance-left:9pt;mso-wrap-distance-top:0;mso-wrap-distance-right:9pt;mso-wrap-distance-bottom:0;mso-position-horizontal:absolute;mso-position-horizontal-relative:text;mso-position-vertical:absolute;mso-position-vertical-relative:text;v-text-anchor:top" o:gfxdata="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" stroked="f">
+                <v:textbox style="mso-fit-shape-to-text:t" inset="0,0,0,0">
+                  <w:txbxContent>
+                    <w:p>
+                      <w:pPr>
+                        <w:pStyle w:val="Didascalia"/>
+                        <w:jc w:val="center"/>
+                        <w:rPr>
+                          <w:b/>
+                          <w:bCs/>
+                        </w:rPr>
+                      </w:pPr>
+                      <w:bookmarkStart w:id="19" w:name="_Ref215831072"/>
+                      <w:r>
+                        <w:rPr>
+                          <w:b/>
+                          <w:bCs/>
+                        </w:rPr>
+                        <w:t xml:space="preserve">Figura </w:t>
+                      </w:r>
+                      <w:r>
+                        <w:rPr>
+                          <w:b/>
+                          <w:bCs/>
+                        </w:rPr>
+                        <w:fldChar w:fldCharType="begin"/>
+                      </w:r>
+                      <w:r>
+                        <w:rPr>
+                          <w:b/>
+                          <w:bCs/>
+                        </w:rPr>
+                        <w:instrText xml:space="preserve"> SEQ Figura \* ARABIC </w:instrText>
+                      </w:r>
+                      <w:r>
+                        <w:rPr>
+                          <w:b/>
+                          <w:bCs/>
+                        </w:rPr>
+                        <w:fldChar w:fldCharType="separate"/>
+                      </w:r>
+                      <w:r>
+                        <w:rPr>
+                          <w:b/>
+                          <w:bCs/>
+                          <w:noProof/>
+                        </w:rPr>
+                        <w:t>1</w:t>
+                      </w:r>
+                      <w:r>
+                        <w:rPr>
+                          <w:b/>
+                          <w:bCs/>
+                        </w:rPr>
+                        <w:fldChar w:fldCharType="end"/>
+                      </w:r>
+                      <w:bookmarkEnd w:id="19"/>
+                      <w:r>
+                        <w:rPr>
+                          <w:b/>
+                          <w:bCs/>
+                        </w:rPr>
+                        <w:t>: Diagramma degli Stakeholder</w:t>
+                      </w:r>
+                    </w:p>
+                  </w:txbxContent>
+                </v:textbox>
+                <w10:wrap type="topAndBottom"/>
+              </v:shape>
+            </w:pict>
+          </mc:Fallback>
+        </mc:AlternateContent>
+      </w:r>
+      <w:r>
+        <w:drawing>
+          <wp:anchor distT="0" distB="0" distL="114300" distR="114300" simplePos="0" relativeHeight="251662336" behindDoc="0" locked="0" layoutInCell="1" allowOverlap="1" wp14:anchorId="071EBB15" wp14:editId="15AE5F85">
+            <wp:simplePos x="0" y="0"/>
+            <wp:positionH relativeFrom="column">
+              <wp:posOffset>-191770</wp:posOffset>
+            </wp:positionH>
+            <wp:positionV relativeFrom="paragraph">
+              <wp:posOffset>910590</wp:posOffset>
+            </wp:positionV>
+            <wp:extent cx="6513195" cy="3154680"/>
+            <wp:effectExtent l="0" t="0" r="1905" b="7620"/>
+            <wp:wrapTopAndBottom/>
+            <wp:docPr id="1200887812" name="Immagine 1" descr="Immagine che contiene testo, diagramma, linea, Piano&#10;&#10;Il contenuto generato dall'IA potrebbe non essere corretto."/>
+            <wp:cNvGraphicFramePr>
+              <a:graphicFrameLocks xmlns:a="http://schemas.openxmlformats.org/drawingml/2006/main" noChangeAspect="1"/>
+            </wp:cNvGraphicFramePr>
+            <a:graphic xmlns:a="http://schemas.openxmlformats.org/drawingml/2006/main">
+              <a:graphicData uri="http://schemas.openxmlformats.org/drawingml/2006/picture">
+                <pic:pic xmlns:pic="http://schemas.openxmlformats.org/drawingml/2006/picture">
+                  <pic:nvPicPr>
+                    <pic:cNvPr id="1200887812" name="Immagine 1" descr="Immagine che contiene testo, diagramma, linea, Piano&#10;&#10;Il contenuto generato dall'IA potrebbe non essere corretto."/>
+                    <pic:cNvPicPr/>
+                  </pic:nvPicPr>
+                  <pic:blipFill>
+                    <a:blip r:embed="rId15">
+                      <a:extLst>
+                        <a:ext uri="{28A0092B-C50C-407E-A947-70E740481C1C}">
+                          <a14:useLocalDpi xmlns:a14="http://schemas.microsoft.com/office/drawing/2010/main" val="0"/>
+                        </a:ext>
+                      </a:extLst>
+                    </a:blip>
+                    <a:stretch>
+                      <a:fillRect/>
+                    </a:stretch>
+                  </pic:blipFill>
+                  <pic:spPr>
+                    <a:xfrm>
+                      <a:off x="0" y="0"/>
+                      <a:ext cx="6513195" cy="3154680"/>
+                    </a:xfrm>
+                    <a:prstGeom prst="rect">
+                      <a:avLst/>
+                    </a:prstGeom>
+                  </pic:spPr>
+                </pic:pic>
+              </a:graphicData>
+            </a:graphic>
+            <wp14:sizeRelH relativeFrom="margin">
+              <wp14:pctWidth>0</wp14:pctWidth>
+            </wp14:sizeRelH>
+            <wp14:sizeRelV relativeFrom="margin">
+              <wp14:pctHeight>0</wp14:pctHeight>
+            </wp14:sizeRelV>
+          </wp:anchor>
+        </w:drawing>
+      </w:r>
+      <w:r>
+        <w:t xml:space="preserve">Nel contesto della piattaforma </w:t>
+      </w:r>
+      <w:r>
+        <w:rPr>
+          <w:b/>
+          <w:bCs/>
+        </w:rPr>
+        <w:t>Smart-</w:t>
+      </w:r>
+      <w:proofErr w:type="spellStart"/>
+      <w:r>
+        <w:rPr>
+          <w:b/>
+          <w:bCs/>
+        </w:rPr>
+        <w:t>Battery</w:t>
+      </w:r>
+      <w:proofErr w:type="spellEnd"/>
+      <w:r>
+        <w:rPr>
+          <w:b/>
+          <w:bCs/>
+        </w:rPr>
+        <w:t xml:space="preserve"> Track</w:t>
+      </w:r>
+      <w:r>
+        <w:t xml:space="preserve">, sono stati identificati gli stakeholder principali che interagiscono con il sistema. L’analisi GOREM ci permette di </w:t>
+      </w:r>
+      <w:r>
+        <w:t xml:space="preserve">identificare non solo chi interagirà con il sistema, ma soprattutto le motivazioni (Goal) che spingono ciascun attore </w:t>
+      </w:r>
+      <w:proofErr w:type="gramStart"/>
+      <w:r>
+        <w:t>ad</w:t>
+      </w:r>
+      <w:proofErr w:type="gramEnd"/>
+      <w:r>
+        <w:t xml:space="preserve"> adottare la piattaforma</w:t>
+      </w:r>
+      <w:r>
+        <w:t>.</w:t>
+      </w:r>
+    </w:p>
+    <w:p>
+      <w:r>
+        <w:lastRenderedPageBreak/>
+        <w:t xml:space="preserve">Quanto riportato nella </w:t>
+      </w:r>
+      <w:r>
+        <w:fldChar w:fldCharType="begin"/>
+      </w:r>
+      <w:r>
+        <w:instrText xml:space="preserve"> REF _Ref215831072 \h </w:instrText>
+      </w:r>
+      <w:r>
+        <w:fldChar w:fldCharType="separate"/>
+      </w:r>
+      <w:r>
+        <w:rPr>
+          <w:b/>
+          <w:bCs/>
+        </w:rPr>
+        <w:t>Figu</w:t>
+      </w:r>
+      <w:r>
+        <w:rPr>
+          <w:b/>
+          <w:bCs/>
+        </w:rPr>
+        <w:t>r</w:t>
+      </w:r>
+      <w:r>
+        <w:rPr>
+          <w:b/>
+          <w:bCs/>
+        </w:rPr>
+        <w:t xml:space="preserve">a </w:t>
+      </w:r>
+      <w:r>
+        <w:rPr>
+          <w:b/>
+          <w:bCs/>
+          <w:noProof/>
+        </w:rPr>
+        <w:t>1</w:t>
+      </w:r>
+      <w:r>
+        <w:fldChar w:fldCharType="end"/>
+      </w:r>
+      <w:r>
+        <w:t xml:space="preserve"> viene di seguito descritto:</w:t>
+      </w:r>
+    </w:p>
+    <w:p>
+      <w:pPr>
+        <w:pStyle w:val="Paragrafoelenco"/>
+        <w:numPr>
+          <w:ilvl w:val="0"/>
+          <w:numId w:val="16"/>
+        </w:numPr>
+      </w:pPr>
+      <w:r>
+        <w:rPr>
+          <w:b/>
+          <w:bCs/>
+        </w:rPr>
+        <w:t>Case Automobilistiche</w:t>
+      </w:r>
+      <w:r>
+        <w:t xml:space="preserve">: </w:t>
+      </w:r>
+      <w:r>
+        <w:t xml:space="preserve">Integrano le batterie nei veicoli. Sono interessate a garantire la compliance normativa per evitare sanzioni e a proteggere il valore del </w:t>
+      </w:r>
+      <w:proofErr w:type="gramStart"/>
+      <w:r>
+        <w:t>brand</w:t>
+      </w:r>
+      <w:proofErr w:type="gramEnd"/>
+      <w:r>
+        <w:t xml:space="preserve"> attraverso la trasparenza della filiera</w:t>
+      </w:r>
+    </w:p>
+    <w:p>
+      <w:pPr>
+        <w:pStyle w:val="Paragrafoelenco"/>
+        <w:numPr>
+          <w:ilvl w:val="0"/>
+          <w:numId w:val="16"/>
+        </w:numPr>
+      </w:pPr>
+      <w:r>
+        <w:rPr>
+          <w:b/>
+          <w:bCs/>
+        </w:rPr>
+        <w:t>Produttori di Batterie</w:t>
+      </w:r>
+      <w:r>
+        <w:t xml:space="preserve">: </w:t>
+      </w:r>
+      <w:r>
+        <w:t>Sono i fornitori dell’asset primario. Sono interessati a certificare la qualità e l’origine etica dei materiali per tutelarsi da reclami ingiustificati e valorizzare il prodotto.</w:t>
+      </w:r>
+    </w:p>
+    <w:p>
+      <w:pPr>
+        <w:pStyle w:val="Paragrafoelenco"/>
+        <w:numPr>
+          <w:ilvl w:val="0"/>
+          <w:numId w:val="16"/>
+        </w:numPr>
+      </w:pPr>
+      <w:r>
+        <w:rPr>
+          <w:b/>
+          <w:bCs/>
+        </w:rPr>
+        <w:t>Gestori di Manutenzione</w:t>
+      </w:r>
+      <w:r>
+        <w:t>:</w:t>
+      </w:r>
+      <w:r>
+        <w:t xml:space="preserve"> Si occupano dell’assistenza tecnica. Si specializzano in:</w:t>
+      </w:r>
+    </w:p>
+    <w:p>
+      <w:pPr>
+        <w:pStyle w:val="Paragrafoelenco"/>
+        <w:numPr>
+          <w:ilvl w:val="0"/>
+          <w:numId w:val="18"/>
+        </w:numPr>
+      </w:pPr>
+      <w:r>
+        <w:rPr>
+          <w:b/>
+          <w:bCs/>
+        </w:rPr>
+        <w:t>Officine Autorizzate</w:t>
+      </w:r>
+      <w:r>
+        <w:t xml:space="preserve">: </w:t>
+      </w:r>
+      <w:commentRangeStart w:id="20"/>
+      <w:r>
+        <w:t>Legate alla casa madre, sono interessate a certificare le riparazioni per garantire la validità della garanzia</w:t>
+      </w:r>
+      <w:commentRangeEnd w:id="20"/>
+      <w:r>
+        <w:rPr>
+          <w:rStyle w:val="Rimandocommento"/>
+        </w:rPr>
+        <w:commentReference w:id="20"/>
+      </w:r>
+      <w:r>
+        <w:t>.</w:t>
+      </w:r>
+    </w:p>
+    <w:p>
+      <w:pPr>
+        <w:pStyle w:val="Paragrafoelenco"/>
+        <w:numPr>
+          <w:ilvl w:val="0"/>
+          <w:numId w:val="18"/>
+        </w:numPr>
+      </w:pPr>
+      <w:r>
+        <w:rPr>
+          <w:b/>
+          <w:bCs/>
+        </w:rPr>
+        <w:t>Riparatori Indipendenti</w:t>
+      </w:r>
+      <w:r>
+        <w:t>: Sono interessati ad accedere ai dati tecnici sicuri per poter operare correttamente senza violare i sistemi di sicurezza del veicolo.</w:t>
+      </w:r>
+    </w:p>
+    <w:p>
+      <w:pPr>
+        <w:pStyle w:val="Paragrafoelenco"/>
+        <w:numPr>
+          <w:ilvl w:val="0"/>
+          <w:numId w:val="16"/>
+        </w:numPr>
+      </w:pPr>
+      <w:r>
+        <w:rPr>
+          <w:b/>
+          <w:bCs/>
+        </w:rPr>
+        <w:t>Venditori</w:t>
+      </w:r>
+      <w:r>
+        <w:t>: Gestiscono la commercializzazione del veicolo. Si distinguono in:</w:t>
+      </w:r>
+    </w:p>
+    <w:p>
+      <w:pPr>
+        <w:pStyle w:val="Paragrafoelenco"/>
+        <w:numPr>
+          <w:ilvl w:val="0"/>
+          <w:numId w:val="19"/>
+        </w:numPr>
+      </w:pPr>
+      <w:r>
+        <w:rPr>
+          <w:b/>
+          <w:bCs/>
+        </w:rPr>
+        <w:t>Concessionari Ufficiali</w:t>
+      </w:r>
+      <w:r>
+        <w:t>: Interessati a dimostrare lo stato di salute della batteria ai potenziali acquirenti.</w:t>
+      </w:r>
+    </w:p>
+    <w:p>
+      <w:pPr>
+        <w:pStyle w:val="Paragrafoelenco"/>
+        <w:numPr>
+          <w:ilvl w:val="0"/>
+          <w:numId w:val="19"/>
+        </w:numPr>
+      </w:pPr>
+      <w:r>
+        <w:rPr>
+          <w:b/>
+          <w:bCs/>
+        </w:rPr>
+        <w:t>Rivenditore dell’Usato</w:t>
+      </w:r>
+      <w:r>
+        <w:t>:</w:t>
+      </w:r>
+      <w:r>
+        <w:t xml:space="preserve"> Interessati ad avere uno storico trasparente per aumentare la fiducia degli acquirenti e ridurre i tempi di vendita.</w:t>
+      </w:r>
+    </w:p>
+    <w:p>
+      <w:pPr>
+        <w:pStyle w:val="Paragrafoelenco"/>
+        <w:numPr>
+          <w:ilvl w:val="0"/>
+          <w:numId w:val="16"/>
+        </w:numPr>
+      </w:pPr>
+      <w:r>
+        <w:rPr>
+          <w:b/>
+          <w:bCs/>
+        </w:rPr>
+        <w:t>Enti di Tutela e Valore</w:t>
+      </w:r>
+      <w:r>
+        <w:t>: Attori che valutano il rischio e la conformità. Includono:</w:t>
+      </w:r>
+    </w:p>
+    <w:p>
+      <w:pPr>
+        <w:pStyle w:val="Paragrafoelenco"/>
+        <w:numPr>
+          <w:ilvl w:val="1"/>
+          <w:numId w:val="16"/>
+        </w:numPr>
+      </w:pPr>
+      <w:r>
+        <w:rPr>
+          <w:b/>
+          <w:bCs/>
+        </w:rPr>
+        <w:t>Assicurazioni</w:t>
+      </w:r>
+      <w:r>
+        <w:t>: Interessate ad accedere a dati certificati sullo stato della batteria, per valutare correttamente il valore residuo in caso di sinistro e prevenire frodi assicurative.</w:t>
+      </w:r>
+    </w:p>
+    <w:p>
+      <w:pPr>
+        <w:pStyle w:val="Paragrafoelenco"/>
+        <w:numPr>
+          <w:ilvl w:val="1"/>
+          <w:numId w:val="16"/>
+        </w:numPr>
+      </w:pPr>
+      <w:r>
+        <w:rPr>
+          <w:b/>
+          <w:bCs/>
+        </w:rPr>
+        <w:t>Ente Regolatore</w:t>
+      </w:r>
+      <w:r>
+        <w:t>:</w:t>
+      </w:r>
+      <w:r>
+        <w:t xml:space="preserve"> Interessato a verificare che le batterie rispettino i criteri di sostenibilità e riciclabilità imposti dalla legge.</w:t>
+      </w:r>
+    </w:p>
+    <w:p>
+      <w:pPr>
+        <w:pStyle w:val="Paragrafoelenco"/>
+        <w:numPr>
+          <w:ilvl w:val="0"/>
+          <w:numId w:val="16"/>
+        </w:numPr>
+      </w:pPr>
+      <w:r>
+        <w:rPr>
+          <w:b/>
+          <w:bCs/>
+        </w:rPr>
+        <w:t>Centri di Riciclo</w:t>
+      </w:r>
+      <w:r>
+        <w:t>: Gestiscono il fine vita della batteria</w:t>
+      </w:r>
+      <w:r>
+        <w:t>, sono interessati a conoscere la composizione chimica esatta prima dello smontaggio per operare in sicurezza ed efficienza.</w:t>
+      </w:r>
+    </w:p>
+    <w:p>
+      <w:pPr>
+        <w:pStyle w:val="Paragrafoelenco"/>
+        <w:numPr>
+          <w:ilvl w:val="0"/>
+          <w:numId w:val="16"/>
+        </w:numPr>
+      </w:pPr>
+      <w:r>
+        <w:rPr>
+          <w:b/>
+          <w:bCs/>
+        </w:rPr>
+        <w:t>Utilizzatori Finali</w:t>
+      </w:r>
+      <w:r>
+        <w:t>:</w:t>
+      </w:r>
+      <w:r>
+        <w:t xml:space="preserve"> Coloro che usano il veicolo. Si dividono in:</w:t>
+      </w:r>
+    </w:p>
+    <w:p>
+      <w:pPr>
+        <w:pStyle w:val="Paragrafoelenco"/>
+        <w:numPr>
+          <w:ilvl w:val="1"/>
+          <w:numId w:val="16"/>
+        </w:numPr>
+      </w:pPr>
+      <w:r>
+        <w:rPr>
+          <w:b/>
+          <w:bCs/>
+        </w:rPr>
+        <w:t>Proprietario Privato</w:t>
+      </w:r>
+      <w:r>
+        <w:t>:</w:t>
+      </w:r>
+      <w:r>
+        <w:t xml:space="preserve"> Interessato alla sicurezza del mezzo e alla tutela del valore di vendita.</w:t>
+      </w:r>
+    </w:p>
+    <w:p>
+      <w:pPr>
+        <w:pStyle w:val="Paragrafoelenco"/>
+        <w:numPr>
+          <w:ilvl w:val="1"/>
+          <w:numId w:val="16"/>
+        </w:numPr>
+      </w:pPr>
+      <w:r>
+        <w:rPr>
+          <w:b/>
+          <w:bCs/>
+        </w:rPr>
+        <w:t>Gestore di Flotte (Fleet Manager)</w:t>
+      </w:r>
+      <w:r>
+        <w:t>:</w:t>
+      </w:r>
+      <w:r>
+        <w:t xml:space="preserve"> Interessato al monitoraggio del TCO (Total Cost Of Ownership) e alla previsione della vita residua degli asset per ottimizzare il rinnovo della flotta.</w:t>
+      </w:r>
+    </w:p>
+    <w:p>
+      <w:r>
+        <w:t>Tutti questi attori hanno obiettivi diversi, descritti nella seguente</w:t>
+      </w:r>
+      <w:r>
+        <w:t xml:space="preserve"> immagine (</w:t>
+      </w:r>
+      <w:commentRangeStart w:id="21"/>
+      <w:r>
+        <w:t>.</w:t>
+      </w:r>
+      <w:commentRangeEnd w:id="21"/>
+      <w:r>
+        <w:rPr>
+          <w:rStyle w:val="Rimandocommento"/>
+        </w:rPr>
+        <w:commentReference w:id="21"/>
+      </w:r>
+      <w:r>
+        <w:t xml:space="preserve">), che associa a ciascuno i principali </w:t>
+      </w:r>
+      <w:r>
+        <w:rPr>
+          <w:b/>
+          <w:bCs/>
+        </w:rPr>
+        <w:t>Soft-Goals</w:t>
+      </w:r>
+      <w:r>
+        <w:t xml:space="preserve"> (obiettivi qualitativi)</w:t>
+      </w:r>
+    </w:p>
     <w:sectPr>
-      <w:footerReference w:type="default" r:id="rId15"/>
+      <w:footerReference w:type="default" r:id="rId16"/>
       <w:pgSz w:w="11906" w:h="16838"/>
       <w:pgMar w:top="1417" w:right="1134" w:bottom="1134" w:left="1134" w:header="708" w:footer="708" w:gutter="0"/>
       <w:cols w:space="708"/>
@@ -2615,7 +3778,23 @@
 
 <file path=word/comments.xml><?xml version="1.0" encoding="utf-8"?>
 <w:comments xmlns:wpc="http://schemas.microsoft.com/office/word/2010/wordprocessingCanvas" xmlns:cx="http://schemas.microsoft.com/office/drawing/2014/chartex" xmlns:cx1="http://schemas.microsoft.com/office/drawing/2015/9/8/chartex" xmlns:cx2="http://schemas.microsoft.com/office/drawing/2015/10/21/chartex" xmlns:cx3="http://schemas.microsoft.com/office/drawing/2016/5/9/chartex" xmlns:cx4="http://schemas.microsoft.com/office/drawing/2016/5/10/chartex" xmlns:cx5="http://schemas.microsoft.com/office/drawing/2016/5/11/chartex" xmlns:cx6="http://schemas.microsoft.com/office/drawing/2016/5/12/chartex" xmlns:cx7="http://schemas.microsoft.com/office/drawing/2016/5/13/chartex" xmlns:cx8="http://schemas.microsoft.com/office/drawing/2016/5/14/chartex" xmlns:mc="http://schemas.openxmlformats.org/markup-compatibility/2006" xmlns:aink="http://schemas.microsoft.com/office/drawing/2016/ink" xmlns:am3d="http://schemas.microsoft.com/office/drawing/2017/model3d" xmlns:o="urn:schemas-microsoft-com:office:office" xmlns:oel="http://schemas.microsoft.com/office/2019/extlst" xmlns:r="http://schemas.openxmlformats.org/officeDocument/2006/relationships" xmlns:m="http://schemas.openxmlformats.org/officeDocument/2006/math" xmlns:v="urn:schemas-microsoft-com:vml" xmlns:wp14="http://schemas.microsoft.com/office/word/2010/wordprocessingDrawing" xmlns:wp="http://schemas.openxmlformats.org/drawingml/2006/wordprocessingDrawing" xmlns:w10="urn:schemas-microsoft-com:office:word" xmlns:w="http://schemas.openxmlformats.org/wordprocessingml/2006/main" xmlns:w14="http://schemas.microsoft.com/office/word/2010/wordml" xmlns:w15="http://schemas.microsoft.com/office/word/2012/wordml" xmlns:w16cex="http://schemas.microsoft.com/office/word/2018/wordml/cex" xmlns:w16cid="http://schemas.microsoft.com/office/word/2016/wordml/cid" xmlns:w16="http://schemas.microsoft.com/office/word/2018/wordml" xmlns:w16du="http://schemas.microsoft.com/office/word/2023/wordml/word16du" xmlns:w16sdtdh="http://schemas.microsoft.com/office/word/2020/wordml/sdtdatahash" xmlns:w16sdtfl="http://schemas.microsoft.com/office/word/2024/wordml/sdtformatlock" xmlns:w16se="http://schemas.microsoft.com/office/word/2015/wordml/symex" xmlns:wpg="http://schemas.microsoft.com/office/word/2010/wordprocessingGroup" xmlns:wpi="http://schemas.microsoft.com/office/word/2010/wordprocessingInk" xmlns:wne="http://schemas.microsoft.com/office/word/2006/wordml" xmlns:wps="http://schemas.microsoft.com/office/word/2010/wordprocessingShape" mc:Ignorable="w14 w15 w16se w16cid w16 w16cex w16sdtdh w16sdtfl w16du wp14">
-  <w:comment w:id="2" w:author="andrea tocci" w:date="2025-11-27T16:40:00Z" w:initials="at">
+  <w:comment w:id="1" w:author="andrea tocci" w:date="2025-12-05T16:48:00Z" w:initials="at">
+    <w:p>
+      <w:pPr>
+        <w:pStyle w:val="Testocommento"/>
+      </w:pPr>
+      <w:r>
+        <w:rPr>
+          <w:rStyle w:val="Rimandocommento"/>
+        </w:rPr>
+        <w:annotationRef/>
+      </w:r>
+      <w:r>
+        <w:t>TODO: Sistemare capitolo</w:t>
+      </w:r>
+    </w:p>
+  </w:comment>
+  <w:comment w:id="3" w:author="andrea tocci" w:date="2025-11-27T16:40:00Z" w:initials="at">
     <w:p>
       <w:pPr>
         <w:pStyle w:val="Testocommento"/>
@@ -2641,7 +3820,7 @@
       </w:r>
     </w:p>
   </w:comment>
-  <w:comment w:id="3" w:author="andrea tocci" w:date="2025-11-27T16:57:00Z" w:initials="at">
+  <w:comment w:id="4" w:author="andrea tocci" w:date="2025-11-27T16:57:00Z" w:initials="at">
     <w:p>
       <w:pPr>
         <w:pStyle w:val="Testocommento"/>
@@ -2759,7 +3938,7 @@
       </w:r>
     </w:p>
   </w:comment>
-  <w:comment w:id="4" w:author="andrea tocci" w:date="2025-11-27T17:00:00Z" w:initials="at">
+  <w:comment w:id="5" w:author="andrea tocci" w:date="2025-11-27T17:00:00Z" w:initials="at">
     <w:p>
       <w:pPr>
         <w:pStyle w:val="Testocommento"/>
@@ -2838,7 +4017,7 @@
       </w:r>
     </w:p>
   </w:comment>
-  <w:comment w:id="5" w:author="andrea tocci" w:date="2025-11-27T17:00:00Z" w:initials="at">
+  <w:comment w:id="6" w:author="andrea tocci" w:date="2025-11-27T17:00:00Z" w:initials="at">
     <w:p>
       <w:pPr>
         <w:pStyle w:val="Testocommento"/>
@@ -2854,7 +4033,7 @@
       </w:r>
     </w:p>
   </w:comment>
-  <w:comment w:id="7" w:author="andrea tocci" w:date="2025-11-27T17:03:00Z" w:initials="at">
+  <w:comment w:id="8" w:author="andrea tocci" w:date="2025-11-27T17:03:00Z" w:initials="at">
     <w:p>
       <w:pPr>
         <w:pStyle w:val="Testocommento"/>
@@ -2870,7 +4049,7 @@
       </w:r>
     </w:p>
   </w:comment>
-  <w:comment w:id="8" w:author="andrea tocci" w:date="2025-11-27T17:07:00Z" w:initials="at">
+  <w:comment w:id="9" w:author="andrea tocci" w:date="2025-11-27T17:07:00Z" w:initials="at">
     <w:p>
       <w:pPr>
         <w:pStyle w:val="Testocommento"/>
@@ -2890,7 +4069,7 @@
       </w:r>
     </w:p>
   </w:comment>
-  <w:comment w:id="11" w:author="andrea tocci" w:date="2025-11-30T12:21:00Z" w:initials="at">
+  <w:comment w:id="14" w:author="andrea tocci" w:date="2025-11-30T12:21:00Z" w:initials="at">
     <w:p>
       <w:pPr>
         <w:pStyle w:val="Testocommento"/>
@@ -2906,7 +4085,7 @@
       </w:r>
     </w:p>
   </w:comment>
-  <w:comment w:id="12" w:author="andrea tocci" w:date="2025-11-30T12:40:00Z" w:initials="at">
+  <w:comment w:id="17" w:author="andrea tocci" w:date="2025-11-30T18:53:00Z" w:initials="at">
     <w:p>
       <w:pPr>
         <w:pStyle w:val="Testocommento"/>
@@ -2918,7 +4097,43 @@
         <w:annotationRef/>
       </w:r>
       <w:r>
-        <w:t>Da modificare</w:t>
+        <w:t>Valutare bene come fare questa sezione GOREM</w:t>
+      </w:r>
+    </w:p>
+  </w:comment>
+  <w:comment w:id="20" w:author="andrea tocci" w:date="2025-12-05T12:51:00Z" w:initials="at">
+    <w:p>
+      <w:pPr>
+        <w:pStyle w:val="Testocommento"/>
+      </w:pPr>
+      <w:r>
+        <w:rPr>
+          <w:rStyle w:val="Rimandocommento"/>
+        </w:rPr>
+        <w:annotationRef/>
+      </w:r>
+      <w:r>
+        <w:t>Oppure:</w:t>
+      </w:r>
+      <w:r>
+        <w:br/>
+        <w:t>Sono interessate a registrare interventi certificati per offrire servizi a valore aggiunto e garantire la sicurezza delle installazioni, distinguendosi dagli operai non autorizzati</w:t>
+      </w:r>
+    </w:p>
+  </w:comment>
+  <w:comment w:id="21" w:author="andrea tocci" w:date="2025-12-05T16:47:00Z" w:initials="at">
+    <w:p>
+      <w:pPr>
+        <w:pStyle w:val="Testocommento"/>
+      </w:pPr>
+      <w:r>
+        <w:rPr>
+          <w:rStyle w:val="Rimandocommento"/>
+        </w:rPr>
+        <w:annotationRef/>
+      </w:r>
+      <w:r>
+        <w:t xml:space="preserve">Aggiungere qua collegamento immagine </w:t>
       </w:r>
     </w:p>
   </w:comment>
@@ -2927,6 +4142,7 @@
 
 <file path=word/commentsExtended.xml><?xml version="1.0" encoding="utf-8"?>
 <w15:commentsEx xmlns:wpc="http://schemas.microsoft.com/office/word/2010/wordprocessingCanvas" xmlns:cx="http://schemas.microsoft.com/office/drawing/2014/chartex" xmlns:cx1="http://schemas.microsoft.com/office/drawing/2015/9/8/chartex" xmlns:cx2="http://schemas.microsoft.com/office/drawing/2015/10/21/chartex" xmlns:cx3="http://schemas.microsoft.com/office/drawing/2016/5/9/chartex" xmlns:cx4="http://schemas.microsoft.com/office/drawing/2016/5/10/chartex" xmlns:cx5="http://schemas.microsoft.com/office/drawing/2016/5/11/chartex" xmlns:cx6="http://schemas.microsoft.com/office/drawing/2016/5/12/chartex" xmlns:cx7="http://schemas.microsoft.com/office/drawing/2016/5/13/chartex" xmlns:cx8="http://schemas.microsoft.com/office/drawing/2016/5/14/chartex" xmlns:mc="http://schemas.openxmlformats.org/markup-compatibility/2006" xmlns:aink="http://schemas.microsoft.com/office/drawing/2016/ink" xmlns:am3d="http://schemas.microsoft.com/office/drawing/2017/model3d" xmlns:o="urn:schemas-microsoft-com:office:office" xmlns:oel="http://schemas.microsoft.com/office/2019/extlst" xmlns:r="http://schemas.openxmlformats.org/officeDocument/2006/relationships" xmlns:m="http://schemas.openxmlformats.org/officeDocument/2006/math" xmlns:v="urn:schemas-microsoft-com:vml" xmlns:wp14="http://schemas.microsoft.com/office/word/2010/wordprocessingDrawing" xmlns:wp="http://schemas.openxmlformats.org/drawingml/2006/wordprocessingDrawing" xmlns:w10="urn:schemas-microsoft-com:office:word" xmlns:w="http://schemas.openxmlformats.org/wordprocessingml/2006/main" xmlns:w14="http://schemas.microsoft.com/office/word/2010/wordml" xmlns:w15="http://schemas.microsoft.com/office/word/2012/wordml" xmlns:w16cex="http://schemas.microsoft.com/office/word/2018/wordml/cex" xmlns:w16cid="http://schemas.microsoft.com/office/word/2016/wordml/cid" xmlns:w16="http://schemas.microsoft.com/office/word/2018/wordml" xmlns:w16du="http://schemas.microsoft.com/office/word/2023/wordml/word16du" xmlns:w16sdtdh="http://schemas.microsoft.com/office/word/2020/wordml/sdtdatahash" xmlns:w16sdtfl="http://schemas.microsoft.com/office/word/2024/wordml/sdtformatlock" xmlns:w16se="http://schemas.microsoft.com/office/word/2015/wordml/symex" xmlns:wpg="http://schemas.microsoft.com/office/word/2010/wordprocessingGroup" xmlns:wpi="http://schemas.microsoft.com/office/word/2010/wordprocessingInk" xmlns:wne="http://schemas.microsoft.com/office/word/2006/wordml" xmlns:wps="http://schemas.microsoft.com/office/word/2010/wordprocessingShape" mc:Ignorable="w14 w15 w16se w16cid w16 w16cex w16sdtdh w16sdtfl w16du wp14">
+  <w15:commentEx w15:paraId="40580D3F" w15:done="0"/>
   <w15:commentEx w15:paraId="70CB7E6B" w15:done="0"/>
   <w15:commentEx w15:paraId="3B2D5E76" w15:done="0"/>
   <w15:commentEx w15:paraId="03E8373A" w15:done="0"/>
@@ -2934,12 +4150,15 @@
   <w15:commentEx w15:paraId="56D88F88" w15:done="0"/>
   <w15:commentEx w15:paraId="75D6A7C9" w15:paraIdParent="56D88F88" w15:done="0"/>
   <w15:commentEx w15:paraId="60FBD35B" w15:done="0"/>
-  <w15:commentEx w15:paraId="57E4EB35" w15:done="0"/>
+  <w15:commentEx w15:paraId="295D40AA" w15:done="0"/>
+  <w15:commentEx w15:paraId="395E4803" w15:done="0"/>
+  <w15:commentEx w15:paraId="00001624" w15:done="0"/>
 </w15:commentsEx>
 </file>
 
 <file path=word/commentsExtensible.xml><?xml version="1.0" encoding="utf-8"?>
 <w16cex:commentsExtensible xmlns:wpc="http://schemas.microsoft.com/office/word/2010/wordprocessingCanvas" xmlns:cx="http://schemas.microsoft.com/office/drawing/2014/chartex" xmlns:cx1="http://schemas.microsoft.com/office/drawing/2015/9/8/chartex" xmlns:cx2="http://schemas.microsoft.com/office/drawing/2015/10/21/chartex" xmlns:cx3="http://schemas.microsoft.com/office/drawing/2016/5/9/chartex" xmlns:cx4="http://schemas.microsoft.com/office/drawing/2016/5/10/chartex" xmlns:cx5="http://schemas.microsoft.com/office/drawing/2016/5/11/chartex" xmlns:cx6="http://schemas.microsoft.com/office/drawing/2016/5/12/chartex" xmlns:cx7="http://schemas.microsoft.com/office/drawing/2016/5/13/chartex" xmlns:cx8="http://schemas.microsoft.com/office/drawing/2016/5/14/chartex" xmlns:cr="http://schemas.microsoft.com/office/comments/2020/reactions" xmlns:mc="http://schemas.openxmlformats.org/markup-compatibility/2006" xmlns:aink="http://schemas.microsoft.com/office/drawing/2016/ink" xmlns:am3d="http://schemas.microsoft.com/office/drawing/2017/model3d" xmlns:o="urn:schemas-microsoft-com:office:office" xmlns:oel="http://schemas.microsoft.com/office/2019/extlst" xmlns:r="http://schemas.openxmlformats.org/officeDocument/2006/relationships" xmlns:m="http://schemas.openxmlformats.org/officeDocument/2006/math" xmlns:v="urn:schemas-microsoft-com:vml" xmlns:wp14="http://schemas.microsoft.com/office/word/2010/wordprocessingDrawing" xmlns:wp="http://schemas.openxmlformats.org/drawingml/2006/wordprocessingDrawing" xmlns:w10="urn:schemas-microsoft-com:office:word" xmlns:w="http://schemas.openxmlformats.org/wordprocessingml/2006/main" xmlns:w14="http://schemas.microsoft.com/office/word/2010/wordml" xmlns:w15="http://schemas.microsoft.com/office/word/2012/wordml" xmlns:w16cex="http://schemas.microsoft.com/office/word/2018/wordml/cex" xmlns:w16cid="http://schemas.microsoft.com/office/word/2016/wordml/cid" xmlns:w16="http://schemas.microsoft.com/office/word/2018/wordml" xmlns:w16du="http://schemas.microsoft.com/office/word/2023/wordml/word16du" xmlns:w16sdtdh="http://schemas.microsoft.com/office/word/2020/wordml/sdtdatahash" xmlns:w16sdtfl="http://schemas.microsoft.com/office/word/2024/wordml/sdtformatlock" xmlns:w16se="http://schemas.microsoft.com/office/word/2015/wordml/symex" xmlns:wpg="http://schemas.microsoft.com/office/word/2010/wordprocessingGroup" xmlns:wpi="http://schemas.microsoft.com/office/word/2010/wordprocessingInk" xmlns:wne="http://schemas.microsoft.com/office/word/2006/wordml" xmlns:wps="http://schemas.microsoft.com/office/word/2010/wordprocessingShape" mc:Ignorable="w14 w15 w16se w16cid w16 w16cex w16sdtdh w16sdtfl cr w16du wp14">
+  <w16cex:commentExtensible w16cex:durableId="4C71C8B3" w16cex:dateUtc="2025-12-05T15:48:00Z"/>
   <w16cex:commentExtensible w16cex:durableId="7101989E" w16cex:dateUtc="2025-11-27T15:40:00Z"/>
   <w16cex:commentExtensible w16cex:durableId="4DF3F11A" w16cex:dateUtc="2025-11-27T15:57:00Z"/>
   <w16cex:commentExtensible w16cex:durableId="47C7C8EB" w16cex:dateUtc="2025-11-27T16:00:00Z"/>
@@ -2947,12 +4166,15 @@
   <w16cex:commentExtensible w16cex:durableId="65EDC299" w16cex:dateUtc="2025-11-27T16:03:00Z"/>
   <w16cex:commentExtensible w16cex:durableId="24818560" w16cex:dateUtc="2025-11-27T16:07:00Z"/>
   <w16cex:commentExtensible w16cex:durableId="0DA0E3E6" w16cex:dateUtc="2025-11-30T11:21:00Z"/>
-  <w16cex:commentExtensible w16cex:durableId="78F05A5D" w16cex:dateUtc="2025-11-30T11:40:00Z"/>
+  <w16cex:commentExtensible w16cex:durableId="133B588D" w16cex:dateUtc="2025-11-30T17:53:00Z"/>
+  <w16cex:commentExtensible w16cex:durableId="487CD67C" w16cex:dateUtc="2025-12-05T11:51:00Z"/>
+  <w16cex:commentExtensible w16cex:durableId="40F9872B" w16cex:dateUtc="2025-12-05T15:47:00Z"/>
 </w16cex:commentsExtensible>
 </file>
 
 <file path=word/commentsIds.xml><?xml version="1.0" encoding="utf-8"?>
 <w16cid:commentsIds xmlns:wpc="http://schemas.microsoft.com/office/word/2010/wordprocessingCanvas" xmlns:cx="http://schemas.microsoft.com/office/drawing/2014/chartex" xmlns:cx1="http://schemas.microsoft.com/office/drawing/2015/9/8/chartex" xmlns:cx2="http://schemas.microsoft.com/office/drawing/2015/10/21/chartex" xmlns:cx3="http://schemas.microsoft.com/office/drawing/2016/5/9/chartex" xmlns:cx4="http://schemas.microsoft.com/office/drawing/2016/5/10/chartex" xmlns:cx5="http://schemas.microsoft.com/office/drawing/2016/5/11/chartex" xmlns:cx6="http://schemas.microsoft.com/office/drawing/2016/5/12/chartex" xmlns:cx7="http://schemas.microsoft.com/office/drawing/2016/5/13/chartex" xmlns:cx8="http://schemas.microsoft.com/office/drawing/2016/5/14/chartex" xmlns:mc="http://schemas.openxmlformats.org/markup-compatibility/2006" xmlns:aink="http://schemas.microsoft.com/office/drawing/2016/ink" xmlns:am3d="http://schemas.microsoft.com/office/drawing/2017/model3d" xmlns:o="urn:schemas-microsoft-com:office:office" xmlns:oel="http://schemas.microsoft.com/office/2019/extlst" xmlns:r="http://schemas.openxmlformats.org/officeDocument/2006/relationships" xmlns:m="http://schemas.openxmlformats.org/officeDocument/2006/math" xmlns:v="urn:schemas-microsoft-com:vml" xmlns:wp14="http://schemas.microsoft.com/office/word/2010/wordprocessingDrawing" xmlns:wp="http://schemas.openxmlformats.org/drawingml/2006/wordprocessingDrawing" xmlns:w10="urn:schemas-microsoft-com:office:word" xmlns:w="http://schemas.openxmlformats.org/wordprocessingml/2006/main" xmlns:w14="http://schemas.microsoft.com/office/word/2010/wordml" xmlns:w15="http://schemas.microsoft.com/office/word/2012/wordml" xmlns:w16cex="http://schemas.microsoft.com/office/word/2018/wordml/cex" xmlns:w16cid="http://schemas.microsoft.com/office/word/2016/wordml/cid" xmlns:w16="http://schemas.microsoft.com/office/word/2018/wordml" xmlns:w16du="http://schemas.microsoft.com/office/word/2023/wordml/word16du" xmlns:w16sdtdh="http://schemas.microsoft.com/office/word/2020/wordml/sdtdatahash" xmlns:w16sdtfl="http://schemas.microsoft.com/office/word/2024/wordml/sdtformatlock" xmlns:w16se="http://schemas.microsoft.com/office/word/2015/wordml/symex" xmlns:wpg="http://schemas.microsoft.com/office/word/2010/wordprocessingGroup" xmlns:wpi="http://schemas.microsoft.com/office/word/2010/wordprocessingInk" xmlns:wne="http://schemas.microsoft.com/office/word/2006/wordml" xmlns:wps="http://schemas.microsoft.com/office/word/2010/wordprocessingShape" mc:Ignorable="w14 w15 w16se w16cid w16 w16cex w16sdtdh w16sdtfl w16du wp14">
+  <w16cid:commentId w16cid:paraId="40580D3F" w16cid:durableId="4C71C8B3"/>
   <w16cid:commentId w16cid:paraId="70CB7E6B" w16cid:durableId="7101989E"/>
   <w16cid:commentId w16cid:paraId="3B2D5E76" w16cid:durableId="4DF3F11A"/>
   <w16cid:commentId w16cid:paraId="03E8373A" w16cid:durableId="47C7C8EB"/>
@@ -2960,7 +4182,9 @@
   <w16cid:commentId w16cid:paraId="56D88F88" w16cid:durableId="65EDC299"/>
   <w16cid:commentId w16cid:paraId="75D6A7C9" w16cid:durableId="24818560"/>
   <w16cid:commentId w16cid:paraId="60FBD35B" w16cid:durableId="0DA0E3E6"/>
-  <w16cid:commentId w16cid:paraId="57E4EB35" w16cid:durableId="78F05A5D"/>
+  <w16cid:commentId w16cid:paraId="295D40AA" w16cid:durableId="133B588D"/>
+  <w16cid:commentId w16cid:paraId="395E4803" w16cid:durableId="487CD67C"/>
+  <w16cid:commentId w16cid:paraId="00001624" w16cid:durableId="40F9872B"/>
 </w16cid:commentsIds>
 </file>
 
@@ -3223,6 +4447,118 @@
     </w:lvl>
   </w:abstractNum>
   <w:abstractNum w:abstractNumId="1" w15:restartNumberingAfterBreak="0">
+    <w:nsid w:val="0A8A1031"/>
+    <w:multiLevelType w:val="hybridMultilevel"/>
+    <w:tmpl w:val="CA9C5CA0"/>
+    <w:lvl w:ilvl="0" w:tplc="524C85F6">
+      <w:numFmt w:val="bullet"/>
+      <w:lvlText w:val=""/>
+      <w:lvlJc w:val="left"/>
+      <w:pPr>
+        <w:ind w:left="1080" w:hanging="360"/>
+      </w:pPr>
+      <w:rPr>
+        <w:rFonts w:ascii="Wingdings" w:eastAsiaTheme="minorHAnsi" w:hAnsi="Wingdings" w:cstheme="minorBidi" w:hint="default"/>
+      </w:rPr>
+    </w:lvl>
+    <w:lvl w:ilvl="1" w:tplc="04100003" w:tentative="1">
+      <w:start w:val="1"/>
+      <w:numFmt w:val="bullet"/>
+      <w:lvlText w:val="o"/>
+      <w:lvlJc w:val="left"/>
+      <w:pPr>
+        <w:ind w:left="1800" w:hanging="360"/>
+      </w:pPr>
+      <w:rPr>
+        <w:rFonts w:ascii="Courier New" w:hAnsi="Courier New" w:cs="Courier New" w:hint="default"/>
+      </w:rPr>
+    </w:lvl>
+    <w:lvl w:ilvl="2" w:tplc="04100005" w:tentative="1">
+      <w:start w:val="1"/>
+      <w:numFmt w:val="bullet"/>
+      <w:lvlText w:val=""/>
+      <w:lvlJc w:val="left"/>
+      <w:pPr>
+        <w:ind w:left="2520" w:hanging="360"/>
+      </w:pPr>
+      <w:rPr>
+        <w:rFonts w:ascii="Wingdings" w:hAnsi="Wingdings" w:hint="default"/>
+      </w:rPr>
+    </w:lvl>
+    <w:lvl w:ilvl="3" w:tplc="04100001" w:tentative="1">
+      <w:start w:val="1"/>
+      <w:numFmt w:val="bullet"/>
+      <w:lvlText w:val=""/>
+      <w:lvlJc w:val="left"/>
+      <w:pPr>
+        <w:ind w:left="3240" w:hanging="360"/>
+      </w:pPr>
+      <w:rPr>
+        <w:rFonts w:ascii="Symbol" w:hAnsi="Symbol" w:hint="default"/>
+      </w:rPr>
+    </w:lvl>
+    <w:lvl w:ilvl="4" w:tplc="04100003" w:tentative="1">
+      <w:start w:val="1"/>
+      <w:numFmt w:val="bullet"/>
+      <w:lvlText w:val="o"/>
+      <w:lvlJc w:val="left"/>
+      <w:pPr>
+        <w:ind w:left="3960" w:hanging="360"/>
+      </w:pPr>
+      <w:rPr>
+        <w:rFonts w:ascii="Courier New" w:hAnsi="Courier New" w:cs="Courier New" w:hint="default"/>
+      </w:rPr>
+    </w:lvl>
+    <w:lvl w:ilvl="5" w:tplc="04100005" w:tentative="1">
+      <w:start w:val="1"/>
+      <w:numFmt w:val="bullet"/>
+      <w:lvlText w:val=""/>
+      <w:lvlJc w:val="left"/>
+      <w:pPr>
+        <w:ind w:left="4680" w:hanging="360"/>
+      </w:pPr>
+      <w:rPr>
+        <w:rFonts w:ascii="Wingdings" w:hAnsi="Wingdings" w:hint="default"/>
+      </w:rPr>
+    </w:lvl>
+    <w:lvl w:ilvl="6" w:tplc="04100001" w:tentative="1">
+      <w:start w:val="1"/>
+      <w:numFmt w:val="bullet"/>
+      <w:lvlText w:val=""/>
+      <w:lvlJc w:val="left"/>
+      <w:pPr>
+        <w:ind w:left="5400" w:hanging="360"/>
+      </w:pPr>
+      <w:rPr>
+        <w:rFonts w:ascii="Symbol" w:hAnsi="Symbol" w:hint="default"/>
+      </w:rPr>
+    </w:lvl>
+    <w:lvl w:ilvl="7" w:tplc="04100003" w:tentative="1">
+      <w:start w:val="1"/>
+      <w:numFmt w:val="bullet"/>
+      <w:lvlText w:val="o"/>
+      <w:lvlJc w:val="left"/>
+      <w:pPr>
+        <w:ind w:left="6120" w:hanging="360"/>
+      </w:pPr>
+      <w:rPr>
+        <w:rFonts w:ascii="Courier New" w:hAnsi="Courier New" w:cs="Courier New" w:hint="default"/>
+      </w:rPr>
+    </w:lvl>
+    <w:lvl w:ilvl="8" w:tplc="04100005" w:tentative="1">
+      <w:start w:val="1"/>
+      <w:numFmt w:val="bullet"/>
+      <w:lvlText w:val=""/>
+      <w:lvlJc w:val="left"/>
+      <w:pPr>
+        <w:ind w:left="6840" w:hanging="360"/>
+      </w:pPr>
+      <w:rPr>
+        <w:rFonts w:ascii="Wingdings" w:hAnsi="Wingdings" w:hint="default"/>
+      </w:rPr>
+    </w:lvl>
+  </w:abstractNum>
+  <w:abstractNum w:abstractNumId="2" w15:restartNumberingAfterBreak="0">
     <w:nsid w:val="0D8D7A61"/>
     <w:multiLevelType w:val="multilevel"/>
     <w:tmpl w:val="0410001F"/>
@@ -3308,7 +4644,7 @@
       </w:pPr>
     </w:lvl>
   </w:abstractNum>
-  <w:abstractNum w:abstractNumId="2" w15:restartNumberingAfterBreak="0">
+  <w:abstractNum w:abstractNumId="3" w15:restartNumberingAfterBreak="0">
     <w:nsid w:val="1AEB6AB2"/>
     <w:multiLevelType w:val="hybridMultilevel"/>
     <w:tmpl w:val="00540886"/>
@@ -3421,7 +4757,7 @@
       </w:rPr>
     </w:lvl>
   </w:abstractNum>
-  <w:abstractNum w:abstractNumId="3" w15:restartNumberingAfterBreak="0">
+  <w:abstractNum w:abstractNumId="4" w15:restartNumberingAfterBreak="0">
     <w:nsid w:val="1BE9709D"/>
     <w:multiLevelType w:val="hybridMultilevel"/>
     <w:tmpl w:val="31B0AF0C"/>
@@ -3534,7 +4870,7 @@
       </w:rPr>
     </w:lvl>
   </w:abstractNum>
-  <w:abstractNum w:abstractNumId="4" w15:restartNumberingAfterBreak="0">
+  <w:abstractNum w:abstractNumId="5" w15:restartNumberingAfterBreak="0">
     <w:nsid w:val="1DD247AA"/>
     <w:multiLevelType w:val="hybridMultilevel"/>
     <w:tmpl w:val="5EEE5366"/>
@@ -3623,7 +4959,7 @@
       </w:pPr>
     </w:lvl>
   </w:abstractNum>
-  <w:abstractNum w:abstractNumId="5" w15:restartNumberingAfterBreak="0">
+  <w:abstractNum w:abstractNumId="6" w15:restartNumberingAfterBreak="0">
     <w:nsid w:val="2F47682B"/>
     <w:multiLevelType w:val="hybridMultilevel"/>
     <w:tmpl w:val="3B20CE1C"/>
@@ -3712,7 +5048,7 @@
       </w:pPr>
     </w:lvl>
   </w:abstractNum>
-  <w:abstractNum w:abstractNumId="6" w15:restartNumberingAfterBreak="0">
+  <w:abstractNum w:abstractNumId="7" w15:restartNumberingAfterBreak="0">
     <w:nsid w:val="37880B4D"/>
     <w:multiLevelType w:val="multilevel"/>
     <w:tmpl w:val="0410001F"/>
@@ -3798,7 +5134,7 @@
       </w:pPr>
     </w:lvl>
   </w:abstractNum>
-  <w:abstractNum w:abstractNumId="7" w15:restartNumberingAfterBreak="0">
+  <w:abstractNum w:abstractNumId="8" w15:restartNumberingAfterBreak="0">
     <w:nsid w:val="3E5C0209"/>
     <w:multiLevelType w:val="hybridMultilevel"/>
     <w:tmpl w:val="87EAAD0E"/>
@@ -3911,7 +5247,7 @@
       </w:rPr>
     </w:lvl>
   </w:abstractNum>
-  <w:abstractNum w:abstractNumId="8" w15:restartNumberingAfterBreak="0">
+  <w:abstractNum w:abstractNumId="9" w15:restartNumberingAfterBreak="0">
     <w:nsid w:val="48581CAD"/>
     <w:multiLevelType w:val="hybridMultilevel"/>
     <w:tmpl w:val="B0D45ACE"/>
@@ -4024,7 +5360,7 @@
       </w:rPr>
     </w:lvl>
   </w:abstractNum>
-  <w:abstractNum w:abstractNumId="9" w15:restartNumberingAfterBreak="0">
+  <w:abstractNum w:abstractNumId="10" w15:restartNumberingAfterBreak="0">
     <w:nsid w:val="4EA3126C"/>
     <w:multiLevelType w:val="multilevel"/>
     <w:tmpl w:val="0410001F"/>
@@ -4034,7 +5370,7 @@
       <w:lvlText w:val="%1."/>
       <w:lvlJc w:val="left"/>
       <w:pPr>
-        <w:ind w:left="1068" w:hanging="360"/>
+        <w:ind w:left="720" w:hanging="360"/>
       </w:pPr>
     </w:lvl>
     <w:lvl w:ilvl="1">
@@ -4043,7 +5379,7 @@
       <w:lvlText w:val="%1.%2."/>
       <w:lvlJc w:val="left"/>
       <w:pPr>
-        <w:ind w:left="1500" w:hanging="432"/>
+        <w:ind w:left="1152" w:hanging="432"/>
       </w:pPr>
     </w:lvl>
     <w:lvl w:ilvl="2">
@@ -4052,7 +5388,7 @@
       <w:lvlText w:val="%1.%2.%3."/>
       <w:lvlJc w:val="left"/>
       <w:pPr>
-        <w:ind w:left="1932" w:hanging="504"/>
+        <w:ind w:left="1584" w:hanging="504"/>
       </w:pPr>
     </w:lvl>
     <w:lvl w:ilvl="3">
@@ -4061,7 +5397,7 @@
       <w:lvlText w:val="%1.%2.%3.%4."/>
       <w:lvlJc w:val="left"/>
       <w:pPr>
-        <w:ind w:left="2436" w:hanging="648"/>
+        <w:ind w:left="2088" w:hanging="648"/>
       </w:pPr>
     </w:lvl>
     <w:lvl w:ilvl="4">
@@ -4070,7 +5406,7 @@
       <w:lvlText w:val="%1.%2.%3.%4.%5."/>
       <w:lvlJc w:val="left"/>
       <w:pPr>
-        <w:ind w:left="2940" w:hanging="792"/>
+        <w:ind w:left="2592" w:hanging="792"/>
       </w:pPr>
     </w:lvl>
     <w:lvl w:ilvl="5">
@@ -4079,7 +5415,7 @@
       <w:lvlText w:val="%1.%2.%3.%4.%5.%6."/>
       <w:lvlJc w:val="left"/>
       <w:pPr>
-        <w:ind w:left="3444" w:hanging="936"/>
+        <w:ind w:left="3096" w:hanging="936"/>
       </w:pPr>
     </w:lvl>
     <w:lvl w:ilvl="6">
@@ -4088,7 +5424,7 @@
       <w:lvlText w:val="%1.%2.%3.%4.%5.%6.%7."/>
       <w:lvlJc w:val="left"/>
       <w:pPr>
-        <w:ind w:left="3948" w:hanging="1080"/>
+        <w:ind w:left="3600" w:hanging="1080"/>
       </w:pPr>
     </w:lvl>
     <w:lvl w:ilvl="7">
@@ -4097,7 +5433,7 @@
       <w:lvlText w:val="%1.%2.%3.%4.%5.%6.%7.%8."/>
       <w:lvlJc w:val="left"/>
       <w:pPr>
-        <w:ind w:left="4452" w:hanging="1224"/>
+        <w:ind w:left="4104" w:hanging="1224"/>
       </w:pPr>
     </w:lvl>
     <w:lvl w:ilvl="8">
@@ -4106,11 +5442,237 @@
       <w:lvlText w:val="%1.%2.%3.%4.%5.%6.%7.%8.%9."/>
       <w:lvlJc w:val="left"/>
       <w:pPr>
-        <w:ind w:left="5028" w:hanging="1440"/>
+        <w:ind w:left="4680" w:hanging="1440"/>
       </w:pPr>
     </w:lvl>
   </w:abstractNum>
-  <w:abstractNum w:abstractNumId="10" w15:restartNumberingAfterBreak="0">
+  <w:abstractNum w:abstractNumId="11" w15:restartNumberingAfterBreak="0">
+    <w:nsid w:val="51B7297E"/>
+    <w:multiLevelType w:val="hybridMultilevel"/>
+    <w:tmpl w:val="0178D5DA"/>
+    <w:lvl w:ilvl="0" w:tplc="04100001">
+      <w:start w:val="1"/>
+      <w:numFmt w:val="bullet"/>
+      <w:lvlText w:val=""/>
+      <w:lvlJc w:val="left"/>
+      <w:pPr>
+        <w:ind w:left="720" w:hanging="360"/>
+      </w:pPr>
+      <w:rPr>
+        <w:rFonts w:ascii="Symbol" w:hAnsi="Symbol" w:hint="default"/>
+      </w:rPr>
+    </w:lvl>
+    <w:lvl w:ilvl="1" w:tplc="04100003" w:tentative="1">
+      <w:start w:val="1"/>
+      <w:numFmt w:val="bullet"/>
+      <w:lvlText w:val="o"/>
+      <w:lvlJc w:val="left"/>
+      <w:pPr>
+        <w:ind w:left="1440" w:hanging="360"/>
+      </w:pPr>
+      <w:rPr>
+        <w:rFonts w:ascii="Courier New" w:hAnsi="Courier New" w:cs="Courier New" w:hint="default"/>
+      </w:rPr>
+    </w:lvl>
+    <w:lvl w:ilvl="2" w:tplc="04100005" w:tentative="1">
+      <w:start w:val="1"/>
+      <w:numFmt w:val="bullet"/>
+      <w:lvlText w:val=""/>
+      <w:lvlJc w:val="left"/>
+      <w:pPr>
+        <w:ind w:left="2160" w:hanging="360"/>
+      </w:pPr>
+      <w:rPr>
+        <w:rFonts w:ascii="Wingdings" w:hAnsi="Wingdings" w:hint="default"/>
+      </w:rPr>
+    </w:lvl>
+    <w:lvl w:ilvl="3" w:tplc="04100001" w:tentative="1">
+      <w:start w:val="1"/>
+      <w:numFmt w:val="bullet"/>
+      <w:lvlText w:val=""/>
+      <w:lvlJc w:val="left"/>
+      <w:pPr>
+        <w:ind w:left="2880" w:hanging="360"/>
+      </w:pPr>
+      <w:rPr>
+        <w:rFonts w:ascii="Symbol" w:hAnsi="Symbol" w:hint="default"/>
+      </w:rPr>
+    </w:lvl>
+    <w:lvl w:ilvl="4" w:tplc="04100003" w:tentative="1">
+      <w:start w:val="1"/>
+      <w:numFmt w:val="bullet"/>
+      <w:lvlText w:val="o"/>
+      <w:lvlJc w:val="left"/>
+      <w:pPr>
+        <w:ind w:left="3600" w:hanging="360"/>
+      </w:pPr>
+      <w:rPr>
+        <w:rFonts w:ascii="Courier New" w:hAnsi="Courier New" w:cs="Courier New" w:hint="default"/>
+      </w:rPr>
+    </w:lvl>
+    <w:lvl w:ilvl="5" w:tplc="04100005" w:tentative="1">
+      <w:start w:val="1"/>
+      <w:numFmt w:val="bullet"/>
+      <w:lvlText w:val=""/>
+      <w:lvlJc w:val="left"/>
+      <w:pPr>
+        <w:ind w:left="4320" w:hanging="360"/>
+      </w:pPr>
+      <w:rPr>
+        <w:rFonts w:ascii="Wingdings" w:hAnsi="Wingdings" w:hint="default"/>
+      </w:rPr>
+    </w:lvl>
+    <w:lvl w:ilvl="6" w:tplc="04100001" w:tentative="1">
+      <w:start w:val="1"/>
+      <w:numFmt w:val="bullet"/>
+      <w:lvlText w:val=""/>
+      <w:lvlJc w:val="left"/>
+      <w:pPr>
+        <w:ind w:left="5040" w:hanging="360"/>
+      </w:pPr>
+      <w:rPr>
+        <w:rFonts w:ascii="Symbol" w:hAnsi="Symbol" w:hint="default"/>
+      </w:rPr>
+    </w:lvl>
+    <w:lvl w:ilvl="7" w:tplc="04100003" w:tentative="1">
+      <w:start w:val="1"/>
+      <w:numFmt w:val="bullet"/>
+      <w:lvlText w:val="o"/>
+      <w:lvlJc w:val="left"/>
+      <w:pPr>
+        <w:ind w:left="5760" w:hanging="360"/>
+      </w:pPr>
+      <w:rPr>
+        <w:rFonts w:ascii="Courier New" w:hAnsi="Courier New" w:cs="Courier New" w:hint="default"/>
+      </w:rPr>
+    </w:lvl>
+    <w:lvl w:ilvl="8" w:tplc="04100005" w:tentative="1">
+      <w:start w:val="1"/>
+      <w:numFmt w:val="bullet"/>
+      <w:lvlText w:val=""/>
+      <w:lvlJc w:val="left"/>
+      <w:pPr>
+        <w:ind w:left="6480" w:hanging="360"/>
+      </w:pPr>
+      <w:rPr>
+        <w:rFonts w:ascii="Wingdings" w:hAnsi="Wingdings" w:hint="default"/>
+      </w:rPr>
+    </w:lvl>
+  </w:abstractNum>
+  <w:abstractNum w:abstractNumId="12" w15:restartNumberingAfterBreak="0">
+    <w:nsid w:val="581B5BFA"/>
+    <w:multiLevelType w:val="hybridMultilevel"/>
+    <w:tmpl w:val="4AE47C60"/>
+    <w:lvl w:ilvl="0" w:tplc="04100003">
+      <w:start w:val="1"/>
+      <w:numFmt w:val="bullet"/>
+      <w:lvlText w:val="o"/>
+      <w:lvlJc w:val="left"/>
+      <w:pPr>
+        <w:ind w:left="1800" w:hanging="360"/>
+      </w:pPr>
+      <w:rPr>
+        <w:rFonts w:ascii="Courier New" w:hAnsi="Courier New" w:cs="Courier New" w:hint="default"/>
+      </w:rPr>
+    </w:lvl>
+    <w:lvl w:ilvl="1" w:tplc="04100003">
+      <w:start w:val="1"/>
+      <w:numFmt w:val="bullet"/>
+      <w:lvlText w:val="o"/>
+      <w:lvlJc w:val="left"/>
+      <w:pPr>
+        <w:ind w:left="2520" w:hanging="360"/>
+      </w:pPr>
+      <w:rPr>
+        <w:rFonts w:ascii="Courier New" w:hAnsi="Courier New" w:cs="Courier New" w:hint="default"/>
+      </w:rPr>
+    </w:lvl>
+    <w:lvl w:ilvl="2" w:tplc="04100005" w:tentative="1">
+      <w:start w:val="1"/>
+      <w:numFmt w:val="bullet"/>
+      <w:lvlText w:val=""/>
+      <w:lvlJc w:val="left"/>
+      <w:pPr>
+        <w:ind w:left="3240" w:hanging="360"/>
+      </w:pPr>
+      <w:rPr>
+        <w:rFonts w:ascii="Wingdings" w:hAnsi="Wingdings" w:hint="default"/>
+      </w:rPr>
+    </w:lvl>
+    <w:lvl w:ilvl="3" w:tplc="04100001" w:tentative="1">
+      <w:start w:val="1"/>
+      <w:numFmt w:val="bullet"/>
+      <w:lvlText w:val=""/>
+      <w:lvlJc w:val="left"/>
+      <w:pPr>
+        <w:ind w:left="3960" w:hanging="360"/>
+      </w:pPr>
+      <w:rPr>
+        <w:rFonts w:ascii="Symbol" w:hAnsi="Symbol" w:hint="default"/>
+      </w:rPr>
+    </w:lvl>
+    <w:lvl w:ilvl="4" w:tplc="04100003" w:tentative="1">
+      <w:start w:val="1"/>
+      <w:numFmt w:val="bullet"/>
+      <w:lvlText w:val="o"/>
+      <w:lvlJc w:val="left"/>
+      <w:pPr>
+        <w:ind w:left="4680" w:hanging="360"/>
+      </w:pPr>
+      <w:rPr>
+        <w:rFonts w:ascii="Courier New" w:hAnsi="Courier New" w:cs="Courier New" w:hint="default"/>
+      </w:rPr>
+    </w:lvl>
+    <w:lvl w:ilvl="5" w:tplc="04100005" w:tentative="1">
+      <w:start w:val="1"/>
+      <w:numFmt w:val="bullet"/>
+      <w:lvlText w:val=""/>
+      <w:lvlJc w:val="left"/>
+      <w:pPr>
+        <w:ind w:left="5400" w:hanging="360"/>
+      </w:pPr>
+      <w:rPr>
+        <w:rFonts w:ascii="Wingdings" w:hAnsi="Wingdings" w:hint="default"/>
+      </w:rPr>
+    </w:lvl>
+    <w:lvl w:ilvl="6" w:tplc="04100001" w:tentative="1">
+      <w:start w:val="1"/>
+      <w:numFmt w:val="bullet"/>
+      <w:lvlText w:val=""/>
+      <w:lvlJc w:val="left"/>
+      <w:pPr>
+        <w:ind w:left="6120" w:hanging="360"/>
+      </w:pPr>
+      <w:rPr>
+        <w:rFonts w:ascii="Symbol" w:hAnsi="Symbol" w:hint="default"/>
+      </w:rPr>
+    </w:lvl>
+    <w:lvl w:ilvl="7" w:tplc="04100003" w:tentative="1">
+      <w:start w:val="1"/>
+      <w:numFmt w:val="bullet"/>
+      <w:lvlText w:val="o"/>
+      <w:lvlJc w:val="left"/>
+      <w:pPr>
+        <w:ind w:left="6840" w:hanging="360"/>
+      </w:pPr>
+      <w:rPr>
+        <w:rFonts w:ascii="Courier New" w:hAnsi="Courier New" w:cs="Courier New" w:hint="default"/>
+      </w:rPr>
+    </w:lvl>
+    <w:lvl w:ilvl="8" w:tplc="04100005" w:tentative="1">
+      <w:start w:val="1"/>
+      <w:numFmt w:val="bullet"/>
+      <w:lvlText w:val=""/>
+      <w:lvlJc w:val="left"/>
+      <w:pPr>
+        <w:ind w:left="7560" w:hanging="360"/>
+      </w:pPr>
+      <w:rPr>
+        <w:rFonts w:ascii="Wingdings" w:hAnsi="Wingdings" w:hint="default"/>
+      </w:rPr>
+    </w:lvl>
+  </w:abstractNum>
+  <w:abstractNum w:abstractNumId="13" w15:restartNumberingAfterBreak="0">
     <w:nsid w:val="5D6E106C"/>
     <w:multiLevelType w:val="hybridMultilevel"/>
     <w:tmpl w:val="4C2CAF9C"/>
@@ -4199,7 +5761,120 @@
       </w:pPr>
     </w:lvl>
   </w:abstractNum>
-  <w:abstractNum w:abstractNumId="11" w15:restartNumberingAfterBreak="0">
+  <w:abstractNum w:abstractNumId="14" w15:restartNumberingAfterBreak="0">
+    <w:nsid w:val="60C47ED6"/>
+    <w:multiLevelType w:val="hybridMultilevel"/>
+    <w:tmpl w:val="53C8BA76"/>
+    <w:lvl w:ilvl="0" w:tplc="04100003">
+      <w:start w:val="1"/>
+      <w:numFmt w:val="bullet"/>
+      <w:lvlText w:val="o"/>
+      <w:lvlJc w:val="left"/>
+      <w:pPr>
+        <w:ind w:left="1800" w:hanging="360"/>
+      </w:pPr>
+      <w:rPr>
+        <w:rFonts w:ascii="Courier New" w:hAnsi="Courier New" w:cs="Courier New" w:hint="default"/>
+      </w:rPr>
+    </w:lvl>
+    <w:lvl w:ilvl="1" w:tplc="04100003" w:tentative="1">
+      <w:start w:val="1"/>
+      <w:numFmt w:val="bullet"/>
+      <w:lvlText w:val="o"/>
+      <w:lvlJc w:val="left"/>
+      <w:pPr>
+        <w:ind w:left="2520" w:hanging="360"/>
+      </w:pPr>
+      <w:rPr>
+        <w:rFonts w:ascii="Courier New" w:hAnsi="Courier New" w:cs="Courier New" w:hint="default"/>
+      </w:rPr>
+    </w:lvl>
+    <w:lvl w:ilvl="2" w:tplc="04100005" w:tentative="1">
+      <w:start w:val="1"/>
+      <w:numFmt w:val="bullet"/>
+      <w:lvlText w:val=""/>
+      <w:lvlJc w:val="left"/>
+      <w:pPr>
+        <w:ind w:left="3240" w:hanging="360"/>
+      </w:pPr>
+      <w:rPr>
+        <w:rFonts w:ascii="Wingdings" w:hAnsi="Wingdings" w:hint="default"/>
+      </w:rPr>
+    </w:lvl>
+    <w:lvl w:ilvl="3" w:tplc="04100001" w:tentative="1">
+      <w:start w:val="1"/>
+      <w:numFmt w:val="bullet"/>
+      <w:lvlText w:val=""/>
+      <w:lvlJc w:val="left"/>
+      <w:pPr>
+        <w:ind w:left="3960" w:hanging="360"/>
+      </w:pPr>
+      <w:rPr>
+        <w:rFonts w:ascii="Symbol" w:hAnsi="Symbol" w:hint="default"/>
+      </w:rPr>
+    </w:lvl>
+    <w:lvl w:ilvl="4" w:tplc="04100003" w:tentative="1">
+      <w:start w:val="1"/>
+      <w:numFmt w:val="bullet"/>
+      <w:lvlText w:val="o"/>
+      <w:lvlJc w:val="left"/>
+      <w:pPr>
+        <w:ind w:left="4680" w:hanging="360"/>
+      </w:pPr>
+      <w:rPr>
+        <w:rFonts w:ascii="Courier New" w:hAnsi="Courier New" w:cs="Courier New" w:hint="default"/>
+      </w:rPr>
+    </w:lvl>
+    <w:lvl w:ilvl="5" w:tplc="04100005" w:tentative="1">
+      <w:start w:val="1"/>
+      <w:numFmt w:val="bullet"/>
+      <w:lvlText w:val=""/>
+      <w:lvlJc w:val="left"/>
+      <w:pPr>
+        <w:ind w:left="5400" w:hanging="360"/>
+      </w:pPr>
+      <w:rPr>
+        <w:rFonts w:ascii="Wingdings" w:hAnsi="Wingdings" w:hint="default"/>
+      </w:rPr>
+    </w:lvl>
+    <w:lvl w:ilvl="6" w:tplc="04100001" w:tentative="1">
+      <w:start w:val="1"/>
+      <w:numFmt w:val="bullet"/>
+      <w:lvlText w:val=""/>
+      <w:lvlJc w:val="left"/>
+      <w:pPr>
+        <w:ind w:left="6120" w:hanging="360"/>
+      </w:pPr>
+      <w:rPr>
+        <w:rFonts w:ascii="Symbol" w:hAnsi="Symbol" w:hint="default"/>
+      </w:rPr>
+    </w:lvl>
+    <w:lvl w:ilvl="7" w:tplc="04100003" w:tentative="1">
+      <w:start w:val="1"/>
+      <w:numFmt w:val="bullet"/>
+      <w:lvlText w:val="o"/>
+      <w:lvlJc w:val="left"/>
+      <w:pPr>
+        <w:ind w:left="6840" w:hanging="360"/>
+      </w:pPr>
+      <w:rPr>
+        <w:rFonts w:ascii="Courier New" w:hAnsi="Courier New" w:cs="Courier New" w:hint="default"/>
+      </w:rPr>
+    </w:lvl>
+    <w:lvl w:ilvl="8" w:tplc="04100005" w:tentative="1">
+      <w:start w:val="1"/>
+      <w:numFmt w:val="bullet"/>
+      <w:lvlText w:val=""/>
+      <w:lvlJc w:val="left"/>
+      <w:pPr>
+        <w:ind w:left="7560" w:hanging="360"/>
+      </w:pPr>
+      <w:rPr>
+        <w:rFonts w:ascii="Wingdings" w:hAnsi="Wingdings" w:hint="default"/>
+      </w:rPr>
+    </w:lvl>
+  </w:abstractNum>
+  <w:abstractNum w:abstractNumId="15" w15:restartNumberingAfterBreak="0">
     <w:nsid w:val="630500CF"/>
     <w:multiLevelType w:val="hybridMultilevel"/>
     <w:tmpl w:val="50A65394"/>
@@ -4312,7 +5987,120 @@
       </w:rPr>
     </w:lvl>
   </w:abstractNum>
-  <w:abstractNum w:abstractNumId="12" w15:restartNumberingAfterBreak="0">
+  <w:abstractNum w:abstractNumId="16" w15:restartNumberingAfterBreak="0">
+    <w:nsid w:val="77BC298A"/>
+    <w:multiLevelType w:val="hybridMultilevel"/>
+    <w:tmpl w:val="505EA038"/>
+    <w:lvl w:ilvl="0" w:tplc="04100001">
+      <w:start w:val="1"/>
+      <w:numFmt w:val="bullet"/>
+      <w:lvlText w:val=""/>
+      <w:lvlJc w:val="left"/>
+      <w:pPr>
+        <w:ind w:left="720" w:hanging="360"/>
+      </w:pPr>
+      <w:rPr>
+        <w:rFonts w:ascii="Symbol" w:hAnsi="Symbol" w:hint="default"/>
+      </w:rPr>
+    </w:lvl>
+    <w:lvl w:ilvl="1" w:tplc="04100003">
+      <w:start w:val="1"/>
+      <w:numFmt w:val="bullet"/>
+      <w:lvlText w:val="o"/>
+      <w:lvlJc w:val="left"/>
+      <w:pPr>
+        <w:ind w:left="1800" w:hanging="360"/>
+      </w:pPr>
+      <w:rPr>
+        <w:rFonts w:ascii="Courier New" w:hAnsi="Courier New" w:cs="Courier New" w:hint="default"/>
+      </w:rPr>
+    </w:lvl>
+    <w:lvl w:ilvl="2" w:tplc="04100005" w:tentative="1">
+      <w:start w:val="1"/>
+      <w:numFmt w:val="bullet"/>
+      <w:lvlText w:val=""/>
+      <w:lvlJc w:val="left"/>
+      <w:pPr>
+        <w:ind w:left="2160" w:hanging="360"/>
+      </w:pPr>
+      <w:rPr>
+        <w:rFonts w:ascii="Wingdings" w:hAnsi="Wingdings" w:hint="default"/>
+      </w:rPr>
+    </w:lvl>
+    <w:lvl w:ilvl="3" w:tplc="04100001" w:tentative="1">
+      <w:start w:val="1"/>
+      <w:numFmt w:val="bullet"/>
+      <w:lvlText w:val=""/>
+      <w:lvlJc w:val="left"/>
+      <w:pPr>
+        <w:ind w:left="2880" w:hanging="360"/>
+      </w:pPr>
+      <w:rPr>
+        <w:rFonts w:ascii="Symbol" w:hAnsi="Symbol" w:hint="default"/>
+      </w:rPr>
+    </w:lvl>
+    <w:lvl w:ilvl="4" w:tplc="04100003" w:tentative="1">
+      <w:start w:val="1"/>
+      <w:numFmt w:val="bullet"/>
+      <w:lvlText w:val="o"/>
+      <w:lvlJc w:val="left"/>
+      <w:pPr>
+        <w:ind w:left="3600" w:hanging="360"/>
+      </w:pPr>
+      <w:rPr>
+        <w:rFonts w:ascii="Courier New" w:hAnsi="Courier New" w:cs="Courier New" w:hint="default"/>
+      </w:rPr>
+    </w:lvl>
+    <w:lvl w:ilvl="5" w:tplc="04100005" w:tentative="1">
+      <w:start w:val="1"/>
+      <w:numFmt w:val="bullet"/>
+      <w:lvlText w:val=""/>
+      <w:lvlJc w:val="left"/>
+      <w:pPr>
+        <w:ind w:left="4320" w:hanging="360"/>
+      </w:pPr>
+      <w:rPr>
+        <w:rFonts w:ascii="Wingdings" w:hAnsi="Wingdings" w:hint="default"/>
+      </w:rPr>
+    </w:lvl>
+    <w:lvl w:ilvl="6" w:tplc="04100001" w:tentative="1">
+      <w:start w:val="1"/>
+      <w:numFmt w:val="bullet"/>
+      <w:lvlText w:val=""/>
+      <w:lvlJc w:val="left"/>
+      <w:pPr>
+        <w:ind w:left="5040" w:hanging="360"/>
+      </w:pPr>
+      <w:rPr>
+        <w:rFonts w:ascii="Symbol" w:hAnsi="Symbol" w:hint="default"/>
+      </w:rPr>
+    </w:lvl>
+    <w:lvl w:ilvl="7" w:tplc="04100003" w:tentative="1">
+      <w:start w:val="1"/>
+      <w:numFmt w:val="bullet"/>
+      <w:lvlText w:val="o"/>
+      <w:lvlJc w:val="left"/>
+      <w:pPr>
+        <w:ind w:left="5760" w:hanging="360"/>
+      </w:pPr>
+      <w:rPr>
+        <w:rFonts w:ascii="Courier New" w:hAnsi="Courier New" w:cs="Courier New" w:hint="default"/>
+      </w:rPr>
+    </w:lvl>
+    <w:lvl w:ilvl="8" w:tplc="04100005" w:tentative="1">
+      <w:start w:val="1"/>
+      <w:numFmt w:val="bullet"/>
+      <w:lvlText w:val=""/>
+      <w:lvlJc w:val="left"/>
+      <w:pPr>
+        <w:ind w:left="6480" w:hanging="360"/>
+      </w:pPr>
+      <w:rPr>
+        <w:rFonts w:ascii="Wingdings" w:hAnsi="Wingdings" w:hint="default"/>
+      </w:rPr>
+    </w:lvl>
+  </w:abstractNum>
+  <w:abstractNum w:abstractNumId="17" w15:restartNumberingAfterBreak="0">
     <w:nsid w:val="7CE954BF"/>
     <w:multiLevelType w:val="multilevel"/>
     <w:tmpl w:val="0410001F"/>
@@ -4398,7 +6186,7 @@
       </w:pPr>
     </w:lvl>
   </w:abstractNum>
-  <w:abstractNum w:abstractNumId="13" w15:restartNumberingAfterBreak="0">
+  <w:abstractNum w:abstractNumId="18" w15:restartNumberingAfterBreak="0">
     <w:nsid w:val="7E7A5E96"/>
     <w:multiLevelType w:val="hybridMultilevel"/>
     <w:tmpl w:val="EE3C1908"/>
@@ -4512,46 +6300,61 @@
     </w:lvl>
   </w:abstractNum>
   <w:num w:numId="1" w16cid:durableId="1230002430">
+    <w:abstractNumId w:val="8"/>
+  </w:num>
+  <w:num w:numId="2" w16cid:durableId="433214586">
+    <w:abstractNumId w:val="4"/>
+  </w:num>
+  <w:num w:numId="3" w16cid:durableId="125240252">
+    <w:abstractNumId w:val="15"/>
+  </w:num>
+  <w:num w:numId="4" w16cid:durableId="955908372">
+    <w:abstractNumId w:val="3"/>
+  </w:num>
+  <w:num w:numId="5" w16cid:durableId="969364331">
+    <w:abstractNumId w:val="6"/>
+  </w:num>
+  <w:num w:numId="6" w16cid:durableId="587226565">
+    <w:abstractNumId w:val="13"/>
+  </w:num>
+  <w:num w:numId="7" w16cid:durableId="1417242621">
+    <w:abstractNumId w:val="5"/>
+  </w:num>
+  <w:num w:numId="8" w16cid:durableId="701367757">
     <w:abstractNumId w:val="7"/>
   </w:num>
-  <w:num w:numId="2" w16cid:durableId="433214586">
-    <w:abstractNumId w:val="3"/>
-  </w:num>
-  <w:num w:numId="3" w16cid:durableId="125240252">
-    <w:abstractNumId w:val="11"/>
-  </w:num>
-  <w:num w:numId="4" w16cid:durableId="955908372">
-    <w:abstractNumId w:val="2"/>
-  </w:num>
-  <w:num w:numId="5" w16cid:durableId="969364331">
-    <w:abstractNumId w:val="5"/>
-  </w:num>
-  <w:num w:numId="6" w16cid:durableId="587226565">
-    <w:abstractNumId w:val="10"/>
-  </w:num>
-  <w:num w:numId="7" w16cid:durableId="1417242621">
-    <w:abstractNumId w:val="4"/>
-  </w:num>
-  <w:num w:numId="8" w16cid:durableId="701367757">
-    <w:abstractNumId w:val="6"/>
-  </w:num>
   <w:num w:numId="9" w16cid:durableId="1906992097">
-    <w:abstractNumId w:val="12"/>
+    <w:abstractNumId w:val="17"/>
   </w:num>
   <w:num w:numId="10" w16cid:durableId="1272081321">
-    <w:abstractNumId w:val="1"/>
+    <w:abstractNumId w:val="2"/>
   </w:num>
   <w:num w:numId="11" w16cid:durableId="843083156">
     <w:abstractNumId w:val="0"/>
   </w:num>
   <w:num w:numId="12" w16cid:durableId="620964811">
-    <w:abstractNumId w:val="8"/>
+    <w:abstractNumId w:val="9"/>
   </w:num>
   <w:num w:numId="13" w16cid:durableId="2057315850">
-    <w:abstractNumId w:val="13"/>
+    <w:abstractNumId w:val="18"/>
   </w:num>
   <w:num w:numId="14" w16cid:durableId="1190222632">
-    <w:abstractNumId w:val="9"/>
+    <w:abstractNumId w:val="10"/>
+  </w:num>
+  <w:num w:numId="15" w16cid:durableId="1605725363">
+    <w:abstractNumId w:val="11"/>
+  </w:num>
+  <w:num w:numId="16" w16cid:durableId="66392100">
+    <w:abstractNumId w:val="16"/>
+  </w:num>
+  <w:num w:numId="17" w16cid:durableId="1515149031">
+    <w:abstractNumId w:val="1"/>
+  </w:num>
+  <w:num w:numId="18" w16cid:durableId="557932505">
+    <w:abstractNumId w:val="14"/>
+  </w:num>
+  <w:num w:numId="19" w16cid:durableId="1106576696">
+    <w:abstractNumId w:val="12"/>
   </w:num>
 </w:numbering>
 </file>
@@ -5726,6 +7529,38 @@
       <w:szCs w:val="20"/>
     </w:rPr>
   </w:style>
+  <w:style w:type="paragraph" w:styleId="Sommario3">
+    <w:name w:val="toc 3"/>
+    <w:basedOn w:val="Normale"/>
+    <w:next w:val="Normale"/>
+    <w:autoRedefine/>
+    <w:uiPriority w:val="39"/>
+    <w:unhideWhenUsed/>
+    <w:rsid w:val="00726EF6"/>
+    <w:pPr>
+      <w:spacing w:after="100"/>
+      <w:ind w:left="480"/>
+    </w:pPr>
+  </w:style>
+  <w:style w:type="paragraph" w:styleId="Didascalia">
+    <w:name w:val="caption"/>
+    <w:basedOn w:val="Normale"/>
+    <w:next w:val="Normale"/>
+    <w:uiPriority w:val="35"/>
+    <w:unhideWhenUsed/>
+    <w:qFormat/>
+    <w:rsid w:val="00D75B9D"/>
+    <w:pPr>
+      <w:spacing w:after="200" w:line="240" w:lineRule="auto"/>
+    </w:pPr>
+    <w:rPr>
+      <w:i/>
+      <w:iCs/>
+      <w:color w:val="0E2841" w:themeColor="text2"/>
+      <w:sz w:val="18"/>
+      <w:szCs w:val="18"/>
+    </w:rPr>
+  </w:style>
 </w:styles>
 </file>
 

</xml_diff>